<commit_message>
Include Sports Booking availability request
</commit_message>
<xml_diff>
--- a/Design/Singapore Sports Hub API (Non-official)_v1.docx
+++ b/Design/Singapore Sports Hub API (Non-official)_v1.docx
@@ -135,7 +135,7 @@
             <w:tcW w:w="5336" w:type="dxa"/>
           </w:tcPr>
           <w:p>
-            <w:hyperlink r:id="rId4" w:history="1">
+            <w:hyperlink r:id="rId5" w:history="1">
               <w:r>
                 <w:rPr>
                   <w:rStyle w:val="Hyperlink"/>
@@ -282,7 +282,7 @@
             <w:tcW w:w="5336" w:type="dxa"/>
           </w:tcPr>
           <w:p>
-            <w:hyperlink r:id="rId5" w:history="1">
+            <w:hyperlink r:id="rId6" w:history="1">
               <w:r>
                 <w:rPr>
                   <w:rStyle w:val="Hyperlink"/>
@@ -390,7 +390,7 @@
             <w:tcW w:w="5443" w:type="dxa"/>
           </w:tcPr>
           <w:p>
-            <w:hyperlink r:id="rId6" w:history="1">
+            <w:hyperlink r:id="rId7" w:history="1">
               <w:r>
                 <w:rPr>
                   <w:rStyle w:val="Hyperlink"/>
@@ -463,16 +463,16 @@
         <w:tblLook w:val="04A0" w:firstRow="1" w:lastRow="0" w:firstColumn="1" w:lastColumn="0" w:noHBand="0" w:noVBand="1"/>
       </w:tblPr>
       <w:tblGrid>
-        <w:gridCol w:w="1709"/>
-        <w:gridCol w:w="807"/>
-        <w:gridCol w:w="1186"/>
-        <w:gridCol w:w="6002"/>
-        <w:gridCol w:w="4244"/>
+        <w:gridCol w:w="1681"/>
+        <w:gridCol w:w="866"/>
+        <w:gridCol w:w="1165"/>
+        <w:gridCol w:w="5355"/>
+        <w:gridCol w:w="4881"/>
       </w:tblGrid>
       <w:tr>
         <w:tc>
           <w:tcPr>
-            <w:tcW w:w="1709" w:type="dxa"/>
+            <w:tcW w:w="1681" w:type="dxa"/>
           </w:tcPr>
           <w:p>
             <w:r>
@@ -482,7 +482,7 @@
         </w:tc>
         <w:tc>
           <w:tcPr>
-            <w:tcW w:w="807" w:type="dxa"/>
+            <w:tcW w:w="866" w:type="dxa"/>
           </w:tcPr>
           <w:p>
             <w:r>
@@ -492,7 +492,7 @@
         </w:tc>
         <w:tc>
           <w:tcPr>
-            <w:tcW w:w="1186" w:type="dxa"/>
+            <w:tcW w:w="1165" w:type="dxa"/>
           </w:tcPr>
           <w:p>
             <w:r>
@@ -502,7 +502,7 @@
         </w:tc>
         <w:tc>
           <w:tcPr>
-            <w:tcW w:w="6002" w:type="dxa"/>
+            <w:tcW w:w="5355" w:type="dxa"/>
           </w:tcPr>
           <w:p>
             <w:r>
@@ -512,7 +512,7 @@
         </w:tc>
         <w:tc>
           <w:tcPr>
-            <w:tcW w:w="4244" w:type="dxa"/>
+            <w:tcW w:w="4881" w:type="dxa"/>
           </w:tcPr>
           <w:p>
             <w:r>
@@ -524,7 +524,7 @@
       <w:tr>
         <w:tc>
           <w:tcPr>
-            <w:tcW w:w="1709" w:type="dxa"/>
+            <w:tcW w:w="1681" w:type="dxa"/>
           </w:tcPr>
           <w:p>
             <w:r>
@@ -534,7 +534,7 @@
         </w:tc>
         <w:tc>
           <w:tcPr>
-            <w:tcW w:w="807" w:type="dxa"/>
+            <w:tcW w:w="866" w:type="dxa"/>
           </w:tcPr>
           <w:p>
             <w:r>
@@ -544,7 +544,7 @@
         </w:tc>
         <w:tc>
           <w:tcPr>
-            <w:tcW w:w="1186" w:type="dxa"/>
+            <w:tcW w:w="1165" w:type="dxa"/>
           </w:tcPr>
           <w:p>
             <w:r>
@@ -554,13 +554,13 @@
         </w:tc>
         <w:tc>
           <w:tcPr>
-            <w:tcW w:w="6002" w:type="dxa"/>
+            <w:tcW w:w="5355" w:type="dxa"/>
           </w:tcPr>
           <w:p/>
         </w:tc>
         <w:tc>
           <w:tcPr>
-            <w:tcW w:w="4244" w:type="dxa"/>
+            <w:tcW w:w="4881" w:type="dxa"/>
           </w:tcPr>
           <w:p>
             <w:r>
@@ -572,7 +572,7 @@
       <w:tr>
         <w:tc>
           <w:tcPr>
-            <w:tcW w:w="1709" w:type="dxa"/>
+            <w:tcW w:w="1681" w:type="dxa"/>
           </w:tcPr>
           <w:p>
             <w:r>
@@ -582,7 +582,7 @@
         </w:tc>
         <w:tc>
           <w:tcPr>
-            <w:tcW w:w="807" w:type="dxa"/>
+            <w:tcW w:w="866" w:type="dxa"/>
           </w:tcPr>
           <w:p>
             <w:r>
@@ -592,7 +592,7 @@
         </w:tc>
         <w:tc>
           <w:tcPr>
-            <w:tcW w:w="1186" w:type="dxa"/>
+            <w:tcW w:w="1165" w:type="dxa"/>
           </w:tcPr>
           <w:p>
             <w:r>
@@ -602,13 +602,13 @@
         </w:tc>
         <w:tc>
           <w:tcPr>
-            <w:tcW w:w="6002" w:type="dxa"/>
+            <w:tcW w:w="5355" w:type="dxa"/>
           </w:tcPr>
           <w:p/>
         </w:tc>
         <w:tc>
           <w:tcPr>
-            <w:tcW w:w="4244" w:type="dxa"/>
+            <w:tcW w:w="4881" w:type="dxa"/>
           </w:tcPr>
           <w:p>
             <w:r>
@@ -620,19 +620,17 @@
       <w:tr>
         <w:tc>
           <w:tcPr>
-            <w:tcW w:w="1709" w:type="dxa"/>
-          </w:tcPr>
-          <w:p>
-            <w:proofErr w:type="spellStart"/>
+            <w:tcW w:w="1681" w:type="dxa"/>
+          </w:tcPr>
+          <w:p>
             <w:r>
               <w:t>startTime</w:t>
             </w:r>
-            <w:proofErr w:type="spellEnd"/>
-          </w:p>
-        </w:tc>
-        <w:tc>
-          <w:tcPr>
-            <w:tcW w:w="807" w:type="dxa"/>
+          </w:p>
+        </w:tc>
+        <w:tc>
+          <w:tcPr>
+            <w:tcW w:w="866" w:type="dxa"/>
           </w:tcPr>
           <w:p>
             <w:r>
@@ -642,7 +640,7 @@
         </w:tc>
         <w:tc>
           <w:tcPr>
-            <w:tcW w:w="1186" w:type="dxa"/>
+            <w:tcW w:w="1165" w:type="dxa"/>
           </w:tcPr>
           <w:p>
             <w:r>
@@ -652,13 +650,13 @@
         </w:tc>
         <w:tc>
           <w:tcPr>
-            <w:tcW w:w="6002" w:type="dxa"/>
+            <w:tcW w:w="5355" w:type="dxa"/>
           </w:tcPr>
           <w:p/>
         </w:tc>
         <w:tc>
           <w:tcPr>
-            <w:tcW w:w="4244" w:type="dxa"/>
+            <w:tcW w:w="4881" w:type="dxa"/>
           </w:tcPr>
           <w:p>
             <w:r>
@@ -670,19 +668,17 @@
       <w:tr>
         <w:tc>
           <w:tcPr>
-            <w:tcW w:w="1709" w:type="dxa"/>
-          </w:tcPr>
-          <w:p>
-            <w:proofErr w:type="spellStart"/>
+            <w:tcW w:w="1681" w:type="dxa"/>
+          </w:tcPr>
+          <w:p>
             <w:r>
               <w:t>endTime</w:t>
             </w:r>
-            <w:proofErr w:type="spellEnd"/>
-          </w:p>
-        </w:tc>
-        <w:tc>
-          <w:tcPr>
-            <w:tcW w:w="807" w:type="dxa"/>
+          </w:p>
+        </w:tc>
+        <w:tc>
+          <w:tcPr>
+            <w:tcW w:w="866" w:type="dxa"/>
           </w:tcPr>
           <w:p>
             <w:r>
@@ -692,7 +688,7 @@
         </w:tc>
         <w:tc>
           <w:tcPr>
-            <w:tcW w:w="1186" w:type="dxa"/>
+            <w:tcW w:w="1165" w:type="dxa"/>
           </w:tcPr>
           <w:p>
             <w:r>
@@ -702,13 +698,13 @@
         </w:tc>
         <w:tc>
           <w:tcPr>
-            <w:tcW w:w="6002" w:type="dxa"/>
+            <w:tcW w:w="5355" w:type="dxa"/>
           </w:tcPr>
           <w:p/>
         </w:tc>
         <w:tc>
           <w:tcPr>
-            <w:tcW w:w="4244" w:type="dxa"/>
+            <w:tcW w:w="4881" w:type="dxa"/>
           </w:tcPr>
           <w:p>
             <w:r>
@@ -720,7 +716,7 @@
       <w:tr>
         <w:tc>
           <w:tcPr>
-            <w:tcW w:w="1709" w:type="dxa"/>
+            <w:tcW w:w="1681" w:type="dxa"/>
           </w:tcPr>
           <w:p>
             <w:r>
@@ -730,7 +726,7 @@
         </w:tc>
         <w:tc>
           <w:tcPr>
-            <w:tcW w:w="807" w:type="dxa"/>
+            <w:tcW w:w="866" w:type="dxa"/>
           </w:tcPr>
           <w:p>
             <w:r>
@@ -740,7 +736,7 @@
         </w:tc>
         <w:tc>
           <w:tcPr>
-            <w:tcW w:w="1186" w:type="dxa"/>
+            <w:tcW w:w="1165" w:type="dxa"/>
           </w:tcPr>
           <w:p>
             <w:r>
@@ -750,13 +746,13 @@
         </w:tc>
         <w:tc>
           <w:tcPr>
-            <w:tcW w:w="6002" w:type="dxa"/>
+            <w:tcW w:w="5355" w:type="dxa"/>
           </w:tcPr>
           <w:p/>
         </w:tc>
         <w:tc>
           <w:tcPr>
-            <w:tcW w:w="4244" w:type="dxa"/>
+            <w:tcW w:w="4881" w:type="dxa"/>
           </w:tcPr>
           <w:p>
             <w:r>
@@ -766,15 +762,7 @@
               <w:t>/</w:t>
             </w:r>
             <w:r>
-              <w:t>"</w:t>
-            </w:r>
-            <w:proofErr w:type="spellStart"/>
-            <w:r>
-              <w:t>venuetours</w:t>
-            </w:r>
-            <w:proofErr w:type="spellEnd"/>
-            <w:r>
-              <w:t>"</w:t>
+              <w:t>"venuetours"</w:t>
             </w:r>
           </w:p>
         </w:tc>
@@ -782,7 +770,7 @@
       <w:tr>
         <w:tc>
           <w:tcPr>
-            <w:tcW w:w="1709" w:type="dxa"/>
+            <w:tcW w:w="1681" w:type="dxa"/>
           </w:tcPr>
           <w:p>
             <w:r>
@@ -792,7 +780,7 @@
         </w:tc>
         <w:tc>
           <w:tcPr>
-            <w:tcW w:w="807" w:type="dxa"/>
+            <w:tcW w:w="866" w:type="dxa"/>
           </w:tcPr>
           <w:p>
             <w:r>
@@ -802,7 +790,7 @@
         </w:tc>
         <w:tc>
           <w:tcPr>
-            <w:tcW w:w="1186" w:type="dxa"/>
+            <w:tcW w:w="1165" w:type="dxa"/>
           </w:tcPr>
           <w:p>
             <w:r>
@@ -812,13 +800,13 @@
         </w:tc>
         <w:tc>
           <w:tcPr>
-            <w:tcW w:w="6002" w:type="dxa"/>
+            <w:tcW w:w="5355" w:type="dxa"/>
           </w:tcPr>
           <w:p/>
         </w:tc>
         <w:tc>
           <w:tcPr>
-            <w:tcW w:w="4244" w:type="dxa"/>
+            <w:tcW w:w="4881" w:type="dxa"/>
           </w:tcPr>
           <w:p>
             <w:r>
@@ -830,19 +818,17 @@
       <w:tr>
         <w:tc>
           <w:tcPr>
-            <w:tcW w:w="1709" w:type="dxa"/>
-          </w:tcPr>
-          <w:p>
-            <w:proofErr w:type="spellStart"/>
+            <w:tcW w:w="1681" w:type="dxa"/>
+          </w:tcPr>
+          <w:p>
             <w:r>
               <w:t>laneAmount</w:t>
             </w:r>
-            <w:proofErr w:type="spellEnd"/>
-          </w:p>
-        </w:tc>
-        <w:tc>
-          <w:tcPr>
-            <w:tcW w:w="807" w:type="dxa"/>
+          </w:p>
+        </w:tc>
+        <w:tc>
+          <w:tcPr>
+            <w:tcW w:w="866" w:type="dxa"/>
           </w:tcPr>
           <w:p>
             <w:r>
@@ -852,7 +838,7 @@
         </w:tc>
         <w:tc>
           <w:tcPr>
-            <w:tcW w:w="1186" w:type="dxa"/>
+            <w:tcW w:w="1165" w:type="dxa"/>
           </w:tcPr>
           <w:p>
             <w:r>
@@ -862,13 +848,13 @@
         </w:tc>
         <w:tc>
           <w:tcPr>
-            <w:tcW w:w="6002" w:type="dxa"/>
+            <w:tcW w:w="5355" w:type="dxa"/>
           </w:tcPr>
           <w:p/>
         </w:tc>
         <w:tc>
           <w:tcPr>
-            <w:tcW w:w="4244" w:type="dxa"/>
+            <w:tcW w:w="4881" w:type="dxa"/>
           </w:tcPr>
           <w:p>
             <w:r>
@@ -880,7 +866,7 @@
       <w:tr>
         <w:tc>
           <w:tcPr>
-            <w:tcW w:w="1709" w:type="dxa"/>
+            <w:tcW w:w="1681" w:type="dxa"/>
           </w:tcPr>
           <w:p>
             <w:r>
@@ -890,7 +876,7 @@
         </w:tc>
         <w:tc>
           <w:tcPr>
-            <w:tcW w:w="807" w:type="dxa"/>
+            <w:tcW w:w="866" w:type="dxa"/>
           </w:tcPr>
           <w:p>
             <w:r>
@@ -900,7 +886,7 @@
         </w:tc>
         <w:tc>
           <w:tcPr>
-            <w:tcW w:w="1186" w:type="dxa"/>
+            <w:tcW w:w="1165" w:type="dxa"/>
           </w:tcPr>
           <w:p>
             <w:r>
@@ -910,13 +896,13 @@
         </w:tc>
         <w:tc>
           <w:tcPr>
-            <w:tcW w:w="6002" w:type="dxa"/>
+            <w:tcW w:w="5355" w:type="dxa"/>
           </w:tcPr>
           <w:p/>
         </w:tc>
         <w:tc>
           <w:tcPr>
-            <w:tcW w:w="4244" w:type="dxa"/>
+            <w:tcW w:w="4881" w:type="dxa"/>
           </w:tcPr>
           <w:p>
             <w:r>
@@ -928,19 +914,17 @@
       <w:tr>
         <w:tc>
           <w:tcPr>
-            <w:tcW w:w="1709" w:type="dxa"/>
-          </w:tcPr>
-          <w:p>
-            <w:proofErr w:type="spellStart"/>
+            <w:tcW w:w="1681" w:type="dxa"/>
+          </w:tcPr>
+          <w:p>
             <w:r>
               <w:t>touristPrice</w:t>
             </w:r>
-            <w:proofErr w:type="spellEnd"/>
-          </w:p>
-        </w:tc>
-        <w:tc>
-          <w:tcPr>
-            <w:tcW w:w="807" w:type="dxa"/>
+          </w:p>
+        </w:tc>
+        <w:tc>
+          <w:tcPr>
+            <w:tcW w:w="866" w:type="dxa"/>
           </w:tcPr>
           <w:p>
             <w:r>
@@ -950,7 +934,7 @@
         </w:tc>
         <w:tc>
           <w:tcPr>
-            <w:tcW w:w="1186" w:type="dxa"/>
+            <w:tcW w:w="1165" w:type="dxa"/>
           </w:tcPr>
           <w:p>
             <w:r>
@@ -960,13 +944,13 @@
         </w:tc>
         <w:tc>
           <w:tcPr>
-            <w:tcW w:w="6002" w:type="dxa"/>
+            <w:tcW w:w="5355" w:type="dxa"/>
           </w:tcPr>
           <w:p/>
         </w:tc>
         <w:tc>
           <w:tcPr>
-            <w:tcW w:w="4244" w:type="dxa"/>
+            <w:tcW w:w="4881" w:type="dxa"/>
           </w:tcPr>
           <w:p>
             <w:r>
@@ -978,7 +962,7 @@
       <w:tr>
         <w:tc>
           <w:tcPr>
-            <w:tcW w:w="1709" w:type="dxa"/>
+            <w:tcW w:w="1681" w:type="dxa"/>
           </w:tcPr>
           <w:p>
             <w:r>
@@ -988,7 +972,7 @@
         </w:tc>
         <w:tc>
           <w:tcPr>
-            <w:tcW w:w="807" w:type="dxa"/>
+            <w:tcW w:w="866" w:type="dxa"/>
           </w:tcPr>
           <w:p>
             <w:r>
@@ -998,7 +982,7 @@
         </w:tc>
         <w:tc>
           <w:tcPr>
-            <w:tcW w:w="1186" w:type="dxa"/>
+            <w:tcW w:w="1165" w:type="dxa"/>
           </w:tcPr>
           <w:p>
             <w:r>
@@ -1008,13 +992,13 @@
         </w:tc>
         <w:tc>
           <w:tcPr>
-            <w:tcW w:w="6002" w:type="dxa"/>
+            <w:tcW w:w="5355" w:type="dxa"/>
           </w:tcPr>
           <w:p/>
         </w:tc>
         <w:tc>
           <w:tcPr>
-            <w:tcW w:w="4244" w:type="dxa"/>
+            <w:tcW w:w="4881" w:type="dxa"/>
           </w:tcPr>
           <w:p>
             <w:pPr>
@@ -1101,21 +1085,7 @@
               <w:rPr>
                 <w:rFonts w:ascii="Courier New" w:hAnsi="Courier New" w:cs="Courier New"/>
               </w:rPr>
-              <w:t>"</w:t>
-            </w:r>
-            <w:proofErr w:type="spellStart"/>
-            <w:r>
-              <w:rPr>
-                <w:rFonts w:ascii="Courier New" w:hAnsi="Courier New" w:cs="Courier New"/>
-              </w:rPr>
-              <w:t>offpeak</w:t>
-            </w:r>
-            <w:proofErr w:type="spellEnd"/>
-            <w:r>
-              <w:rPr>
-                <w:rFonts w:ascii="Courier New" w:hAnsi="Courier New" w:cs="Courier New"/>
-              </w:rPr>
-              <w:t xml:space="preserve">": </w:t>
+              <w:t xml:space="preserve">"offpeak": </w:t>
             </w:r>
             <w:r>
               <w:rPr>
@@ -1137,7 +1107,7 @@
       <w:tr>
         <w:tc>
           <w:tcPr>
-            <w:tcW w:w="1709" w:type="dxa"/>
+            <w:tcW w:w="1681" w:type="dxa"/>
           </w:tcPr>
           <w:p>
             <w:r>
@@ -1147,7 +1117,7 @@
         </w:tc>
         <w:tc>
           <w:tcPr>
-            <w:tcW w:w="807" w:type="dxa"/>
+            <w:tcW w:w="866" w:type="dxa"/>
           </w:tcPr>
           <w:p>
             <w:r>
@@ -1157,7 +1127,7 @@
         </w:tc>
         <w:tc>
           <w:tcPr>
-            <w:tcW w:w="1186" w:type="dxa"/>
+            <w:tcW w:w="1165" w:type="dxa"/>
           </w:tcPr>
           <w:p>
             <w:r>
@@ -1170,13 +1140,13 @@
         </w:tc>
         <w:tc>
           <w:tcPr>
-            <w:tcW w:w="6002" w:type="dxa"/>
+            <w:tcW w:w="5355" w:type="dxa"/>
           </w:tcPr>
           <w:p/>
         </w:tc>
         <w:tc>
           <w:tcPr>
-            <w:tcW w:w="4244" w:type="dxa"/>
+            <w:tcW w:w="4881" w:type="dxa"/>
           </w:tcPr>
           <w:p>
             <w:r>
@@ -1188,19 +1158,17 @@
       <w:tr>
         <w:tc>
           <w:tcPr>
-            <w:tcW w:w="1709" w:type="dxa"/>
-          </w:tcPr>
-          <w:p>
-            <w:proofErr w:type="spellStart"/>
+            <w:tcW w:w="1681" w:type="dxa"/>
+          </w:tcPr>
+          <w:p>
             <w:r>
               <w:t>offpeak</w:t>
             </w:r>
-            <w:proofErr w:type="spellEnd"/>
-          </w:p>
-        </w:tc>
-        <w:tc>
-          <w:tcPr>
-            <w:tcW w:w="807" w:type="dxa"/>
+          </w:p>
+        </w:tc>
+        <w:tc>
+          <w:tcPr>
+            <w:tcW w:w="866" w:type="dxa"/>
           </w:tcPr>
           <w:p>
             <w:r>
@@ -1210,7 +1178,7 @@
         </w:tc>
         <w:tc>
           <w:tcPr>
-            <w:tcW w:w="1186" w:type="dxa"/>
+            <w:tcW w:w="1165" w:type="dxa"/>
           </w:tcPr>
           <w:p>
             <w:r>
@@ -1223,13 +1191,13 @@
         </w:tc>
         <w:tc>
           <w:tcPr>
-            <w:tcW w:w="6002" w:type="dxa"/>
+            <w:tcW w:w="5355" w:type="dxa"/>
           </w:tcPr>
           <w:p/>
         </w:tc>
         <w:tc>
           <w:tcPr>
-            <w:tcW w:w="4244" w:type="dxa"/>
+            <w:tcW w:w="4881" w:type="dxa"/>
           </w:tcPr>
           <w:p>
             <w:r>
@@ -1241,7 +1209,7 @@
       <w:tr>
         <w:tc>
           <w:tcPr>
-            <w:tcW w:w="1709" w:type="dxa"/>
+            <w:tcW w:w="1681" w:type="dxa"/>
           </w:tcPr>
           <w:p>
             <w:r>
@@ -1251,7 +1219,7 @@
         </w:tc>
         <w:tc>
           <w:tcPr>
-            <w:tcW w:w="807" w:type="dxa"/>
+            <w:tcW w:w="866" w:type="dxa"/>
           </w:tcPr>
           <w:p>
             <w:r>
@@ -1261,7 +1229,7 @@
         </w:tc>
         <w:tc>
           <w:tcPr>
-            <w:tcW w:w="1186" w:type="dxa"/>
+            <w:tcW w:w="1165" w:type="dxa"/>
           </w:tcPr>
           <w:p>
             <w:r>
@@ -1271,13 +1239,13 @@
         </w:tc>
         <w:tc>
           <w:tcPr>
-            <w:tcW w:w="6002" w:type="dxa"/>
+            <w:tcW w:w="5355" w:type="dxa"/>
           </w:tcPr>
           <w:p/>
         </w:tc>
         <w:tc>
           <w:tcPr>
-            <w:tcW w:w="4244" w:type="dxa"/>
+            <w:tcW w:w="4881" w:type="dxa"/>
           </w:tcPr>
           <w:p>
             <w:pPr>
@@ -1358,21 +1326,7 @@
               <w:rPr>
                 <w:rFonts w:ascii="Courier New" w:hAnsi="Courier New" w:cs="Courier New"/>
               </w:rPr>
-              <w:t>"</w:t>
-            </w:r>
-            <w:proofErr w:type="spellStart"/>
-            <w:r>
-              <w:rPr>
-                <w:rFonts w:ascii="Courier New" w:hAnsi="Courier New" w:cs="Courier New"/>
-              </w:rPr>
-              <w:t>offpeak</w:t>
-            </w:r>
-            <w:proofErr w:type="spellEnd"/>
-            <w:r>
-              <w:rPr>
-                <w:rFonts w:ascii="Courier New" w:hAnsi="Courier New" w:cs="Courier New"/>
-              </w:rPr>
-              <w:t>": "23.50"</w:t>
+              <w:t>"offpeak": "23.50"</w:t>
             </w:r>
           </w:p>
           <w:p>
@@ -1413,7 +1367,7 @@
       <w:tr>
         <w:tc>
           <w:tcPr>
-            <w:tcW w:w="1709" w:type="dxa"/>
+            <w:tcW w:w="1681" w:type="dxa"/>
           </w:tcPr>
           <w:p>
             <w:r>
@@ -1424,7 +1378,7 @@
         </w:tc>
         <w:tc>
           <w:tcPr>
-            <w:tcW w:w="807" w:type="dxa"/>
+            <w:tcW w:w="866" w:type="dxa"/>
           </w:tcPr>
           <w:p>
             <w:r>
@@ -1434,7 +1388,7 @@
         </w:tc>
         <w:tc>
           <w:tcPr>
-            <w:tcW w:w="1186" w:type="dxa"/>
+            <w:tcW w:w="1165" w:type="dxa"/>
           </w:tcPr>
           <w:p>
             <w:r>
@@ -1444,13 +1398,13 @@
         </w:tc>
         <w:tc>
           <w:tcPr>
-            <w:tcW w:w="6002" w:type="dxa"/>
+            <w:tcW w:w="5355" w:type="dxa"/>
           </w:tcPr>
           <w:p/>
         </w:tc>
         <w:tc>
           <w:tcPr>
-            <w:tcW w:w="4244" w:type="dxa"/>
+            <w:tcW w:w="4881" w:type="dxa"/>
           </w:tcPr>
           <w:p>
             <w:r>
@@ -1468,7 +1422,7 @@
       <w:tr>
         <w:tc>
           <w:tcPr>
-            <w:tcW w:w="1709" w:type="dxa"/>
+            <w:tcW w:w="1681" w:type="dxa"/>
           </w:tcPr>
           <w:p>
             <w:r>
@@ -1478,13 +1432,17 @@
         </w:tc>
         <w:tc>
           <w:tcPr>
-            <w:tcW w:w="807" w:type="dxa"/>
-          </w:tcPr>
-          <w:p/>
-        </w:tc>
-        <w:tc>
-          <w:tcPr>
-            <w:tcW w:w="1186" w:type="dxa"/>
+            <w:tcW w:w="866" w:type="dxa"/>
+          </w:tcPr>
+          <w:p>
+            <w:r>
+              <w:t>String</w:t>
+            </w:r>
+          </w:p>
+        </w:tc>
+        <w:tc>
+          <w:tcPr>
+            <w:tcW w:w="1165" w:type="dxa"/>
           </w:tcPr>
           <w:p>
             <w:r>
@@ -1494,41 +1452,33 @@
         </w:tc>
         <w:tc>
           <w:tcPr>
-            <w:tcW w:w="6002" w:type="dxa"/>
+            <w:tcW w:w="5355" w:type="dxa"/>
           </w:tcPr>
           <w:p>
             <w:r>
               <w:t xml:space="preserve">Not applicable for </w:t>
             </w:r>
-            <w:proofErr w:type="spellStart"/>
             <w:r>
               <w:t>beachvolleyball</w:t>
             </w:r>
-            <w:proofErr w:type="spellEnd"/>
             <w:r>
               <w:t xml:space="preserve">, </w:t>
             </w:r>
-            <w:proofErr w:type="spellStart"/>
             <w:r>
               <w:t>watersports</w:t>
             </w:r>
-            <w:proofErr w:type="spellEnd"/>
             <w:r>
               <w:t xml:space="preserve">, </w:t>
             </w:r>
-            <w:proofErr w:type="spellStart"/>
             <w:r>
               <w:t>tabletennis</w:t>
             </w:r>
-            <w:proofErr w:type="spellEnd"/>
             <w:r>
               <w:t xml:space="preserve">, </w:t>
             </w:r>
-            <w:proofErr w:type="spellStart"/>
             <w:r>
               <w:t>venuetours</w:t>
             </w:r>
-            <w:proofErr w:type="spellEnd"/>
             <w:r>
               <w:t xml:space="preserve"> template</w:t>
             </w:r>
@@ -1536,7 +1486,7 @@
         </w:tc>
         <w:tc>
           <w:tcPr>
-            <w:tcW w:w="4244" w:type="dxa"/>
+            <w:tcW w:w="4881" w:type="dxa"/>
           </w:tcPr>
           <w:p/>
         </w:tc>
@@ -1544,7 +1494,7 @@
       <w:tr>
         <w:tc>
           <w:tcPr>
-            <w:tcW w:w="1709" w:type="dxa"/>
+            <w:tcW w:w="1681" w:type="dxa"/>
           </w:tcPr>
           <w:p>
             <w:r>
@@ -1554,13 +1504,17 @@
         </w:tc>
         <w:tc>
           <w:tcPr>
-            <w:tcW w:w="807" w:type="dxa"/>
-          </w:tcPr>
-          <w:p/>
-        </w:tc>
-        <w:tc>
-          <w:tcPr>
-            <w:tcW w:w="1186" w:type="dxa"/>
+            <w:tcW w:w="866" w:type="dxa"/>
+          </w:tcPr>
+          <w:p>
+            <w:r>
+              <w:t>String</w:t>
+            </w:r>
+          </w:p>
+        </w:tc>
+        <w:tc>
+          <w:tcPr>
+            <w:tcW w:w="1165" w:type="dxa"/>
           </w:tcPr>
           <w:p>
             <w:r>
@@ -1570,41 +1524,33 @@
         </w:tc>
         <w:tc>
           <w:tcPr>
-            <w:tcW w:w="6002" w:type="dxa"/>
+            <w:tcW w:w="5355" w:type="dxa"/>
           </w:tcPr>
           <w:p>
             <w:r>
               <w:t xml:space="preserve">Not applicable for </w:t>
             </w:r>
-            <w:proofErr w:type="spellStart"/>
             <w:r>
               <w:t>beachvolleyball</w:t>
             </w:r>
-            <w:proofErr w:type="spellEnd"/>
             <w:r>
               <w:t xml:space="preserve">, </w:t>
             </w:r>
-            <w:proofErr w:type="spellStart"/>
             <w:r>
               <w:t>watersports</w:t>
             </w:r>
-            <w:proofErr w:type="spellEnd"/>
             <w:r>
               <w:t xml:space="preserve">, </w:t>
             </w:r>
-            <w:proofErr w:type="spellStart"/>
             <w:r>
               <w:t>tabletennis</w:t>
             </w:r>
-            <w:proofErr w:type="spellEnd"/>
             <w:r>
               <w:t xml:space="preserve">, </w:t>
             </w:r>
-            <w:proofErr w:type="spellStart"/>
             <w:r>
               <w:t>venuetours</w:t>
             </w:r>
-            <w:proofErr w:type="spellEnd"/>
             <w:r>
               <w:t xml:space="preserve"> template</w:t>
             </w:r>
@@ -1612,7 +1558,7 @@
         </w:tc>
         <w:tc>
           <w:tcPr>
-            <w:tcW w:w="4244" w:type="dxa"/>
+            <w:tcW w:w="4881" w:type="dxa"/>
           </w:tcPr>
           <w:p/>
         </w:tc>
@@ -1620,25 +1566,27 @@
       <w:tr>
         <w:tc>
           <w:tcPr>
-            <w:tcW w:w="1709" w:type="dxa"/>
-          </w:tcPr>
-          <w:p>
-            <w:proofErr w:type="spellStart"/>
+            <w:tcW w:w="1681" w:type="dxa"/>
+          </w:tcPr>
+          <w:p>
             <w:r>
               <w:t>tandc</w:t>
             </w:r>
-            <w:proofErr w:type="spellEnd"/>
-          </w:p>
-        </w:tc>
-        <w:tc>
-          <w:tcPr>
-            <w:tcW w:w="807" w:type="dxa"/>
-          </w:tcPr>
-          <w:p/>
-        </w:tc>
-        <w:tc>
-          <w:tcPr>
-            <w:tcW w:w="1186" w:type="dxa"/>
+          </w:p>
+        </w:tc>
+        <w:tc>
+          <w:tcPr>
+            <w:tcW w:w="866" w:type="dxa"/>
+          </w:tcPr>
+          <w:p>
+            <w:r>
+              <w:t>String</w:t>
+            </w:r>
+          </w:p>
+        </w:tc>
+        <w:tc>
+          <w:tcPr>
+            <w:tcW w:w="1165" w:type="dxa"/>
           </w:tcPr>
           <w:p>
             <w:r>
@@ -1648,41 +1596,33 @@
         </w:tc>
         <w:tc>
           <w:tcPr>
-            <w:tcW w:w="6002" w:type="dxa"/>
+            <w:tcW w:w="5355" w:type="dxa"/>
           </w:tcPr>
           <w:p>
             <w:r>
               <w:t xml:space="preserve">Not applicable for </w:t>
             </w:r>
-            <w:proofErr w:type="spellStart"/>
             <w:r>
               <w:t>beachvolleyball</w:t>
             </w:r>
-            <w:proofErr w:type="spellEnd"/>
             <w:r>
               <w:t xml:space="preserve">, </w:t>
             </w:r>
-            <w:proofErr w:type="spellStart"/>
             <w:r>
               <w:t>watersports</w:t>
             </w:r>
-            <w:proofErr w:type="spellEnd"/>
             <w:r>
               <w:t xml:space="preserve">, </w:t>
             </w:r>
-            <w:proofErr w:type="spellStart"/>
             <w:r>
               <w:t>tabletennis</w:t>
             </w:r>
-            <w:proofErr w:type="spellEnd"/>
             <w:r>
               <w:t xml:space="preserve">, </w:t>
             </w:r>
-            <w:proofErr w:type="spellStart"/>
             <w:r>
               <w:t>venuetours</w:t>
             </w:r>
-            <w:proofErr w:type="spellEnd"/>
             <w:r>
               <w:t xml:space="preserve"> template</w:t>
             </w:r>
@@ -1690,7 +1630,7 @@
         </w:tc>
         <w:tc>
           <w:tcPr>
-            <w:tcW w:w="4244" w:type="dxa"/>
+            <w:tcW w:w="4881" w:type="dxa"/>
           </w:tcPr>
           <w:p/>
         </w:tc>
@@ -1698,74 +1638,47 @@
       <w:tr>
         <w:tc>
           <w:tcPr>
-            <w:tcW w:w="1709" w:type="dxa"/>
-          </w:tcPr>
-          <w:p>
-            <w:proofErr w:type="spellStart"/>
+            <w:tcW w:w="1681" w:type="dxa"/>
+          </w:tcPr>
+          <w:p>
             <w:r>
               <w:t>description_text</w:t>
             </w:r>
-            <w:proofErr w:type="spellEnd"/>
-          </w:p>
-        </w:tc>
-        <w:tc>
-          <w:tcPr>
-            <w:tcW w:w="807" w:type="dxa"/>
+          </w:p>
+        </w:tc>
+        <w:tc>
+          <w:tcPr>
+            <w:tcW w:w="866" w:type="dxa"/>
+          </w:tcPr>
+          <w:p>
+            <w:r>
+              <w:t>String</w:t>
+            </w:r>
+          </w:p>
+        </w:tc>
+        <w:tc>
+          <w:tcPr>
+            <w:tcW w:w="1165" w:type="dxa"/>
+          </w:tcPr>
+          <w:p>
+            <w:r>
+              <w:t>-</w:t>
+            </w:r>
+          </w:p>
+        </w:tc>
+        <w:tc>
+          <w:tcPr>
+            <w:tcW w:w="5355" w:type="dxa"/>
           </w:tcPr>
           <w:p/>
         </w:tc>
         <w:tc>
           <w:tcPr>
-            <w:tcW w:w="1186" w:type="dxa"/>
-          </w:tcPr>
-          <w:p>
-            <w:r>
-              <w:t>-</w:t>
-            </w:r>
-          </w:p>
-        </w:tc>
-        <w:tc>
-          <w:tcPr>
-            <w:tcW w:w="6002" w:type="dxa"/>
-          </w:tcPr>
-          <w:p/>
-        </w:tc>
-        <w:tc>
-          <w:tcPr>
-            <w:tcW w:w="4244" w:type="dxa"/>
-          </w:tcPr>
-          <w:p>
-            <w:r>
-              <w:t xml:space="preserve">"Competition Pool:  A booking of 1 lane in the competition pool (3.0m deep) has been added to your basket. You can share the lane with a maximum of 3 </w:t>
-            </w:r>
-            <w:proofErr w:type="gramStart"/>
-            <w:r>
-              <w:t>friends.&lt;</w:t>
-            </w:r>
-            <w:proofErr w:type="spellStart"/>
-            <w:proofErr w:type="gramEnd"/>
-            <w:r>
-              <w:t>br</w:t>
-            </w:r>
-            <w:proofErr w:type="spellEnd"/>
-            <w:r>
-              <w:t xml:space="preserve"> /&gt;&lt;</w:t>
-            </w:r>
-            <w:proofErr w:type="spellStart"/>
-            <w:r>
-              <w:t>br</w:t>
-            </w:r>
-            <w:proofErr w:type="spellEnd"/>
-            <w:r>
-              <w:t xml:space="preserve"> /&gt; Any activity carried out by a patron at the venue which is deemed by </w:t>
-            </w:r>
-            <w:proofErr w:type="spellStart"/>
-            <w:r>
-              <w:t>SportsHub</w:t>
-            </w:r>
-            <w:proofErr w:type="spellEnd"/>
-            <w:r>
-              <w:t xml:space="preserve"> to be commercial, a business activity or enterprise is prohibited, including private coaching for financial gain. "</w:t>
+            <w:tcW w:w="4881" w:type="dxa"/>
+          </w:tcPr>
+          <w:p>
+            <w:r>
+              <w:t>"Competition Pool:  A booking of 1 lane in the competition pool (3.0m deep) has been added to your basket. You can share the lane with a maximum of 3 friends.&lt;br /&gt;&lt;br /&gt; Any activity carried out by a patron at the venue which is deemed by SportsHub to be commercial, a business activity or enterprise is prohibited, including private coaching for financial gain. "</w:t>
             </w:r>
           </w:p>
         </w:tc>
@@ -1773,7 +1686,7 @@
       <w:tr>
         <w:tc>
           <w:tcPr>
-            <w:tcW w:w="1709" w:type="dxa"/>
+            <w:tcW w:w="1681" w:type="dxa"/>
           </w:tcPr>
           <w:p>
             <w:r>
@@ -1783,29 +1696,33 @@
         </w:tc>
         <w:tc>
           <w:tcPr>
-            <w:tcW w:w="807" w:type="dxa"/>
+            <w:tcW w:w="866" w:type="dxa"/>
+          </w:tcPr>
+          <w:p>
+            <w:r>
+              <w:t>String</w:t>
+            </w:r>
+          </w:p>
+        </w:tc>
+        <w:tc>
+          <w:tcPr>
+            <w:tcW w:w="1165" w:type="dxa"/>
+          </w:tcPr>
+          <w:p>
+            <w:r>
+              <w:t>-</w:t>
+            </w:r>
+          </w:p>
+        </w:tc>
+        <w:tc>
+          <w:tcPr>
+            <w:tcW w:w="5355" w:type="dxa"/>
           </w:tcPr>
           <w:p/>
         </w:tc>
         <w:tc>
           <w:tcPr>
-            <w:tcW w:w="1186" w:type="dxa"/>
-          </w:tcPr>
-          <w:p>
-            <w:r>
-              <w:t>-</w:t>
-            </w:r>
-          </w:p>
-        </w:tc>
-        <w:tc>
-          <w:tcPr>
-            <w:tcW w:w="6002" w:type="dxa"/>
-          </w:tcPr>
-          <w:p/>
-        </w:tc>
-        <w:tc>
-          <w:tcPr>
-            <w:tcW w:w="4244" w:type="dxa"/>
+            <w:tcW w:w="4881" w:type="dxa"/>
           </w:tcPr>
           <w:p>
             <w:r>
@@ -1822,63 +1739,47 @@
       <w:tr>
         <w:tc>
           <w:tcPr>
-            <w:tcW w:w="1709" w:type="dxa"/>
-          </w:tcPr>
-          <w:p>
-            <w:proofErr w:type="spellStart"/>
+            <w:tcW w:w="1681" w:type="dxa"/>
+          </w:tcPr>
+          <w:p>
             <w:r>
               <w:t>opening_times</w:t>
             </w:r>
-            <w:proofErr w:type="spellEnd"/>
-          </w:p>
-        </w:tc>
-        <w:tc>
-          <w:tcPr>
-            <w:tcW w:w="807" w:type="dxa"/>
+          </w:p>
+        </w:tc>
+        <w:tc>
+          <w:tcPr>
+            <w:tcW w:w="866" w:type="dxa"/>
+          </w:tcPr>
+          <w:p>
+            <w:r>
+              <w:t>String</w:t>
+            </w:r>
+          </w:p>
+        </w:tc>
+        <w:tc>
+          <w:tcPr>
+            <w:tcW w:w="1165" w:type="dxa"/>
+          </w:tcPr>
+          <w:p>
+            <w:r>
+              <w:t>-</w:t>
+            </w:r>
+          </w:p>
+        </w:tc>
+        <w:tc>
+          <w:tcPr>
+            <w:tcW w:w="5355" w:type="dxa"/>
           </w:tcPr>
           <w:p/>
         </w:tc>
         <w:tc>
           <w:tcPr>
-            <w:tcW w:w="1186" w:type="dxa"/>
-          </w:tcPr>
-          <w:p>
-            <w:r>
-              <w:t>-</w:t>
-            </w:r>
-            <w:bookmarkStart w:id="0" w:name="_GoBack"/>
-            <w:bookmarkEnd w:id="0"/>
-          </w:p>
-        </w:tc>
-        <w:tc>
-          <w:tcPr>
-            <w:tcW w:w="6002" w:type="dxa"/>
-          </w:tcPr>
-          <w:p/>
-        </w:tc>
-        <w:tc>
-          <w:tcPr>
-            <w:tcW w:w="4244" w:type="dxa"/>
-          </w:tcPr>
-          <w:p>
-            <w:r>
-              <w:t>&lt;u&gt;Public Booking Slots&lt;/u&gt;&lt;</w:t>
-            </w:r>
-            <w:proofErr w:type="spellStart"/>
-            <w:r>
-              <w:t>br</w:t>
-            </w:r>
-            <w:proofErr w:type="spellEnd"/>
-            <w:r>
-              <w:t xml:space="preserve"> /&gt;10.00am - 2.00pm&lt;</w:t>
-            </w:r>
-            <w:proofErr w:type="spellStart"/>
-            <w:r>
-              <w:t>br</w:t>
-            </w:r>
-            <w:proofErr w:type="spellEnd"/>
-            <w:r>
-              <w:t xml:space="preserve"> /&gt;8.00pm - 10.00pm</w:t>
+            <w:tcW w:w="4881" w:type="dxa"/>
+          </w:tcPr>
+          <w:p>
+            <w:r>
+              <w:t>&lt;u&gt;Public Booking Slots&lt;/u&gt;&lt;br /&gt;10.00am - 2.00pm&lt;br /&gt;8.00pm - 10.00pm</w:t>
             </w:r>
           </w:p>
         </w:tc>
@@ -1921,28 +1822,12 @@
           </w:p>
           <w:p>
             <w:r>
-              <w:t xml:space="preserve">    "</w:t>
-            </w:r>
-            <w:proofErr w:type="spellStart"/>
-            <w:r>
-              <w:t>startTime</w:t>
-            </w:r>
-            <w:proofErr w:type="spellEnd"/>
-            <w:r>
-              <w:t>": "7",</w:t>
-            </w:r>
-          </w:p>
-          <w:p>
-            <w:r>
-              <w:t xml:space="preserve">    "</w:t>
-            </w:r>
-            <w:proofErr w:type="spellStart"/>
-            <w:r>
-              <w:t>endTime</w:t>
-            </w:r>
-            <w:proofErr w:type="spellEnd"/>
-            <w:r>
-              <w:t>": "21",</w:t>
+              <w:t xml:space="preserve">    "startTime": "7",</w:t>
+            </w:r>
+          </w:p>
+          <w:p>
+            <w:r>
+              <w:t xml:space="preserve">    "endTime": "21",</w:t>
             </w:r>
           </w:p>
           <w:p>
@@ -1957,15 +1842,7 @@
           </w:p>
           <w:p>
             <w:r>
-              <w:t xml:space="preserve">    "</w:t>
-            </w:r>
-            <w:proofErr w:type="spellStart"/>
-            <w:r>
-              <w:t>laneAmount</w:t>
-            </w:r>
-            <w:proofErr w:type="spellEnd"/>
-            <w:r>
-              <w:t>": "20",</w:t>
+              <w:t xml:space="preserve">    "laneAmount": "20",</w:t>
             </w:r>
           </w:p>
           <w:p>
@@ -1975,270 +1852,7 @@
           </w:p>
           <w:p>
             <w:r>
-              <w:lastRenderedPageBreak/>
-              <w:t xml:space="preserve">    "</w:t>
-            </w:r>
-            <w:proofErr w:type="spellStart"/>
-            <w:r>
-              <w:t>touristPrice</w:t>
-            </w:r>
-            <w:proofErr w:type="spellEnd"/>
-            <w:r>
-              <w:t>": "26.00",</w:t>
-            </w:r>
-          </w:p>
-          <w:p>
-            <w:r>
-              <w:t xml:space="preserve">    "Singapore": [</w:t>
-            </w:r>
-          </w:p>
-          <w:p>
-            <w:r>
-              <w:t xml:space="preserve">      {</w:t>
-            </w:r>
-          </w:p>
-          <w:p>
-            <w:r>
-              <w:t xml:space="preserve">        "peak": "20.00",</w:t>
-            </w:r>
-          </w:p>
-          <w:p>
-            <w:r>
-              <w:t xml:space="preserve">        "</w:t>
-            </w:r>
-            <w:proofErr w:type="spellStart"/>
-            <w:r>
-              <w:t>offpeak</w:t>
-            </w:r>
-            <w:proofErr w:type="spellEnd"/>
-            <w:r>
-              <w:t>": "18.00"</w:t>
-            </w:r>
-          </w:p>
-          <w:p>
-            <w:r>
-              <w:t xml:space="preserve">      }</w:t>
-            </w:r>
-          </w:p>
-          <w:p>
-            <w:r>
-              <w:t xml:space="preserve">    ],</w:t>
-            </w:r>
-          </w:p>
-          <w:p>
-            <w:r>
-              <w:t xml:space="preserve">    "Tourist": [</w:t>
-            </w:r>
-          </w:p>
-          <w:p>
-            <w:r>
-              <w:t xml:space="preserve">      {</w:t>
-            </w:r>
-          </w:p>
-          <w:p>
-            <w:r>
-              <w:t xml:space="preserve">        "peak": "26.00",</w:t>
-            </w:r>
-          </w:p>
-          <w:p>
-            <w:r>
-              <w:t xml:space="preserve">        "</w:t>
-            </w:r>
-            <w:proofErr w:type="spellStart"/>
-            <w:r>
-              <w:t>offpeak</w:t>
-            </w:r>
-            <w:proofErr w:type="spellEnd"/>
-            <w:r>
-              <w:t>": "23.50"</w:t>
-            </w:r>
-          </w:p>
-          <w:p>
-            <w:r>
-              <w:t xml:space="preserve">      }</w:t>
-            </w:r>
-          </w:p>
-          <w:p>
-            <w:r>
-              <w:t xml:space="preserve">    ],</w:t>
-            </w:r>
-          </w:p>
-          <w:p>
-            <w:r>
-              <w:t xml:space="preserve">    "prefix": "Lane",</w:t>
-            </w:r>
-          </w:p>
-          <w:p>
-            <w:r>
-              <w:t xml:space="preserve">    "require": "",</w:t>
-            </w:r>
-          </w:p>
-          <w:p>
-            <w:r>
-              <w:t xml:space="preserve">    "entry": "",</w:t>
-            </w:r>
-          </w:p>
-          <w:p>
-            <w:r>
-              <w:t xml:space="preserve">    "</w:t>
-            </w:r>
-            <w:proofErr w:type="spellStart"/>
-            <w:r>
-              <w:t>tandc</w:t>
-            </w:r>
-            <w:proofErr w:type="spellEnd"/>
-            <w:r>
-              <w:t>": "",</w:t>
-            </w:r>
-          </w:p>
-          <w:p>
-            <w:r>
-              <w:t xml:space="preserve">    "</w:t>
-            </w:r>
-            <w:proofErr w:type="spellStart"/>
-            <w:r>
-              <w:t>description_text</w:t>
-            </w:r>
-            <w:proofErr w:type="spellEnd"/>
-            <w:r>
-              <w:t xml:space="preserve">": "Competition Pool:  A booking of 1 lane in the competition pool (3.0m deep) has been added to your basket. You can share the lane with a maximum of 3 </w:t>
-            </w:r>
-            <w:proofErr w:type="gramStart"/>
-            <w:r>
-              <w:t>friends.&lt;</w:t>
-            </w:r>
-            <w:proofErr w:type="spellStart"/>
-            <w:proofErr w:type="gramEnd"/>
-            <w:r>
-              <w:t>br</w:t>
-            </w:r>
-            <w:proofErr w:type="spellEnd"/>
-            <w:r>
-              <w:t xml:space="preserve"> /&gt;&lt;</w:t>
-            </w:r>
-            <w:proofErr w:type="spellStart"/>
-            <w:r>
-              <w:t>br</w:t>
-            </w:r>
-            <w:proofErr w:type="spellEnd"/>
-            <w:r>
-              <w:t xml:space="preserve"> /&gt;Note: Patrons must be 16 years or older to book a lane and swim in the competition pool. Patrons must produce proof of identification to gain admission. Any activity carried out by a patron at the venue which is deemed by </w:t>
-            </w:r>
-            <w:proofErr w:type="spellStart"/>
-            <w:r>
-              <w:t>SportsHub</w:t>
-            </w:r>
-            <w:proofErr w:type="spellEnd"/>
-            <w:r>
-              <w:t xml:space="preserve"> to be commercial, a business activity or enterprise is prohibited, including private coaching for financial gain. ",</w:t>
-            </w:r>
-          </w:p>
-          <w:p>
-            <w:r>
-              <w:t xml:space="preserve">    "picture": "https://bookings.sportshub.com.sg/images/julyfree_image_pool2_180x95.jpg",</w:t>
-            </w:r>
-          </w:p>
-          <w:p>
-            <w:r>
-              <w:t xml:space="preserve">    "</w:t>
-            </w:r>
-            <w:proofErr w:type="spellStart"/>
-            <w:r>
-              <w:t>opening_times</w:t>
-            </w:r>
-            <w:proofErr w:type="spellEnd"/>
-            <w:r>
-              <w:t>": "&lt;u&gt;Public Booking Slots&lt;/u&gt;&lt;</w:t>
-            </w:r>
-            <w:proofErr w:type="spellStart"/>
-            <w:r>
-              <w:t>br</w:t>
-            </w:r>
-            <w:proofErr w:type="spellEnd"/>
-            <w:r>
-              <w:t xml:space="preserve"> /&gt;10.00am - 2.00pm&lt;</w:t>
-            </w:r>
-            <w:proofErr w:type="spellStart"/>
-            <w:r>
-              <w:t>br</w:t>
-            </w:r>
-            <w:proofErr w:type="spellEnd"/>
-            <w:r>
-              <w:t xml:space="preserve"> /&gt;8.00pm - 10.00pm"</w:t>
-            </w:r>
-          </w:p>
-          <w:p>
-            <w:r>
-              <w:t xml:space="preserve">  },</w:t>
-            </w:r>
-          </w:p>
-          <w:p>
-            <w:r>
-              <w:t xml:space="preserve">  {</w:t>
-            </w:r>
-          </w:p>
-          <w:p>
-            <w:r>
-              <w:t xml:space="preserve">    "id": "4",</w:t>
-            </w:r>
-          </w:p>
-          <w:p>
-            <w:r>
-              <w:t xml:space="preserve">    "name": "Basketball",</w:t>
-            </w:r>
-          </w:p>
-          <w:p>
-            <w:r>
-              <w:t xml:space="preserve">    "</w:t>
-            </w:r>
-            <w:proofErr w:type="spellStart"/>
-            <w:r>
-              <w:t>startTime</w:t>
-            </w:r>
-            <w:proofErr w:type="spellEnd"/>
-            <w:r>
-              <w:t>": "6",</w:t>
-            </w:r>
-          </w:p>
-          <w:p>
-            <w:r>
-              <w:t xml:space="preserve">    "</w:t>
-            </w:r>
-            <w:proofErr w:type="spellStart"/>
-            <w:r>
-              <w:t>endTime</w:t>
-            </w:r>
-            <w:proofErr w:type="spellEnd"/>
-            <w:r>
-              <w:t>": "21",</w:t>
-            </w:r>
-          </w:p>
-          <w:p>
-            <w:r>
-              <w:t xml:space="preserve">    "template": "basketball",</w:t>
-            </w:r>
-          </w:p>
-          <w:p>
-            <w:r>
-              <w:t xml:space="preserve">    "increment": "1",</w:t>
-            </w:r>
-          </w:p>
-          <w:p>
-            <w:r>
-              <w:t xml:space="preserve">    "price": "15.00",</w:t>
-            </w:r>
-          </w:p>
-          <w:p>
-            <w:r>
-              <w:t xml:space="preserve">    "</w:t>
-            </w:r>
-            <w:proofErr w:type="spellStart"/>
-            <w:r>
-              <w:t>touristPrice</w:t>
-            </w:r>
-            <w:proofErr w:type="spellEnd"/>
-            <w:r>
-              <w:t>": "52.00",</w:t>
+              <w:t xml:space="preserve">    "touristPrice": "26.00",</w:t>
             </w:r>
           </w:p>
           <w:p>
@@ -2254,20 +1868,158 @@
           </w:p>
           <w:p>
             <w:r>
+              <w:t xml:space="preserve">        "peak": "20.00",</w:t>
+            </w:r>
+          </w:p>
+          <w:p>
+            <w:r>
+              <w:t xml:space="preserve">        "offpeak": "18.00"</w:t>
+            </w:r>
+          </w:p>
+          <w:p>
+            <w:r>
+              <w:t xml:space="preserve">      }</w:t>
+            </w:r>
+          </w:p>
+          <w:p>
+            <w:r>
+              <w:t xml:space="preserve">    ],</w:t>
+            </w:r>
+          </w:p>
+          <w:p>
+            <w:r>
+              <w:t xml:space="preserve">    "Tourist": [</w:t>
+            </w:r>
+          </w:p>
+          <w:p>
+            <w:r>
+              <w:t xml:space="preserve">      {</w:t>
+            </w:r>
+          </w:p>
+          <w:p>
+            <w:r>
+              <w:t xml:space="preserve">        "peak": "26.00",</w:t>
+            </w:r>
+          </w:p>
+          <w:p>
+            <w:r>
+              <w:t xml:space="preserve">        "offpeak": "23.50"</w:t>
+            </w:r>
+          </w:p>
+          <w:p>
+            <w:r>
+              <w:t xml:space="preserve">      }</w:t>
+            </w:r>
+          </w:p>
+          <w:p>
+            <w:r>
+              <w:t xml:space="preserve">    ],</w:t>
+            </w:r>
+          </w:p>
+          <w:p>
+            <w:r>
+              <w:t xml:space="preserve">    "prefix": "Lane",</w:t>
+            </w:r>
+          </w:p>
+          <w:p>
+            <w:r>
+              <w:t xml:space="preserve">    "require": "",</w:t>
+            </w:r>
+          </w:p>
+          <w:p>
+            <w:r>
+              <w:t xml:space="preserve">    "entry": "",</w:t>
+            </w:r>
+          </w:p>
+          <w:p>
+            <w:r>
+              <w:t xml:space="preserve">    "tandc": "",</w:t>
+            </w:r>
+          </w:p>
+          <w:p>
+            <w:r>
+              <w:t xml:space="preserve">    "description_text": "Competition Pool:  A booking of 1 lane in the competition pool (3.0m deep) has been added to your basket. You can share the lane with a maximum of 3 friends.&lt;br /&gt;&lt;br /&gt;Note: Patrons must be 16 years or older to book a lane and swim in the competition pool. Patrons must produce proof of identification to gain admission. Any activity carried out by a patron at the venue which is deemed by SportsHub to be commercial, a business activity or enterprise is prohibited, including private coaching for financial gain. ",</w:t>
+            </w:r>
+          </w:p>
+          <w:p>
+            <w:r>
+              <w:t xml:space="preserve">    "picture": "https://bookings.sportshub.com.sg/images/julyfree_image_pool2_180x95.jpg",</w:t>
+            </w:r>
+          </w:p>
+          <w:p>
+            <w:r>
+              <w:t xml:space="preserve">    "opening_times": "&lt;u&gt;Public Booking Slots&lt;/u&gt;&lt;br /&gt;10.00am - 2.00pm&lt;br /&gt;8.00pm - 10.00pm"</w:t>
+            </w:r>
+          </w:p>
+          <w:p>
+            <w:r>
+              <w:t xml:space="preserve">  },</w:t>
+            </w:r>
+          </w:p>
+          <w:p>
+            <w:r>
+              <w:t xml:space="preserve">  {</w:t>
+            </w:r>
+          </w:p>
+          <w:p>
+            <w:r>
+              <w:t xml:space="preserve">    "id": "4",</w:t>
+            </w:r>
+          </w:p>
+          <w:p>
+            <w:r>
+              <w:t xml:space="preserve">    "name": "Basketball",</w:t>
+            </w:r>
+          </w:p>
+          <w:p>
+            <w:r>
+              <w:t xml:space="preserve">    "startTime": "6",</w:t>
+            </w:r>
+          </w:p>
+          <w:p>
+            <w:r>
+              <w:t xml:space="preserve">    "endTime": "21",</w:t>
+            </w:r>
+          </w:p>
+          <w:p>
+            <w:r>
+              <w:t xml:space="preserve">    "template": "basketball",</w:t>
+            </w:r>
+          </w:p>
+          <w:p>
+            <w:r>
+              <w:t xml:space="preserve">    "increment": "1",</w:t>
+            </w:r>
+          </w:p>
+          <w:p>
+            <w:r>
+              <w:t xml:space="preserve">    "price": "15.00",</w:t>
+            </w:r>
+          </w:p>
+          <w:p>
+            <w:r>
+              <w:t xml:space="preserve">    "touristPrice": "52.00",</w:t>
+            </w:r>
+          </w:p>
+          <w:p>
+            <w:r>
+              <w:t xml:space="preserve">    "Singapore": [</w:t>
+            </w:r>
+          </w:p>
+          <w:p>
+            <w:r>
+              <w:lastRenderedPageBreak/>
+              <w:t xml:space="preserve">      {</w:t>
+            </w:r>
+          </w:p>
+          <w:p>
+            <w:r>
               <w:t xml:space="preserve">        "peak": "40.00",</w:t>
             </w:r>
           </w:p>
           <w:p>
             <w:r>
-              <w:t xml:space="preserve">        "</w:t>
-            </w:r>
-            <w:proofErr w:type="spellStart"/>
-            <w:r>
-              <w:t>offpeak</w:t>
-            </w:r>
-            <w:proofErr w:type="spellEnd"/>
-            <w:r>
-              <w:t>": "30.00"</w:t>
+              <w:t xml:space="preserve">        "offpeak": "30.00"</w:t>
             </w:r>
           </w:p>
           <w:p>
@@ -2297,15 +2049,7 @@
           </w:p>
           <w:p>
             <w:r>
-              <w:t xml:space="preserve">        "</w:t>
-            </w:r>
-            <w:proofErr w:type="spellStart"/>
-            <w:r>
-              <w:t>offpeak</w:t>
-            </w:r>
-            <w:proofErr w:type="spellEnd"/>
-            <w:r>
-              <w:t>": "39.00"</w:t>
+              <w:t xml:space="preserve">        "offpeak": "39.00"</w:t>
             </w:r>
           </w:p>
           <w:p>
@@ -2340,28 +2084,12 @@
           </w:p>
           <w:p>
             <w:r>
-              <w:t xml:space="preserve">    "</w:t>
-            </w:r>
-            <w:proofErr w:type="spellStart"/>
-            <w:r>
-              <w:t>tandc</w:t>
-            </w:r>
-            <w:proofErr w:type="spellEnd"/>
-            <w:r>
-              <w:t>": "",</w:t>
-            </w:r>
-          </w:p>
-          <w:p>
-            <w:r>
-              <w:t xml:space="preserve">    "</w:t>
-            </w:r>
-            <w:proofErr w:type="spellStart"/>
-            <w:r>
-              <w:t>description_text</w:t>
-            </w:r>
-            <w:proofErr w:type="spellEnd"/>
-            <w:r>
-              <w:t>": "Located in the OCBC Arena on level 1 are 3 full sized Basketball Courts in a fully air-conditioned, indoor setting. Play a 5 on 5 game or practice skills drills on our courts. Public toilets and changing rooms also conveniently located on level 1.",</w:t>
+              <w:t xml:space="preserve">    "tandc": "",</w:t>
+            </w:r>
+          </w:p>
+          <w:p>
+            <w:r>
+              <w:t xml:space="preserve">    "description_text": "Located in the OCBC Arena on level 1 are 3 full sized Basketball Courts in a fully air-conditioned, indoor setting. Play a 5 on 5 game or practice skills drills on our courts. Public toilets and changing rooms also conveniently located on level 1.",</w:t>
             </w:r>
           </w:p>
           <w:p>
@@ -2371,31 +2099,7 @@
           </w:p>
           <w:p>
             <w:r>
-              <w:t xml:space="preserve">    "</w:t>
-            </w:r>
-            <w:proofErr w:type="spellStart"/>
-            <w:r>
-              <w:t>opening_times</w:t>
-            </w:r>
-            <w:proofErr w:type="spellEnd"/>
-            <w:r>
-              <w:t>": "&lt;u&gt;Public Booking Slots&lt;/u&gt;&lt;</w:t>
-            </w:r>
-            <w:proofErr w:type="spellStart"/>
-            <w:r>
-              <w:t>br</w:t>
-            </w:r>
-            <w:proofErr w:type="spellEnd"/>
-            <w:r>
-              <w:t xml:space="preserve"> /&gt;10.00am - 2.00pm&lt;</w:t>
-            </w:r>
-            <w:proofErr w:type="spellStart"/>
-            <w:r>
-              <w:t>br</w:t>
-            </w:r>
-            <w:proofErr w:type="spellEnd"/>
-            <w:r>
-              <w:t xml:space="preserve"> /&gt;8.00pm - 10.00pm"</w:t>
+              <w:t xml:space="preserve">    "opening_times": "&lt;u&gt;Public Booking Slots&lt;/u&gt;&lt;br /&gt;10.00am - 2.00pm&lt;br /&gt;8.00pm - 10.00pm"</w:t>
             </w:r>
           </w:p>
           <w:p>
@@ -2408,6 +2112,2059 @@
               <w:t>]</w:t>
             </w:r>
           </w:p>
+        </w:tc>
+      </w:tr>
+    </w:tbl>
+    <w:p/>
+    <w:p>
+      <w:r>
+        <w:t>Request</w:t>
+      </w:r>
+    </w:p>
+    <w:p>
+      <w:hyperlink r:id="rId8" w:history="1">
+        <w:r>
+          <w:rPr>
+            <w:rStyle w:val="Hyperlink"/>
+          </w:rPr>
+          <w:t>https://bookings.sportshub.com.sg/json/sportsBookings.php?d=116116144945817</w:t>
+        </w:r>
+      </w:hyperlink>
+    </w:p>
+    <w:tbl>
+      <w:tblPr>
+        <w:tblStyle w:val="TableGrid"/>
+        <w:tblW w:w="13957" w:type="dxa"/>
+        <w:tblLook w:val="04A0" w:firstRow="1" w:lastRow="0" w:firstColumn="1" w:lastColumn="0" w:noHBand="0" w:noVBand="1"/>
+      </w:tblPr>
+      <w:tblGrid>
+        <w:gridCol w:w="1684"/>
+        <w:gridCol w:w="867"/>
+        <w:gridCol w:w="1168"/>
+        <w:gridCol w:w="5357"/>
+        <w:gridCol w:w="4881"/>
+      </w:tblGrid>
+      <w:tr>
+        <w:tc>
+          <w:tcPr>
+            <w:tcW w:w="1684" w:type="dxa"/>
+          </w:tcPr>
+          <w:p>
+            <w:r>
+              <w:t>Name of element</w:t>
+            </w:r>
+          </w:p>
+        </w:tc>
+        <w:tc>
+          <w:tcPr>
+            <w:tcW w:w="867" w:type="dxa"/>
+          </w:tcPr>
+          <w:p>
+            <w:r>
+              <w:t>Type</w:t>
+            </w:r>
+          </w:p>
+        </w:tc>
+        <w:tc>
+          <w:tcPr>
+            <w:tcW w:w="1168" w:type="dxa"/>
+          </w:tcPr>
+          <w:p>
+            <w:r>
+              <w:t>Parent</w:t>
+            </w:r>
+          </w:p>
+        </w:tc>
+        <w:tc>
+          <w:tcPr>
+            <w:tcW w:w="5357" w:type="dxa"/>
+          </w:tcPr>
+          <w:p>
+            <w:r>
+              <w:t>Description</w:t>
+            </w:r>
+          </w:p>
+        </w:tc>
+        <w:tc>
+          <w:tcPr>
+            <w:tcW w:w="4881" w:type="dxa"/>
+          </w:tcPr>
+          <w:p>
+            <w:r>
+              <w:t>Example</w:t>
+            </w:r>
+          </w:p>
+        </w:tc>
+      </w:tr>
+      <w:tr>
+        <w:tc>
+          <w:tcPr>
+            <w:tcW w:w="1684" w:type="dxa"/>
+          </w:tcPr>
+          <w:p>
+            <w:r>
+              <w:t>start</w:t>
+            </w:r>
+          </w:p>
+        </w:tc>
+        <w:tc>
+          <w:tcPr>
+            <w:tcW w:w="867" w:type="dxa"/>
+          </w:tcPr>
+          <w:p>
+            <w:r>
+              <w:t>String</w:t>
+            </w:r>
+          </w:p>
+        </w:tc>
+        <w:tc>
+          <w:tcPr>
+            <w:tcW w:w="1168" w:type="dxa"/>
+          </w:tcPr>
+          <w:p>
+            <w:r>
+              <w:t>-</w:t>
+            </w:r>
+          </w:p>
+        </w:tc>
+        <w:tc>
+          <w:tcPr>
+            <w:tcW w:w="5357" w:type="dxa"/>
+          </w:tcPr>
+          <w:p/>
+        </w:tc>
+        <w:tc>
+          <w:tcPr>
+            <w:tcW w:w="4881" w:type="dxa"/>
+          </w:tcPr>
+          <w:p>
+            <w:r>
+              <w:rPr>
+                <w:rStyle w:val="token"/>
+              </w:rPr>
+              <w:t>"2016-12-03 15:00:00"</w:t>
+            </w:r>
+          </w:p>
+        </w:tc>
+      </w:tr>
+      <w:tr>
+        <w:tc>
+          <w:tcPr>
+            <w:tcW w:w="1684" w:type="dxa"/>
+          </w:tcPr>
+          <w:p>
+            <w:r>
+              <w:t>sportId</w:t>
+            </w:r>
+          </w:p>
+        </w:tc>
+        <w:tc>
+          <w:tcPr>
+            <w:tcW w:w="867" w:type="dxa"/>
+          </w:tcPr>
+          <w:p>
+            <w:r>
+              <w:t>String</w:t>
+            </w:r>
+          </w:p>
+        </w:tc>
+        <w:tc>
+          <w:tcPr>
+            <w:tcW w:w="1168" w:type="dxa"/>
+          </w:tcPr>
+          <w:p>
+            <w:r>
+              <w:t>-</w:t>
+            </w:r>
+          </w:p>
+        </w:tc>
+        <w:tc>
+          <w:tcPr>
+            <w:tcW w:w="5357" w:type="dxa"/>
+          </w:tcPr>
+          <w:p/>
+        </w:tc>
+        <w:tc>
+          <w:tcPr>
+            <w:tcW w:w="4881" w:type="dxa"/>
+          </w:tcPr>
+          <w:p>
+            <w:r>
+              <w:rPr>
+                <w:rStyle w:val="token"/>
+              </w:rPr>
+              <w:t>"10"</w:t>
+            </w:r>
+          </w:p>
+        </w:tc>
+      </w:tr>
+      <w:tr>
+        <w:tc>
+          <w:tcPr>
+            <w:tcW w:w="1684" w:type="dxa"/>
+          </w:tcPr>
+          <w:p>
+            <w:r>
+              <w:t>price</w:t>
+            </w:r>
+          </w:p>
+        </w:tc>
+        <w:tc>
+          <w:tcPr>
+            <w:tcW w:w="867" w:type="dxa"/>
+          </w:tcPr>
+          <w:p>
+            <w:r>
+              <w:t>String</w:t>
+            </w:r>
+          </w:p>
+        </w:tc>
+        <w:tc>
+          <w:tcPr>
+            <w:tcW w:w="1168" w:type="dxa"/>
+          </w:tcPr>
+          <w:p>
+            <w:r>
+              <w:t>-</w:t>
+            </w:r>
+          </w:p>
+        </w:tc>
+        <w:tc>
+          <w:tcPr>
+            <w:tcW w:w="5357" w:type="dxa"/>
+          </w:tcPr>
+          <w:p/>
+        </w:tc>
+        <w:tc>
+          <w:tcPr>
+            <w:tcW w:w="4881" w:type="dxa"/>
+          </w:tcPr>
+          <w:p>
+            <w:r>
+              <w:rPr>
+                <w:rStyle w:val="token"/>
+              </w:rPr>
+              <w:t>"0.00"</w:t>
+            </w:r>
+          </w:p>
+        </w:tc>
+      </w:tr>
+      <w:tr>
+        <w:tc>
+          <w:tcPr>
+            <w:tcW w:w="1684" w:type="dxa"/>
+          </w:tcPr>
+          <w:p>
+            <w:r>
+              <w:t>touristPrice</w:t>
+            </w:r>
+          </w:p>
+        </w:tc>
+        <w:tc>
+          <w:tcPr>
+            <w:tcW w:w="867" w:type="dxa"/>
+          </w:tcPr>
+          <w:p>
+            <w:r>
+              <w:t>String</w:t>
+            </w:r>
+          </w:p>
+        </w:tc>
+        <w:tc>
+          <w:tcPr>
+            <w:tcW w:w="1168" w:type="dxa"/>
+          </w:tcPr>
+          <w:p>
+            <w:r>
+              <w:t>-</w:t>
+            </w:r>
+          </w:p>
+        </w:tc>
+        <w:tc>
+          <w:tcPr>
+            <w:tcW w:w="5357" w:type="dxa"/>
+          </w:tcPr>
+          <w:p/>
+        </w:tc>
+        <w:tc>
+          <w:tcPr>
+            <w:tcW w:w="4881" w:type="dxa"/>
+          </w:tcPr>
+          <w:p>
+            <w:r>
+              <w:rPr>
+                <w:rStyle w:val="token"/>
+              </w:rPr>
+              <w:t>"0.00"</w:t>
+            </w:r>
+          </w:p>
+        </w:tc>
+      </w:tr>
+      <w:tr>
+        <w:tc>
+          <w:tcPr>
+            <w:tcW w:w="1684" w:type="dxa"/>
+          </w:tcPr>
+          <w:p>
+            <w:r>
+              <w:lastRenderedPageBreak/>
+              <w:t>buttontype</w:t>
+            </w:r>
+          </w:p>
+        </w:tc>
+        <w:tc>
+          <w:tcPr>
+            <w:tcW w:w="867" w:type="dxa"/>
+          </w:tcPr>
+          <w:p>
+            <w:r>
+              <w:t>String</w:t>
+            </w:r>
+          </w:p>
+        </w:tc>
+        <w:tc>
+          <w:tcPr>
+            <w:tcW w:w="1168" w:type="dxa"/>
+          </w:tcPr>
+          <w:p>
+            <w:r>
+              <w:t>-</w:t>
+            </w:r>
+          </w:p>
+        </w:tc>
+        <w:tc>
+          <w:tcPr>
+            <w:tcW w:w="5357" w:type="dxa"/>
+          </w:tcPr>
+          <w:p/>
+        </w:tc>
+        <w:tc>
+          <w:tcPr>
+            <w:tcW w:w="4881" w:type="dxa"/>
+          </w:tcPr>
+          <w:p>
+            <w:r>
+              <w:rPr>
+                <w:rStyle w:val="token"/>
+              </w:rPr>
+              <w:t>"Peak"</w:t>
+            </w:r>
+          </w:p>
+        </w:tc>
+      </w:tr>
+      <w:tr>
+        <w:tc>
+          <w:tcPr>
+            <w:tcW w:w="1684" w:type="dxa"/>
+          </w:tcPr>
+          <w:p>
+            <w:r>
+              <w:t>courts_avail</w:t>
+            </w:r>
+          </w:p>
+        </w:tc>
+        <w:tc>
+          <w:tcPr>
+            <w:tcW w:w="867" w:type="dxa"/>
+          </w:tcPr>
+          <w:p>
+            <w:r>
+              <w:t>Integer</w:t>
+            </w:r>
+          </w:p>
+        </w:tc>
+        <w:tc>
+          <w:tcPr>
+            <w:tcW w:w="1168" w:type="dxa"/>
+          </w:tcPr>
+          <w:p>
+            <w:r>
+              <w:t>-</w:t>
+            </w:r>
+          </w:p>
+        </w:tc>
+        <w:tc>
+          <w:tcPr>
+            <w:tcW w:w="5357" w:type="dxa"/>
+          </w:tcPr>
+          <w:p/>
+        </w:tc>
+        <w:tc>
+          <w:tcPr>
+            <w:tcW w:w="4881" w:type="dxa"/>
+          </w:tcPr>
+          <w:p>
+            <w:r>
+              <w:t>1</w:t>
+            </w:r>
+          </w:p>
+        </w:tc>
+      </w:tr>
+    </w:tbl>
+    <w:p/>
+    <w:p/>
+    <w:p/>
+    <w:tbl>
+      <w:tblPr>
+        <w:tblStyle w:val="TableGrid"/>
+        <w:tblW w:w="0" w:type="auto"/>
+        <w:tblLook w:val="04A0" w:firstRow="1" w:lastRow="0" w:firstColumn="1" w:lastColumn="0" w:noHBand="0" w:noVBand="1"/>
+      </w:tblPr>
+      <w:tblGrid>
+        <w:gridCol w:w="13948"/>
+      </w:tblGrid>
+      <w:tr>
+        <w:trPr>
+          <w:hidden/>
+        </w:trPr>
+        <w:tc>
+          <w:tcPr>
+            <w:tcW w:w="13948" w:type="dxa"/>
+          </w:tcPr>
+          <w:p>
+            <w:pPr>
+              <w:pStyle w:val="z-TopofForm"/>
+            </w:pPr>
+            <w:r>
+              <w:t>Top of Form</w:t>
+            </w:r>
+          </w:p>
+          <w:p>
+            <w:pPr>
+              <w:pStyle w:val="z-BottomofForm"/>
+            </w:pPr>
+            <w:r>
+              <w:t>Bottom of Form</w:t>
+            </w:r>
+          </w:p>
+          <w:p>
+            <w:pPr>
+              <w:pStyle w:val="HTMLPreformatted"/>
+              <w:rPr>
+                <w:rStyle w:val="HTMLCode"/>
+              </w:rPr>
+            </w:pPr>
+            <w:r>
+              <w:rPr>
+                <w:rStyle w:val="token"/>
+              </w:rPr>
+              <w:t>[</w:t>
+            </w:r>
+          </w:p>
+          <w:p>
+            <w:pPr>
+              <w:pStyle w:val="HTMLPreformatted"/>
+              <w:rPr>
+                <w:rStyle w:val="HTMLCode"/>
+              </w:rPr>
+            </w:pPr>
+            <w:r>
+              <w:rPr>
+                <w:rStyle w:val="HTMLCode"/>
+              </w:rPr>
+              <w:t xml:space="preserve">  </w:t>
+            </w:r>
+            <w:r>
+              <w:rPr>
+                <w:rStyle w:val="token"/>
+              </w:rPr>
+              <w:t>{</w:t>
+            </w:r>
+          </w:p>
+          <w:p>
+            <w:pPr>
+              <w:pStyle w:val="HTMLPreformatted"/>
+              <w:rPr>
+                <w:rStyle w:val="HTMLCode"/>
+              </w:rPr>
+            </w:pPr>
+            <w:r>
+              <w:rPr>
+                <w:rStyle w:val="HTMLCode"/>
+              </w:rPr>
+              <w:t xml:space="preserve">    </w:t>
+            </w:r>
+            <w:r>
+              <w:rPr>
+                <w:rStyle w:val="token"/>
+              </w:rPr>
+              <w:t>"start":,</w:t>
+            </w:r>
+          </w:p>
+          <w:p>
+            <w:pPr>
+              <w:pStyle w:val="HTMLPreformatted"/>
+              <w:rPr>
+                <w:rStyle w:val="HTMLCode"/>
+              </w:rPr>
+            </w:pPr>
+            <w:r>
+              <w:rPr>
+                <w:rStyle w:val="HTMLCode"/>
+              </w:rPr>
+              <w:t xml:space="preserve">    </w:t>
+            </w:r>
+            <w:r>
+              <w:rPr>
+                <w:rStyle w:val="token"/>
+              </w:rPr>
+              <w:t>"sportId":,</w:t>
+            </w:r>
+          </w:p>
+          <w:p>
+            <w:pPr>
+              <w:pStyle w:val="HTMLPreformatted"/>
+              <w:rPr>
+                <w:rStyle w:val="HTMLCode"/>
+              </w:rPr>
+            </w:pPr>
+            <w:r>
+              <w:rPr>
+                <w:rStyle w:val="HTMLCode"/>
+              </w:rPr>
+              <w:t xml:space="preserve">    </w:t>
+            </w:r>
+            <w:r>
+              <w:rPr>
+                <w:rStyle w:val="token"/>
+              </w:rPr>
+              <w:t>"price":,</w:t>
+            </w:r>
+          </w:p>
+          <w:p>
+            <w:pPr>
+              <w:pStyle w:val="HTMLPreformatted"/>
+              <w:rPr>
+                <w:rStyle w:val="HTMLCode"/>
+              </w:rPr>
+            </w:pPr>
+            <w:r>
+              <w:rPr>
+                <w:rStyle w:val="HTMLCode"/>
+              </w:rPr>
+              <w:t xml:space="preserve">    </w:t>
+            </w:r>
+            <w:r>
+              <w:rPr>
+                <w:rStyle w:val="token"/>
+              </w:rPr>
+              <w:t>"touristPrice":,</w:t>
+            </w:r>
+          </w:p>
+          <w:p>
+            <w:pPr>
+              <w:pStyle w:val="HTMLPreformatted"/>
+              <w:rPr>
+                <w:rStyle w:val="HTMLCode"/>
+              </w:rPr>
+            </w:pPr>
+            <w:r>
+              <w:rPr>
+                <w:rStyle w:val="HTMLCode"/>
+              </w:rPr>
+              <w:t xml:space="preserve">    </w:t>
+            </w:r>
+            <w:r>
+              <w:rPr>
+                <w:rStyle w:val="token"/>
+              </w:rPr>
+              <w:t>"buttontype":,</w:t>
+            </w:r>
+          </w:p>
+          <w:p>
+            <w:pPr>
+              <w:pStyle w:val="HTMLPreformatted"/>
+              <w:rPr>
+                <w:rStyle w:val="HTMLCode"/>
+              </w:rPr>
+            </w:pPr>
+            <w:r>
+              <w:rPr>
+                <w:rStyle w:val="HTMLCode"/>
+              </w:rPr>
+              <w:t xml:space="preserve">    </w:t>
+            </w:r>
+            <w:r>
+              <w:rPr>
+                <w:rStyle w:val="token"/>
+              </w:rPr>
+              <w:t>"courts_avail":</w:t>
+            </w:r>
+            <w:r>
+              <w:rPr>
+                <w:rStyle w:val="HTMLCode"/>
+              </w:rPr>
+              <w:t xml:space="preserve"> </w:t>
+            </w:r>
+            <w:r>
+              <w:rPr>
+                <w:rStyle w:val="token"/>
+              </w:rPr>
+              <w:t>1</w:t>
+            </w:r>
+          </w:p>
+          <w:p>
+            <w:pPr>
+              <w:pStyle w:val="HTMLPreformatted"/>
+              <w:rPr>
+                <w:rStyle w:val="HTMLCode"/>
+              </w:rPr>
+            </w:pPr>
+            <w:r>
+              <w:rPr>
+                <w:rStyle w:val="HTMLCode"/>
+              </w:rPr>
+              <w:t xml:space="preserve">  </w:t>
+            </w:r>
+            <w:r>
+              <w:rPr>
+                <w:rStyle w:val="token"/>
+              </w:rPr>
+              <w:t>},</w:t>
+            </w:r>
+          </w:p>
+          <w:p>
+            <w:pPr>
+              <w:pStyle w:val="HTMLPreformatted"/>
+              <w:rPr>
+                <w:rStyle w:val="HTMLCode"/>
+              </w:rPr>
+            </w:pPr>
+            <w:r>
+              <w:rPr>
+                <w:rStyle w:val="HTMLCode"/>
+              </w:rPr>
+              <w:t xml:space="preserve">  </w:t>
+            </w:r>
+            <w:r>
+              <w:rPr>
+                <w:rStyle w:val="token"/>
+              </w:rPr>
+              <w:t>{</w:t>
+            </w:r>
+          </w:p>
+          <w:p>
+            <w:pPr>
+              <w:pStyle w:val="HTMLPreformatted"/>
+              <w:rPr>
+                <w:rStyle w:val="HTMLCode"/>
+              </w:rPr>
+            </w:pPr>
+            <w:r>
+              <w:rPr>
+                <w:rStyle w:val="HTMLCode"/>
+              </w:rPr>
+              <w:t xml:space="preserve">    </w:t>
+            </w:r>
+            <w:r>
+              <w:rPr>
+                <w:rStyle w:val="token"/>
+              </w:rPr>
+              <w:t>"start":</w:t>
+            </w:r>
+            <w:r>
+              <w:rPr>
+                <w:rStyle w:val="HTMLCode"/>
+              </w:rPr>
+              <w:t xml:space="preserve"> </w:t>
+            </w:r>
+            <w:r>
+              <w:rPr>
+                <w:rStyle w:val="token"/>
+              </w:rPr>
+              <w:t>"2016-12-03 15:00:00",</w:t>
+            </w:r>
+          </w:p>
+          <w:p>
+            <w:pPr>
+              <w:pStyle w:val="HTMLPreformatted"/>
+              <w:rPr>
+                <w:rStyle w:val="HTMLCode"/>
+              </w:rPr>
+            </w:pPr>
+            <w:r>
+              <w:rPr>
+                <w:rStyle w:val="HTMLCode"/>
+              </w:rPr>
+              <w:t xml:space="preserve">    </w:t>
+            </w:r>
+            <w:r>
+              <w:rPr>
+                <w:rStyle w:val="token"/>
+              </w:rPr>
+              <w:t>"sportId":</w:t>
+            </w:r>
+            <w:r>
+              <w:rPr>
+                <w:rStyle w:val="HTMLCode"/>
+              </w:rPr>
+              <w:t xml:space="preserve"> </w:t>
+            </w:r>
+            <w:r>
+              <w:rPr>
+                <w:rStyle w:val="token"/>
+              </w:rPr>
+              <w:t>"12",</w:t>
+            </w:r>
+          </w:p>
+          <w:p>
+            <w:pPr>
+              <w:pStyle w:val="HTMLPreformatted"/>
+              <w:rPr>
+                <w:rStyle w:val="HTMLCode"/>
+              </w:rPr>
+            </w:pPr>
+            <w:r>
+              <w:rPr>
+                <w:rStyle w:val="HTMLCode"/>
+              </w:rPr>
+              <w:t xml:space="preserve">    </w:t>
+            </w:r>
+            <w:r>
+              <w:rPr>
+                <w:rStyle w:val="token"/>
+              </w:rPr>
+              <w:t>"price":</w:t>
+            </w:r>
+            <w:r>
+              <w:rPr>
+                <w:rStyle w:val="HTMLCode"/>
+              </w:rPr>
+              <w:t xml:space="preserve"> </w:t>
+            </w:r>
+            <w:r>
+              <w:rPr>
+                <w:rStyle w:val="token"/>
+              </w:rPr>
+              <w:t>"0.00",</w:t>
+            </w:r>
+          </w:p>
+          <w:p>
+            <w:pPr>
+              <w:pStyle w:val="HTMLPreformatted"/>
+              <w:rPr>
+                <w:rStyle w:val="HTMLCode"/>
+              </w:rPr>
+            </w:pPr>
+            <w:r>
+              <w:rPr>
+                <w:rStyle w:val="HTMLCode"/>
+              </w:rPr>
+              <w:t xml:space="preserve">    </w:t>
+            </w:r>
+            <w:r>
+              <w:rPr>
+                <w:rStyle w:val="token"/>
+              </w:rPr>
+              <w:t>"touristPrice":</w:t>
+            </w:r>
+            <w:r>
+              <w:rPr>
+                <w:rStyle w:val="HTMLCode"/>
+              </w:rPr>
+              <w:t xml:space="preserve"> </w:t>
+            </w:r>
+            <w:r>
+              <w:rPr>
+                <w:rStyle w:val="token"/>
+              </w:rPr>
+              <w:t>"0.00",</w:t>
+            </w:r>
+          </w:p>
+          <w:p>
+            <w:pPr>
+              <w:pStyle w:val="HTMLPreformatted"/>
+              <w:rPr>
+                <w:rStyle w:val="HTMLCode"/>
+              </w:rPr>
+            </w:pPr>
+            <w:r>
+              <w:rPr>
+                <w:rStyle w:val="HTMLCode"/>
+              </w:rPr>
+              <w:t xml:space="preserve">    </w:t>
+            </w:r>
+            <w:r>
+              <w:rPr>
+                <w:rStyle w:val="token"/>
+              </w:rPr>
+              <w:t>"buttontype":</w:t>
+            </w:r>
+            <w:r>
+              <w:rPr>
+                <w:rStyle w:val="HTMLCode"/>
+              </w:rPr>
+              <w:t xml:space="preserve"> </w:t>
+            </w:r>
+            <w:r>
+              <w:rPr>
+                <w:rStyle w:val="token"/>
+              </w:rPr>
+              <w:t>"Peak",</w:t>
+            </w:r>
+          </w:p>
+          <w:p>
+            <w:pPr>
+              <w:pStyle w:val="HTMLPreformatted"/>
+              <w:rPr>
+                <w:rStyle w:val="HTMLCode"/>
+              </w:rPr>
+            </w:pPr>
+            <w:r>
+              <w:rPr>
+                <w:rStyle w:val="HTMLCode"/>
+              </w:rPr>
+              <w:t xml:space="preserve">    </w:t>
+            </w:r>
+            <w:r>
+              <w:rPr>
+                <w:rStyle w:val="token"/>
+              </w:rPr>
+              <w:t>"courts_avail":</w:t>
+            </w:r>
+            <w:r>
+              <w:rPr>
+                <w:rStyle w:val="HTMLCode"/>
+              </w:rPr>
+              <w:t xml:space="preserve"> </w:t>
+            </w:r>
+            <w:r>
+              <w:rPr>
+                <w:rStyle w:val="token"/>
+              </w:rPr>
+              <w:t>4</w:t>
+            </w:r>
+          </w:p>
+          <w:p>
+            <w:pPr>
+              <w:pStyle w:val="HTMLPreformatted"/>
+              <w:rPr>
+                <w:rStyle w:val="HTMLCode"/>
+              </w:rPr>
+            </w:pPr>
+            <w:r>
+              <w:rPr>
+                <w:rStyle w:val="HTMLCode"/>
+              </w:rPr>
+              <w:t xml:space="preserve">  </w:t>
+            </w:r>
+            <w:r>
+              <w:rPr>
+                <w:rStyle w:val="token"/>
+              </w:rPr>
+              <w:t>},</w:t>
+            </w:r>
+          </w:p>
+          <w:p>
+            <w:pPr>
+              <w:pStyle w:val="HTMLPreformatted"/>
+              <w:rPr>
+                <w:rStyle w:val="HTMLCode"/>
+              </w:rPr>
+            </w:pPr>
+            <w:r>
+              <w:rPr>
+                <w:rStyle w:val="HTMLCode"/>
+              </w:rPr>
+              <w:t xml:space="preserve">  </w:t>
+            </w:r>
+            <w:r>
+              <w:rPr>
+                <w:rStyle w:val="token"/>
+              </w:rPr>
+              <w:t>{</w:t>
+            </w:r>
+          </w:p>
+          <w:p>
+            <w:pPr>
+              <w:pStyle w:val="HTMLPreformatted"/>
+              <w:rPr>
+                <w:rStyle w:val="HTMLCode"/>
+              </w:rPr>
+            </w:pPr>
+            <w:r>
+              <w:rPr>
+                <w:rStyle w:val="HTMLCode"/>
+              </w:rPr>
+              <w:t xml:space="preserve">    </w:t>
+            </w:r>
+            <w:r>
+              <w:rPr>
+                <w:rStyle w:val="token"/>
+              </w:rPr>
+              <w:t>"start":</w:t>
+            </w:r>
+            <w:r>
+              <w:rPr>
+                <w:rStyle w:val="HTMLCode"/>
+              </w:rPr>
+              <w:t xml:space="preserve"> </w:t>
+            </w:r>
+            <w:r>
+              <w:rPr>
+                <w:rStyle w:val="token"/>
+              </w:rPr>
+              <w:t>"2016-12-03 15:00:00",</w:t>
+            </w:r>
+          </w:p>
+          <w:p>
+            <w:pPr>
+              <w:pStyle w:val="HTMLPreformatted"/>
+              <w:rPr>
+                <w:rStyle w:val="HTMLCode"/>
+              </w:rPr>
+            </w:pPr>
+            <w:r>
+              <w:rPr>
+                <w:rStyle w:val="HTMLCode"/>
+              </w:rPr>
+              <w:t xml:space="preserve">    </w:t>
+            </w:r>
+            <w:r>
+              <w:rPr>
+                <w:rStyle w:val="token"/>
+              </w:rPr>
+              <w:t>"sportId":</w:t>
+            </w:r>
+            <w:r>
+              <w:rPr>
+                <w:rStyle w:val="HTMLCode"/>
+              </w:rPr>
+              <w:t xml:space="preserve"> </w:t>
+            </w:r>
+            <w:r>
+              <w:rPr>
+                <w:rStyle w:val="token"/>
+              </w:rPr>
+              <w:t>"13",</w:t>
+            </w:r>
+          </w:p>
+          <w:p>
+            <w:pPr>
+              <w:pStyle w:val="HTMLPreformatted"/>
+              <w:rPr>
+                <w:rStyle w:val="HTMLCode"/>
+              </w:rPr>
+            </w:pPr>
+            <w:r>
+              <w:rPr>
+                <w:rStyle w:val="HTMLCode"/>
+              </w:rPr>
+              <w:t xml:space="preserve">    </w:t>
+            </w:r>
+            <w:r>
+              <w:rPr>
+                <w:rStyle w:val="token"/>
+              </w:rPr>
+              <w:t>"price":</w:t>
+            </w:r>
+            <w:r>
+              <w:rPr>
+                <w:rStyle w:val="HTMLCode"/>
+              </w:rPr>
+              <w:t xml:space="preserve"> </w:t>
+            </w:r>
+            <w:r>
+              <w:rPr>
+                <w:rStyle w:val="token"/>
+              </w:rPr>
+              <w:t>"5.00",</w:t>
+            </w:r>
+          </w:p>
+          <w:p>
+            <w:pPr>
+              <w:pStyle w:val="HTMLPreformatted"/>
+              <w:rPr>
+                <w:rStyle w:val="HTMLCode"/>
+              </w:rPr>
+            </w:pPr>
+            <w:r>
+              <w:rPr>
+                <w:rStyle w:val="HTMLCode"/>
+              </w:rPr>
+              <w:t xml:space="preserve">    </w:t>
+            </w:r>
+            <w:r>
+              <w:rPr>
+                <w:rStyle w:val="token"/>
+              </w:rPr>
+              <w:t>"touristPrice":</w:t>
+            </w:r>
+            <w:r>
+              <w:rPr>
+                <w:rStyle w:val="HTMLCode"/>
+              </w:rPr>
+              <w:t xml:space="preserve"> </w:t>
+            </w:r>
+            <w:r>
+              <w:rPr>
+                <w:rStyle w:val="token"/>
+              </w:rPr>
+              <w:t>"6.50",</w:t>
+            </w:r>
+          </w:p>
+          <w:p>
+            <w:pPr>
+              <w:pStyle w:val="HTMLPreformatted"/>
+              <w:rPr>
+                <w:rStyle w:val="HTMLCode"/>
+              </w:rPr>
+            </w:pPr>
+            <w:r>
+              <w:rPr>
+                <w:rStyle w:val="HTMLCode"/>
+              </w:rPr>
+              <w:t xml:space="preserve">    </w:t>
+            </w:r>
+            <w:r>
+              <w:rPr>
+                <w:rStyle w:val="token"/>
+              </w:rPr>
+              <w:t>"buttontype":</w:t>
+            </w:r>
+            <w:r>
+              <w:rPr>
+                <w:rStyle w:val="HTMLCode"/>
+              </w:rPr>
+              <w:t xml:space="preserve"> </w:t>
+            </w:r>
+            <w:r>
+              <w:rPr>
+                <w:rStyle w:val="token"/>
+              </w:rPr>
+              <w:t>"Peak",</w:t>
+            </w:r>
+          </w:p>
+          <w:p>
+            <w:pPr>
+              <w:pStyle w:val="HTMLPreformatted"/>
+              <w:rPr>
+                <w:rStyle w:val="HTMLCode"/>
+              </w:rPr>
+            </w:pPr>
+            <w:r>
+              <w:rPr>
+                <w:rStyle w:val="HTMLCode"/>
+              </w:rPr>
+              <w:t xml:space="preserve">    </w:t>
+            </w:r>
+            <w:r>
+              <w:rPr>
+                <w:rStyle w:val="token"/>
+              </w:rPr>
+              <w:t>"courts_avail":</w:t>
+            </w:r>
+            <w:r>
+              <w:rPr>
+                <w:rStyle w:val="HTMLCode"/>
+              </w:rPr>
+              <w:t xml:space="preserve"> </w:t>
+            </w:r>
+            <w:r>
+              <w:rPr>
+                <w:rStyle w:val="token"/>
+              </w:rPr>
+              <w:t>6</w:t>
+            </w:r>
+          </w:p>
+          <w:p>
+            <w:pPr>
+              <w:pStyle w:val="HTMLPreformatted"/>
+              <w:rPr>
+                <w:rStyle w:val="HTMLCode"/>
+              </w:rPr>
+            </w:pPr>
+            <w:r>
+              <w:rPr>
+                <w:rStyle w:val="HTMLCode"/>
+              </w:rPr>
+              <w:t xml:space="preserve">  </w:t>
+            </w:r>
+            <w:r>
+              <w:rPr>
+                <w:rStyle w:val="token"/>
+              </w:rPr>
+              <w:t>},</w:t>
+            </w:r>
+          </w:p>
+          <w:p>
+            <w:pPr>
+              <w:pStyle w:val="HTMLPreformatted"/>
+              <w:rPr>
+                <w:rStyle w:val="HTMLCode"/>
+              </w:rPr>
+            </w:pPr>
+            <w:r>
+              <w:rPr>
+                <w:rStyle w:val="HTMLCode"/>
+              </w:rPr>
+              <w:t xml:space="preserve">  </w:t>
+            </w:r>
+            <w:r>
+              <w:rPr>
+                <w:rStyle w:val="token"/>
+              </w:rPr>
+              <w:t>{</w:t>
+            </w:r>
+          </w:p>
+          <w:p>
+            <w:pPr>
+              <w:pStyle w:val="HTMLPreformatted"/>
+              <w:rPr>
+                <w:rStyle w:val="HTMLCode"/>
+              </w:rPr>
+            </w:pPr>
+            <w:r>
+              <w:rPr>
+                <w:rStyle w:val="HTMLCode"/>
+              </w:rPr>
+              <w:t xml:space="preserve">    </w:t>
+            </w:r>
+            <w:r>
+              <w:rPr>
+                <w:rStyle w:val="token"/>
+              </w:rPr>
+              <w:t>"start":</w:t>
+            </w:r>
+            <w:r>
+              <w:rPr>
+                <w:rStyle w:val="HTMLCode"/>
+              </w:rPr>
+              <w:t xml:space="preserve"> </w:t>
+            </w:r>
+            <w:r>
+              <w:rPr>
+                <w:rStyle w:val="token"/>
+              </w:rPr>
+              <w:t>"2016-12-03 16:00:00",</w:t>
+            </w:r>
+          </w:p>
+          <w:p>
+            <w:pPr>
+              <w:pStyle w:val="HTMLPreformatted"/>
+              <w:rPr>
+                <w:rStyle w:val="HTMLCode"/>
+              </w:rPr>
+            </w:pPr>
+            <w:r>
+              <w:rPr>
+                <w:rStyle w:val="HTMLCode"/>
+              </w:rPr>
+              <w:t xml:space="preserve">    </w:t>
+            </w:r>
+            <w:r>
+              <w:rPr>
+                <w:rStyle w:val="token"/>
+              </w:rPr>
+              <w:t>"sportId":</w:t>
+            </w:r>
+            <w:r>
+              <w:rPr>
+                <w:rStyle w:val="HTMLCode"/>
+              </w:rPr>
+              <w:t xml:space="preserve"> </w:t>
+            </w:r>
+            <w:r>
+              <w:rPr>
+                <w:rStyle w:val="token"/>
+              </w:rPr>
+              <w:t>"12",</w:t>
+            </w:r>
+          </w:p>
+          <w:p>
+            <w:pPr>
+              <w:pStyle w:val="HTMLPreformatted"/>
+              <w:rPr>
+                <w:rStyle w:val="HTMLCode"/>
+              </w:rPr>
+            </w:pPr>
+            <w:r>
+              <w:rPr>
+                <w:rStyle w:val="HTMLCode"/>
+              </w:rPr>
+              <w:t xml:space="preserve">    </w:t>
+            </w:r>
+            <w:r>
+              <w:rPr>
+                <w:rStyle w:val="token"/>
+              </w:rPr>
+              <w:t>"price":</w:t>
+            </w:r>
+            <w:r>
+              <w:rPr>
+                <w:rStyle w:val="HTMLCode"/>
+              </w:rPr>
+              <w:t xml:space="preserve"> </w:t>
+            </w:r>
+            <w:r>
+              <w:rPr>
+                <w:rStyle w:val="token"/>
+              </w:rPr>
+              <w:t>"0.00",</w:t>
+            </w:r>
+          </w:p>
+          <w:p>
+            <w:pPr>
+              <w:pStyle w:val="HTMLPreformatted"/>
+              <w:rPr>
+                <w:rStyle w:val="HTMLCode"/>
+              </w:rPr>
+            </w:pPr>
+            <w:r>
+              <w:rPr>
+                <w:rStyle w:val="HTMLCode"/>
+              </w:rPr>
+              <w:t xml:space="preserve">    </w:t>
+            </w:r>
+            <w:r>
+              <w:rPr>
+                <w:rStyle w:val="token"/>
+              </w:rPr>
+              <w:t>"touristPrice":</w:t>
+            </w:r>
+            <w:r>
+              <w:rPr>
+                <w:rStyle w:val="HTMLCode"/>
+              </w:rPr>
+              <w:t xml:space="preserve"> </w:t>
+            </w:r>
+            <w:r>
+              <w:rPr>
+                <w:rStyle w:val="token"/>
+              </w:rPr>
+              <w:t>"0.00",</w:t>
+            </w:r>
+          </w:p>
+          <w:p>
+            <w:pPr>
+              <w:pStyle w:val="HTMLPreformatted"/>
+              <w:rPr>
+                <w:rStyle w:val="HTMLCode"/>
+              </w:rPr>
+            </w:pPr>
+            <w:r>
+              <w:rPr>
+                <w:rStyle w:val="HTMLCode"/>
+              </w:rPr>
+              <w:t xml:space="preserve">    </w:t>
+            </w:r>
+            <w:r>
+              <w:rPr>
+                <w:rStyle w:val="token"/>
+              </w:rPr>
+              <w:t>"buttontype":</w:t>
+            </w:r>
+            <w:r>
+              <w:rPr>
+                <w:rStyle w:val="HTMLCode"/>
+              </w:rPr>
+              <w:t xml:space="preserve"> </w:t>
+            </w:r>
+            <w:r>
+              <w:rPr>
+                <w:rStyle w:val="token"/>
+              </w:rPr>
+              <w:t>"Peak",</w:t>
+            </w:r>
+          </w:p>
+          <w:p>
+            <w:pPr>
+              <w:pStyle w:val="HTMLPreformatted"/>
+              <w:rPr>
+                <w:rStyle w:val="HTMLCode"/>
+              </w:rPr>
+            </w:pPr>
+            <w:r>
+              <w:rPr>
+                <w:rStyle w:val="HTMLCode"/>
+              </w:rPr>
+              <w:lastRenderedPageBreak/>
+              <w:t xml:space="preserve">    </w:t>
+            </w:r>
+            <w:r>
+              <w:rPr>
+                <w:rStyle w:val="token"/>
+              </w:rPr>
+              <w:t>"courts_avail":</w:t>
+            </w:r>
+            <w:r>
+              <w:rPr>
+                <w:rStyle w:val="HTMLCode"/>
+              </w:rPr>
+              <w:t xml:space="preserve"> </w:t>
+            </w:r>
+            <w:r>
+              <w:rPr>
+                <w:rStyle w:val="token"/>
+              </w:rPr>
+              <w:t>4</w:t>
+            </w:r>
+          </w:p>
+          <w:p>
+            <w:pPr>
+              <w:pStyle w:val="HTMLPreformatted"/>
+              <w:rPr>
+                <w:rStyle w:val="HTMLCode"/>
+              </w:rPr>
+            </w:pPr>
+            <w:r>
+              <w:rPr>
+                <w:rStyle w:val="HTMLCode"/>
+              </w:rPr>
+              <w:t xml:space="preserve">  </w:t>
+            </w:r>
+            <w:r>
+              <w:rPr>
+                <w:rStyle w:val="token"/>
+              </w:rPr>
+              <w:t>}</w:t>
+            </w:r>
+          </w:p>
+          <w:p>
+            <w:pPr>
+              <w:pStyle w:val="HTMLPreformatted"/>
+            </w:pPr>
+            <w:r>
+              <w:rPr>
+                <w:rStyle w:val="token"/>
+              </w:rPr>
+              <w:t>]</w:t>
+            </w:r>
+          </w:p>
+        </w:tc>
+      </w:tr>
+    </w:tbl>
+    <w:p/>
+    <w:p>
+      <w:hyperlink r:id="rId9" w:history="1">
+        <w:r>
+          <w:rPr>
+            <w:rStyle w:val="Hyperlink"/>
+          </w:rPr>
+          <w:t>https://bookings.sportshub.com.sg/json/swimmingBookings.php?d=116116144945817</w:t>
+        </w:r>
+      </w:hyperlink>
+    </w:p>
+    <w:p/>
+    <w:p>
+      <w:bookmarkStart w:id="0" w:name="_GoBack"/>
+      <w:bookmarkEnd w:id="0"/>
+    </w:p>
+    <w:tbl>
+      <w:tblPr>
+        <w:tblStyle w:val="TableGrid"/>
+        <w:tblW w:w="0" w:type="auto"/>
+        <w:tblLook w:val="04A0" w:firstRow="1" w:lastRow="0" w:firstColumn="1" w:lastColumn="0" w:noHBand="0" w:noVBand="1"/>
+      </w:tblPr>
+      <w:tblGrid>
+        <w:gridCol w:w="13948"/>
+      </w:tblGrid>
+      <w:tr>
+        <w:tc>
+          <w:tcPr>
+            <w:tcW w:w="13948" w:type="dxa"/>
+          </w:tcPr>
+          <w:p>
+            <w:pPr>
+              <w:tabs>
+                <w:tab w:val="left" w:pos="916"/>
+                <w:tab w:val="left" w:pos="1832"/>
+                <w:tab w:val="left" w:pos="2748"/>
+                <w:tab w:val="left" w:pos="3664"/>
+                <w:tab w:val="left" w:pos="4580"/>
+                <w:tab w:val="left" w:pos="5496"/>
+                <w:tab w:val="left" w:pos="6412"/>
+                <w:tab w:val="left" w:pos="7328"/>
+                <w:tab w:val="left" w:pos="8244"/>
+                <w:tab w:val="left" w:pos="9160"/>
+                <w:tab w:val="left" w:pos="10076"/>
+                <w:tab w:val="left" w:pos="10992"/>
+                <w:tab w:val="left" w:pos="11908"/>
+                <w:tab w:val="left" w:pos="12824"/>
+                <w:tab w:val="left" w:pos="13740"/>
+                <w:tab w:val="left" w:pos="14656"/>
+              </w:tabs>
+              <w:rPr>
+                <w:rFonts w:ascii="Courier New" w:eastAsia="Times New Roman" w:hAnsi="Courier New" w:cs="Courier New"/>
+                <w:sz w:val="20"/>
+                <w:szCs w:val="20"/>
+              </w:rPr>
+            </w:pPr>
+            <w:r>
+              <w:rPr>
+                <w:rFonts w:ascii="Courier New" w:eastAsia="Times New Roman" w:hAnsi="Courier New" w:cs="Courier New"/>
+                <w:sz w:val="20"/>
+                <w:szCs w:val="20"/>
+              </w:rPr>
+              <w:t>[</w:t>
+            </w:r>
+          </w:p>
+          <w:p>
+            <w:pPr>
+              <w:tabs>
+                <w:tab w:val="left" w:pos="916"/>
+                <w:tab w:val="left" w:pos="1832"/>
+                <w:tab w:val="left" w:pos="2748"/>
+                <w:tab w:val="left" w:pos="3664"/>
+                <w:tab w:val="left" w:pos="4580"/>
+                <w:tab w:val="left" w:pos="5496"/>
+                <w:tab w:val="left" w:pos="6412"/>
+                <w:tab w:val="left" w:pos="7328"/>
+                <w:tab w:val="left" w:pos="8244"/>
+                <w:tab w:val="left" w:pos="9160"/>
+                <w:tab w:val="left" w:pos="10076"/>
+                <w:tab w:val="left" w:pos="10992"/>
+                <w:tab w:val="left" w:pos="11908"/>
+                <w:tab w:val="left" w:pos="12824"/>
+                <w:tab w:val="left" w:pos="13740"/>
+                <w:tab w:val="left" w:pos="14656"/>
+              </w:tabs>
+              <w:rPr>
+                <w:rFonts w:ascii="Courier New" w:eastAsia="Times New Roman" w:hAnsi="Courier New" w:cs="Courier New"/>
+                <w:sz w:val="20"/>
+                <w:szCs w:val="20"/>
+              </w:rPr>
+            </w:pPr>
+            <w:r>
+              <w:rPr>
+                <w:rFonts w:ascii="Courier New" w:eastAsia="Times New Roman" w:hAnsi="Courier New" w:cs="Courier New"/>
+                <w:sz w:val="20"/>
+                <w:szCs w:val="20"/>
+              </w:rPr>
+              <w:t xml:space="preserve">  {</w:t>
+            </w:r>
+          </w:p>
+          <w:p>
+            <w:pPr>
+              <w:tabs>
+                <w:tab w:val="left" w:pos="916"/>
+                <w:tab w:val="left" w:pos="1832"/>
+                <w:tab w:val="left" w:pos="2748"/>
+                <w:tab w:val="left" w:pos="3664"/>
+                <w:tab w:val="left" w:pos="4580"/>
+                <w:tab w:val="left" w:pos="5496"/>
+                <w:tab w:val="left" w:pos="6412"/>
+                <w:tab w:val="left" w:pos="7328"/>
+                <w:tab w:val="left" w:pos="8244"/>
+                <w:tab w:val="left" w:pos="9160"/>
+                <w:tab w:val="left" w:pos="10076"/>
+                <w:tab w:val="left" w:pos="10992"/>
+                <w:tab w:val="left" w:pos="11908"/>
+                <w:tab w:val="left" w:pos="12824"/>
+                <w:tab w:val="left" w:pos="13740"/>
+                <w:tab w:val="left" w:pos="14656"/>
+              </w:tabs>
+              <w:rPr>
+                <w:rFonts w:ascii="Courier New" w:eastAsia="Times New Roman" w:hAnsi="Courier New" w:cs="Courier New"/>
+                <w:sz w:val="20"/>
+                <w:szCs w:val="20"/>
+              </w:rPr>
+            </w:pPr>
+            <w:r>
+              <w:rPr>
+                <w:rFonts w:ascii="Courier New" w:eastAsia="Times New Roman" w:hAnsi="Courier New" w:cs="Courier New"/>
+                <w:sz w:val="20"/>
+                <w:szCs w:val="20"/>
+              </w:rPr>
+              <w:t xml:space="preserve">    "start": "2016-12-04 07:00:00",</w:t>
+            </w:r>
+          </w:p>
+          <w:p>
+            <w:pPr>
+              <w:tabs>
+                <w:tab w:val="left" w:pos="916"/>
+                <w:tab w:val="left" w:pos="1832"/>
+                <w:tab w:val="left" w:pos="2748"/>
+                <w:tab w:val="left" w:pos="3664"/>
+                <w:tab w:val="left" w:pos="4580"/>
+                <w:tab w:val="left" w:pos="5496"/>
+                <w:tab w:val="left" w:pos="6412"/>
+                <w:tab w:val="left" w:pos="7328"/>
+                <w:tab w:val="left" w:pos="8244"/>
+                <w:tab w:val="left" w:pos="9160"/>
+                <w:tab w:val="left" w:pos="10076"/>
+                <w:tab w:val="left" w:pos="10992"/>
+                <w:tab w:val="left" w:pos="11908"/>
+                <w:tab w:val="left" w:pos="12824"/>
+                <w:tab w:val="left" w:pos="13740"/>
+                <w:tab w:val="left" w:pos="14656"/>
+              </w:tabs>
+              <w:rPr>
+                <w:rFonts w:ascii="Courier New" w:eastAsia="Times New Roman" w:hAnsi="Courier New" w:cs="Courier New"/>
+                <w:sz w:val="20"/>
+                <w:szCs w:val="20"/>
+              </w:rPr>
+            </w:pPr>
+            <w:r>
+              <w:rPr>
+                <w:rFonts w:ascii="Courier New" w:eastAsia="Times New Roman" w:hAnsi="Courier New" w:cs="Courier New"/>
+                <w:sz w:val="20"/>
+                <w:szCs w:val="20"/>
+              </w:rPr>
+              <w:t xml:space="preserve">    "lanes_ava": 2,</w:t>
+            </w:r>
+          </w:p>
+          <w:p>
+            <w:pPr>
+              <w:tabs>
+                <w:tab w:val="left" w:pos="916"/>
+                <w:tab w:val="left" w:pos="1832"/>
+                <w:tab w:val="left" w:pos="2748"/>
+                <w:tab w:val="left" w:pos="3664"/>
+                <w:tab w:val="left" w:pos="4580"/>
+                <w:tab w:val="left" w:pos="5496"/>
+                <w:tab w:val="left" w:pos="6412"/>
+                <w:tab w:val="left" w:pos="7328"/>
+                <w:tab w:val="left" w:pos="8244"/>
+                <w:tab w:val="left" w:pos="9160"/>
+                <w:tab w:val="left" w:pos="10076"/>
+                <w:tab w:val="left" w:pos="10992"/>
+                <w:tab w:val="left" w:pos="11908"/>
+                <w:tab w:val="left" w:pos="12824"/>
+                <w:tab w:val="left" w:pos="13740"/>
+                <w:tab w:val="left" w:pos="14656"/>
+              </w:tabs>
+              <w:rPr>
+                <w:rFonts w:ascii="Courier New" w:eastAsia="Times New Roman" w:hAnsi="Courier New" w:cs="Courier New"/>
+                <w:sz w:val="20"/>
+                <w:szCs w:val="20"/>
+              </w:rPr>
+            </w:pPr>
+            <w:r>
+              <w:rPr>
+                <w:rFonts w:ascii="Courier New" w:eastAsia="Times New Roman" w:hAnsi="Courier New" w:cs="Courier New"/>
+                <w:sz w:val="20"/>
+                <w:szCs w:val="20"/>
+              </w:rPr>
+              <w:t xml:space="preserve">    "poolId": "2",</w:t>
+            </w:r>
+          </w:p>
+          <w:p>
+            <w:pPr>
+              <w:tabs>
+                <w:tab w:val="left" w:pos="916"/>
+                <w:tab w:val="left" w:pos="1832"/>
+                <w:tab w:val="left" w:pos="2748"/>
+                <w:tab w:val="left" w:pos="3664"/>
+                <w:tab w:val="left" w:pos="4580"/>
+                <w:tab w:val="left" w:pos="5496"/>
+                <w:tab w:val="left" w:pos="6412"/>
+                <w:tab w:val="left" w:pos="7328"/>
+                <w:tab w:val="left" w:pos="8244"/>
+                <w:tab w:val="left" w:pos="9160"/>
+                <w:tab w:val="left" w:pos="10076"/>
+                <w:tab w:val="left" w:pos="10992"/>
+                <w:tab w:val="left" w:pos="11908"/>
+                <w:tab w:val="left" w:pos="12824"/>
+                <w:tab w:val="left" w:pos="13740"/>
+                <w:tab w:val="left" w:pos="14656"/>
+              </w:tabs>
+              <w:rPr>
+                <w:rFonts w:ascii="Courier New" w:eastAsia="Times New Roman" w:hAnsi="Courier New" w:cs="Courier New"/>
+                <w:sz w:val="20"/>
+                <w:szCs w:val="20"/>
+              </w:rPr>
+            </w:pPr>
+            <w:r>
+              <w:rPr>
+                <w:rFonts w:ascii="Courier New" w:eastAsia="Times New Roman" w:hAnsi="Courier New" w:cs="Courier New"/>
+                <w:sz w:val="20"/>
+                <w:szCs w:val="20"/>
+              </w:rPr>
+              <w:t xml:space="preserve">    "total_lanes": "9",</w:t>
+            </w:r>
+          </w:p>
+          <w:p>
+            <w:pPr>
+              <w:tabs>
+                <w:tab w:val="left" w:pos="916"/>
+                <w:tab w:val="left" w:pos="1832"/>
+                <w:tab w:val="left" w:pos="2748"/>
+                <w:tab w:val="left" w:pos="3664"/>
+                <w:tab w:val="left" w:pos="4580"/>
+                <w:tab w:val="left" w:pos="5496"/>
+                <w:tab w:val="left" w:pos="6412"/>
+                <w:tab w:val="left" w:pos="7328"/>
+                <w:tab w:val="left" w:pos="8244"/>
+                <w:tab w:val="left" w:pos="9160"/>
+                <w:tab w:val="left" w:pos="10076"/>
+                <w:tab w:val="left" w:pos="10992"/>
+                <w:tab w:val="left" w:pos="11908"/>
+                <w:tab w:val="left" w:pos="12824"/>
+                <w:tab w:val="left" w:pos="13740"/>
+                <w:tab w:val="left" w:pos="14656"/>
+              </w:tabs>
+              <w:rPr>
+                <w:rFonts w:ascii="Courier New" w:eastAsia="Times New Roman" w:hAnsi="Courier New" w:cs="Courier New"/>
+                <w:sz w:val="20"/>
+                <w:szCs w:val="20"/>
+              </w:rPr>
+            </w:pPr>
+            <w:r>
+              <w:rPr>
+                <w:rFonts w:ascii="Courier New" w:eastAsia="Times New Roman" w:hAnsi="Courier New" w:cs="Courier New"/>
+                <w:sz w:val="20"/>
+                <w:szCs w:val="20"/>
+              </w:rPr>
+              <w:t xml:space="preserve">    "buttontype": "Peak",</w:t>
+            </w:r>
+          </w:p>
+          <w:p>
+            <w:pPr>
+              <w:tabs>
+                <w:tab w:val="left" w:pos="916"/>
+                <w:tab w:val="left" w:pos="1832"/>
+                <w:tab w:val="left" w:pos="2748"/>
+                <w:tab w:val="left" w:pos="3664"/>
+                <w:tab w:val="left" w:pos="4580"/>
+                <w:tab w:val="left" w:pos="5496"/>
+                <w:tab w:val="left" w:pos="6412"/>
+                <w:tab w:val="left" w:pos="7328"/>
+                <w:tab w:val="left" w:pos="8244"/>
+                <w:tab w:val="left" w:pos="9160"/>
+                <w:tab w:val="left" w:pos="10076"/>
+                <w:tab w:val="left" w:pos="10992"/>
+                <w:tab w:val="left" w:pos="11908"/>
+                <w:tab w:val="left" w:pos="12824"/>
+                <w:tab w:val="left" w:pos="13740"/>
+                <w:tab w:val="left" w:pos="14656"/>
+              </w:tabs>
+              <w:rPr>
+                <w:rFonts w:ascii="Courier New" w:eastAsia="Times New Roman" w:hAnsi="Courier New" w:cs="Courier New"/>
+                <w:sz w:val="20"/>
+                <w:szCs w:val="20"/>
+              </w:rPr>
+            </w:pPr>
+            <w:r>
+              <w:rPr>
+                <w:rFonts w:ascii="Courier New" w:eastAsia="Times New Roman" w:hAnsi="Courier New" w:cs="Courier New"/>
+                <w:sz w:val="20"/>
+                <w:szCs w:val="20"/>
+              </w:rPr>
+              <w:t xml:space="preserve">    "price": "20.00",</w:t>
+            </w:r>
+          </w:p>
+          <w:p>
+            <w:pPr>
+              <w:tabs>
+                <w:tab w:val="left" w:pos="916"/>
+                <w:tab w:val="left" w:pos="1832"/>
+                <w:tab w:val="left" w:pos="2748"/>
+                <w:tab w:val="left" w:pos="3664"/>
+                <w:tab w:val="left" w:pos="4580"/>
+                <w:tab w:val="left" w:pos="5496"/>
+                <w:tab w:val="left" w:pos="6412"/>
+                <w:tab w:val="left" w:pos="7328"/>
+                <w:tab w:val="left" w:pos="8244"/>
+                <w:tab w:val="left" w:pos="9160"/>
+                <w:tab w:val="left" w:pos="10076"/>
+                <w:tab w:val="left" w:pos="10992"/>
+                <w:tab w:val="left" w:pos="11908"/>
+                <w:tab w:val="left" w:pos="12824"/>
+                <w:tab w:val="left" w:pos="13740"/>
+                <w:tab w:val="left" w:pos="14656"/>
+              </w:tabs>
+              <w:rPr>
+                <w:rFonts w:ascii="Courier New" w:eastAsia="Times New Roman" w:hAnsi="Courier New" w:cs="Courier New"/>
+                <w:sz w:val="20"/>
+                <w:szCs w:val="20"/>
+              </w:rPr>
+            </w:pPr>
+            <w:r>
+              <w:rPr>
+                <w:rFonts w:ascii="Courier New" w:eastAsia="Times New Roman" w:hAnsi="Courier New" w:cs="Courier New"/>
+                <w:sz w:val="20"/>
+                <w:szCs w:val="20"/>
+              </w:rPr>
+              <w:t xml:space="preserve">    "touristPrice": "26.00"</w:t>
+            </w:r>
+          </w:p>
+          <w:p>
+            <w:pPr>
+              <w:tabs>
+                <w:tab w:val="left" w:pos="916"/>
+                <w:tab w:val="left" w:pos="1832"/>
+                <w:tab w:val="left" w:pos="2748"/>
+                <w:tab w:val="left" w:pos="3664"/>
+                <w:tab w:val="left" w:pos="4580"/>
+                <w:tab w:val="left" w:pos="5496"/>
+                <w:tab w:val="left" w:pos="6412"/>
+                <w:tab w:val="left" w:pos="7328"/>
+                <w:tab w:val="left" w:pos="8244"/>
+                <w:tab w:val="left" w:pos="9160"/>
+                <w:tab w:val="left" w:pos="10076"/>
+                <w:tab w:val="left" w:pos="10992"/>
+                <w:tab w:val="left" w:pos="11908"/>
+                <w:tab w:val="left" w:pos="12824"/>
+                <w:tab w:val="left" w:pos="13740"/>
+                <w:tab w:val="left" w:pos="14656"/>
+              </w:tabs>
+              <w:rPr>
+                <w:rFonts w:ascii="Courier New" w:eastAsia="Times New Roman" w:hAnsi="Courier New" w:cs="Courier New"/>
+                <w:sz w:val="20"/>
+                <w:szCs w:val="20"/>
+              </w:rPr>
+            </w:pPr>
+            <w:r>
+              <w:rPr>
+                <w:rFonts w:ascii="Courier New" w:eastAsia="Times New Roman" w:hAnsi="Courier New" w:cs="Courier New"/>
+                <w:sz w:val="20"/>
+                <w:szCs w:val="20"/>
+              </w:rPr>
+              <w:t xml:space="preserve">  },</w:t>
+            </w:r>
+          </w:p>
+          <w:p>
+            <w:pPr>
+              <w:tabs>
+                <w:tab w:val="left" w:pos="916"/>
+                <w:tab w:val="left" w:pos="1832"/>
+                <w:tab w:val="left" w:pos="2748"/>
+                <w:tab w:val="left" w:pos="3664"/>
+                <w:tab w:val="left" w:pos="4580"/>
+                <w:tab w:val="left" w:pos="5496"/>
+                <w:tab w:val="left" w:pos="6412"/>
+                <w:tab w:val="left" w:pos="7328"/>
+                <w:tab w:val="left" w:pos="8244"/>
+                <w:tab w:val="left" w:pos="9160"/>
+                <w:tab w:val="left" w:pos="10076"/>
+                <w:tab w:val="left" w:pos="10992"/>
+                <w:tab w:val="left" w:pos="11908"/>
+                <w:tab w:val="left" w:pos="12824"/>
+                <w:tab w:val="left" w:pos="13740"/>
+                <w:tab w:val="left" w:pos="14656"/>
+              </w:tabs>
+              <w:rPr>
+                <w:rFonts w:ascii="Courier New" w:eastAsia="Times New Roman" w:hAnsi="Courier New" w:cs="Courier New"/>
+                <w:sz w:val="20"/>
+                <w:szCs w:val="20"/>
+              </w:rPr>
+            </w:pPr>
+            <w:r>
+              <w:rPr>
+                <w:rFonts w:ascii="Courier New" w:eastAsia="Times New Roman" w:hAnsi="Courier New" w:cs="Courier New"/>
+                <w:sz w:val="20"/>
+                <w:szCs w:val="20"/>
+              </w:rPr>
+              <w:t xml:space="preserve">  {</w:t>
+            </w:r>
+          </w:p>
+          <w:p>
+            <w:pPr>
+              <w:tabs>
+                <w:tab w:val="left" w:pos="916"/>
+                <w:tab w:val="left" w:pos="1832"/>
+                <w:tab w:val="left" w:pos="2748"/>
+                <w:tab w:val="left" w:pos="3664"/>
+                <w:tab w:val="left" w:pos="4580"/>
+                <w:tab w:val="left" w:pos="5496"/>
+                <w:tab w:val="left" w:pos="6412"/>
+                <w:tab w:val="left" w:pos="7328"/>
+                <w:tab w:val="left" w:pos="8244"/>
+                <w:tab w:val="left" w:pos="9160"/>
+                <w:tab w:val="left" w:pos="10076"/>
+                <w:tab w:val="left" w:pos="10992"/>
+                <w:tab w:val="left" w:pos="11908"/>
+                <w:tab w:val="left" w:pos="12824"/>
+                <w:tab w:val="left" w:pos="13740"/>
+                <w:tab w:val="left" w:pos="14656"/>
+              </w:tabs>
+              <w:rPr>
+                <w:rFonts w:ascii="Courier New" w:eastAsia="Times New Roman" w:hAnsi="Courier New" w:cs="Courier New"/>
+                <w:sz w:val="20"/>
+                <w:szCs w:val="20"/>
+              </w:rPr>
+            </w:pPr>
+            <w:r>
+              <w:rPr>
+                <w:rFonts w:ascii="Courier New" w:eastAsia="Times New Roman" w:hAnsi="Courier New" w:cs="Courier New"/>
+                <w:sz w:val="20"/>
+                <w:szCs w:val="20"/>
+              </w:rPr>
+              <w:t xml:space="preserve">    "start": "2016-12-04 20:00:00",</w:t>
+            </w:r>
+          </w:p>
+          <w:p>
+            <w:pPr>
+              <w:tabs>
+                <w:tab w:val="left" w:pos="916"/>
+                <w:tab w:val="left" w:pos="1832"/>
+                <w:tab w:val="left" w:pos="2748"/>
+                <w:tab w:val="left" w:pos="3664"/>
+                <w:tab w:val="left" w:pos="4580"/>
+                <w:tab w:val="left" w:pos="5496"/>
+                <w:tab w:val="left" w:pos="6412"/>
+                <w:tab w:val="left" w:pos="7328"/>
+                <w:tab w:val="left" w:pos="8244"/>
+                <w:tab w:val="left" w:pos="9160"/>
+                <w:tab w:val="left" w:pos="10076"/>
+                <w:tab w:val="left" w:pos="10992"/>
+                <w:tab w:val="left" w:pos="11908"/>
+                <w:tab w:val="left" w:pos="12824"/>
+                <w:tab w:val="left" w:pos="13740"/>
+                <w:tab w:val="left" w:pos="14656"/>
+              </w:tabs>
+              <w:rPr>
+                <w:rFonts w:ascii="Courier New" w:eastAsia="Times New Roman" w:hAnsi="Courier New" w:cs="Courier New"/>
+                <w:sz w:val="20"/>
+                <w:szCs w:val="20"/>
+              </w:rPr>
+            </w:pPr>
+            <w:r>
+              <w:rPr>
+                <w:rFonts w:ascii="Courier New" w:eastAsia="Times New Roman" w:hAnsi="Courier New" w:cs="Courier New"/>
+                <w:sz w:val="20"/>
+                <w:szCs w:val="20"/>
+              </w:rPr>
+              <w:t xml:space="preserve">    "lanes_ava": 3,</w:t>
+            </w:r>
+          </w:p>
+          <w:p>
+            <w:pPr>
+              <w:tabs>
+                <w:tab w:val="left" w:pos="916"/>
+                <w:tab w:val="left" w:pos="1832"/>
+                <w:tab w:val="left" w:pos="2748"/>
+                <w:tab w:val="left" w:pos="3664"/>
+                <w:tab w:val="left" w:pos="4580"/>
+                <w:tab w:val="left" w:pos="5496"/>
+                <w:tab w:val="left" w:pos="6412"/>
+                <w:tab w:val="left" w:pos="7328"/>
+                <w:tab w:val="left" w:pos="8244"/>
+                <w:tab w:val="left" w:pos="9160"/>
+                <w:tab w:val="left" w:pos="10076"/>
+                <w:tab w:val="left" w:pos="10992"/>
+                <w:tab w:val="left" w:pos="11908"/>
+                <w:tab w:val="left" w:pos="12824"/>
+                <w:tab w:val="left" w:pos="13740"/>
+                <w:tab w:val="left" w:pos="14656"/>
+              </w:tabs>
+              <w:rPr>
+                <w:rFonts w:ascii="Courier New" w:eastAsia="Times New Roman" w:hAnsi="Courier New" w:cs="Courier New"/>
+                <w:sz w:val="20"/>
+                <w:szCs w:val="20"/>
+              </w:rPr>
+            </w:pPr>
+            <w:r>
+              <w:rPr>
+                <w:rFonts w:ascii="Courier New" w:eastAsia="Times New Roman" w:hAnsi="Courier New" w:cs="Courier New"/>
+                <w:sz w:val="20"/>
+                <w:szCs w:val="20"/>
+              </w:rPr>
+              <w:t xml:space="preserve">    "poolId": "1",</w:t>
+            </w:r>
+          </w:p>
+          <w:p>
+            <w:pPr>
+              <w:tabs>
+                <w:tab w:val="left" w:pos="916"/>
+                <w:tab w:val="left" w:pos="1832"/>
+                <w:tab w:val="left" w:pos="2748"/>
+                <w:tab w:val="left" w:pos="3664"/>
+                <w:tab w:val="left" w:pos="4580"/>
+                <w:tab w:val="left" w:pos="5496"/>
+                <w:tab w:val="left" w:pos="6412"/>
+                <w:tab w:val="left" w:pos="7328"/>
+                <w:tab w:val="left" w:pos="8244"/>
+                <w:tab w:val="left" w:pos="9160"/>
+                <w:tab w:val="left" w:pos="10076"/>
+                <w:tab w:val="left" w:pos="10992"/>
+                <w:tab w:val="left" w:pos="11908"/>
+                <w:tab w:val="left" w:pos="12824"/>
+                <w:tab w:val="left" w:pos="13740"/>
+                <w:tab w:val="left" w:pos="14656"/>
+              </w:tabs>
+              <w:rPr>
+                <w:rFonts w:ascii="Courier New" w:eastAsia="Times New Roman" w:hAnsi="Courier New" w:cs="Courier New"/>
+                <w:sz w:val="20"/>
+                <w:szCs w:val="20"/>
+              </w:rPr>
+            </w:pPr>
+            <w:r>
+              <w:rPr>
+                <w:rFonts w:ascii="Courier New" w:eastAsia="Times New Roman" w:hAnsi="Courier New" w:cs="Courier New"/>
+                <w:sz w:val="20"/>
+                <w:szCs w:val="20"/>
+              </w:rPr>
+              <w:t xml:space="preserve">    "total_lanes": "9",</w:t>
+            </w:r>
+          </w:p>
+          <w:p>
+            <w:pPr>
+              <w:tabs>
+                <w:tab w:val="left" w:pos="916"/>
+                <w:tab w:val="left" w:pos="1832"/>
+                <w:tab w:val="left" w:pos="2748"/>
+                <w:tab w:val="left" w:pos="3664"/>
+                <w:tab w:val="left" w:pos="4580"/>
+                <w:tab w:val="left" w:pos="5496"/>
+                <w:tab w:val="left" w:pos="6412"/>
+                <w:tab w:val="left" w:pos="7328"/>
+                <w:tab w:val="left" w:pos="8244"/>
+                <w:tab w:val="left" w:pos="9160"/>
+                <w:tab w:val="left" w:pos="10076"/>
+                <w:tab w:val="left" w:pos="10992"/>
+                <w:tab w:val="left" w:pos="11908"/>
+                <w:tab w:val="left" w:pos="12824"/>
+                <w:tab w:val="left" w:pos="13740"/>
+                <w:tab w:val="left" w:pos="14656"/>
+              </w:tabs>
+              <w:rPr>
+                <w:rFonts w:ascii="Courier New" w:eastAsia="Times New Roman" w:hAnsi="Courier New" w:cs="Courier New"/>
+                <w:sz w:val="20"/>
+                <w:szCs w:val="20"/>
+              </w:rPr>
+            </w:pPr>
+            <w:r>
+              <w:rPr>
+                <w:rFonts w:ascii="Courier New" w:eastAsia="Times New Roman" w:hAnsi="Courier New" w:cs="Courier New"/>
+                <w:sz w:val="20"/>
+                <w:szCs w:val="20"/>
+              </w:rPr>
+              <w:t xml:space="preserve">    "buttontype": "Peak",</w:t>
+            </w:r>
+          </w:p>
+          <w:p>
+            <w:pPr>
+              <w:tabs>
+                <w:tab w:val="left" w:pos="916"/>
+                <w:tab w:val="left" w:pos="1832"/>
+                <w:tab w:val="left" w:pos="2748"/>
+                <w:tab w:val="left" w:pos="3664"/>
+                <w:tab w:val="left" w:pos="4580"/>
+                <w:tab w:val="left" w:pos="5496"/>
+                <w:tab w:val="left" w:pos="6412"/>
+                <w:tab w:val="left" w:pos="7328"/>
+                <w:tab w:val="left" w:pos="8244"/>
+                <w:tab w:val="left" w:pos="9160"/>
+                <w:tab w:val="left" w:pos="10076"/>
+                <w:tab w:val="left" w:pos="10992"/>
+                <w:tab w:val="left" w:pos="11908"/>
+                <w:tab w:val="left" w:pos="12824"/>
+                <w:tab w:val="left" w:pos="13740"/>
+                <w:tab w:val="left" w:pos="14656"/>
+              </w:tabs>
+              <w:rPr>
+                <w:rFonts w:ascii="Courier New" w:eastAsia="Times New Roman" w:hAnsi="Courier New" w:cs="Courier New"/>
+                <w:sz w:val="20"/>
+                <w:szCs w:val="20"/>
+              </w:rPr>
+            </w:pPr>
+            <w:r>
+              <w:rPr>
+                <w:rFonts w:ascii="Courier New" w:eastAsia="Times New Roman" w:hAnsi="Courier New" w:cs="Courier New"/>
+                <w:sz w:val="20"/>
+                <w:szCs w:val="20"/>
+              </w:rPr>
+              <w:t xml:space="preserve">    "price": "20.00",</w:t>
+            </w:r>
+          </w:p>
+          <w:p>
+            <w:pPr>
+              <w:tabs>
+                <w:tab w:val="left" w:pos="916"/>
+                <w:tab w:val="left" w:pos="1832"/>
+                <w:tab w:val="left" w:pos="2748"/>
+                <w:tab w:val="left" w:pos="3664"/>
+                <w:tab w:val="left" w:pos="4580"/>
+                <w:tab w:val="left" w:pos="5496"/>
+                <w:tab w:val="left" w:pos="6412"/>
+                <w:tab w:val="left" w:pos="7328"/>
+                <w:tab w:val="left" w:pos="8244"/>
+                <w:tab w:val="left" w:pos="9160"/>
+                <w:tab w:val="left" w:pos="10076"/>
+                <w:tab w:val="left" w:pos="10992"/>
+                <w:tab w:val="left" w:pos="11908"/>
+                <w:tab w:val="left" w:pos="12824"/>
+                <w:tab w:val="left" w:pos="13740"/>
+                <w:tab w:val="left" w:pos="14656"/>
+              </w:tabs>
+              <w:rPr>
+                <w:rFonts w:ascii="Courier New" w:eastAsia="Times New Roman" w:hAnsi="Courier New" w:cs="Courier New"/>
+                <w:sz w:val="20"/>
+                <w:szCs w:val="20"/>
+              </w:rPr>
+            </w:pPr>
+            <w:r>
+              <w:rPr>
+                <w:rFonts w:ascii="Courier New" w:eastAsia="Times New Roman" w:hAnsi="Courier New" w:cs="Courier New"/>
+                <w:sz w:val="20"/>
+                <w:szCs w:val="20"/>
+              </w:rPr>
+              <w:t xml:space="preserve">    "touristPrice": "26.00"</w:t>
+            </w:r>
+          </w:p>
+          <w:p>
+            <w:pPr>
+              <w:tabs>
+                <w:tab w:val="left" w:pos="916"/>
+                <w:tab w:val="left" w:pos="1832"/>
+                <w:tab w:val="left" w:pos="2748"/>
+                <w:tab w:val="left" w:pos="3664"/>
+                <w:tab w:val="left" w:pos="4580"/>
+                <w:tab w:val="left" w:pos="5496"/>
+                <w:tab w:val="left" w:pos="6412"/>
+                <w:tab w:val="left" w:pos="7328"/>
+                <w:tab w:val="left" w:pos="8244"/>
+                <w:tab w:val="left" w:pos="9160"/>
+                <w:tab w:val="left" w:pos="10076"/>
+                <w:tab w:val="left" w:pos="10992"/>
+                <w:tab w:val="left" w:pos="11908"/>
+                <w:tab w:val="left" w:pos="12824"/>
+                <w:tab w:val="left" w:pos="13740"/>
+                <w:tab w:val="left" w:pos="14656"/>
+              </w:tabs>
+              <w:rPr>
+                <w:rFonts w:ascii="Courier New" w:eastAsia="Times New Roman" w:hAnsi="Courier New" w:cs="Courier New"/>
+                <w:sz w:val="20"/>
+                <w:szCs w:val="20"/>
+              </w:rPr>
+            </w:pPr>
+            <w:r>
+              <w:rPr>
+                <w:rFonts w:ascii="Courier New" w:eastAsia="Times New Roman" w:hAnsi="Courier New" w:cs="Courier New"/>
+                <w:sz w:val="20"/>
+                <w:szCs w:val="20"/>
+              </w:rPr>
+              <w:t xml:space="preserve">  }</w:t>
+            </w:r>
+          </w:p>
+          <w:p>
+            <w:pPr>
+              <w:tabs>
+                <w:tab w:val="left" w:pos="916"/>
+                <w:tab w:val="left" w:pos="1832"/>
+                <w:tab w:val="left" w:pos="2748"/>
+                <w:tab w:val="left" w:pos="3664"/>
+                <w:tab w:val="left" w:pos="4580"/>
+                <w:tab w:val="left" w:pos="5496"/>
+                <w:tab w:val="left" w:pos="6412"/>
+                <w:tab w:val="left" w:pos="7328"/>
+                <w:tab w:val="left" w:pos="8244"/>
+                <w:tab w:val="left" w:pos="9160"/>
+                <w:tab w:val="left" w:pos="10076"/>
+                <w:tab w:val="left" w:pos="10992"/>
+                <w:tab w:val="left" w:pos="11908"/>
+                <w:tab w:val="left" w:pos="12824"/>
+                <w:tab w:val="left" w:pos="13740"/>
+                <w:tab w:val="left" w:pos="14656"/>
+              </w:tabs>
+              <w:rPr>
+                <w:rFonts w:ascii="Courier New" w:eastAsia="Times New Roman" w:hAnsi="Courier New" w:cs="Courier New"/>
+                <w:sz w:val="20"/>
+                <w:szCs w:val="20"/>
+              </w:rPr>
+            </w:pPr>
+            <w:r>
+              <w:rPr>
+                <w:rFonts w:ascii="Courier New" w:eastAsia="Times New Roman" w:hAnsi="Courier New" w:cs="Courier New"/>
+                <w:sz w:val="20"/>
+                <w:szCs w:val="20"/>
+              </w:rPr>
+              <w:t>]</w:t>
+            </w:r>
+          </w:p>
+          <w:p/>
         </w:tc>
       </w:tr>
     </w:tbl>
@@ -2420,6 +4177,163 @@
     </w:sectPr>
   </w:body>
 </w:document>
+</file>
+
+<file path=word/numbering.xml><?xml version="1.0" encoding="utf-8"?>
+<w:numbering xmlns:wpc="http://schemas.microsoft.com/office/word/2010/wordprocessingCanvas" xmlns:cx="http://schemas.microsoft.com/office/drawing/2014/chartex" xmlns:cx1="http://schemas.microsoft.com/office/drawing/2015/9/8/chartex" xmlns:cx2="http://schemas.microsoft.com/office/drawing/2015/10/21/chartex" xmlns:cx3="http://schemas.microsoft.com/office/drawing/2016/5/9/chartex" xmlns:cx4="http://schemas.microsoft.com/office/drawing/2016/5/10/chartex" xmlns:cx5="http://schemas.microsoft.com/office/drawing/2016/5/11/chartex" xmlns:mc="http://schemas.openxmlformats.org/markup-compatibility/2006" xmlns:o="urn:schemas-microsoft-com:office:office" xmlns:r="http://schemas.openxmlformats.org/officeDocument/2006/relationships" xmlns:m="http://schemas.openxmlformats.org/officeDocument/2006/math" xmlns:v="urn:schemas-microsoft-com:vml" xmlns:wp14="http://schemas.microsoft.com/office/word/2010/wordprocessingDrawing" xmlns:wp="http://schemas.openxmlformats.org/drawingml/2006/wordprocessingDrawing" xmlns:w10="urn:schemas-microsoft-com:office:word" xmlns:w="http://schemas.openxmlformats.org/wordprocessingml/2006/main" xmlns:w14="http://schemas.microsoft.com/office/word/2010/wordml" xmlns:w15="http://schemas.microsoft.com/office/word/2012/wordml" xmlns:w16se="http://schemas.microsoft.com/office/word/2015/wordml/symex" xmlns:wpg="http://schemas.microsoft.com/office/word/2010/wordprocessingGroup" xmlns:wpi="http://schemas.microsoft.com/office/word/2010/wordprocessingInk" xmlns:wne="http://schemas.microsoft.com/office/word/2006/wordml" xmlns:wps="http://schemas.microsoft.com/office/word/2010/wordprocessingShape" mc:Ignorable="w14 w15 w16se wp14">
+  <w:abstractNum w:abstractNumId="0" w15:restartNumberingAfterBreak="0">
+    <w:nsid w:val="4B1A58B7"/>
+    <w:multiLevelType w:val="multilevel"/>
+    <w:tmpl w:val="3E8A9CCC"/>
+    <w:lvl w:ilvl="0">
+      <w:start w:val="1"/>
+      <w:numFmt w:val="bullet"/>
+      <w:lvlText w:val=""/>
+      <w:lvlJc w:val="left"/>
+      <w:pPr>
+        <w:tabs>
+          <w:tab w:val="num" w:pos="720"/>
+        </w:tabs>
+        <w:ind w:left="720" w:hanging="360"/>
+      </w:pPr>
+      <w:rPr>
+        <w:rFonts w:ascii="Symbol" w:hAnsi="Symbol" w:hint="default"/>
+        <w:sz w:val="20"/>
+      </w:rPr>
+    </w:lvl>
+    <w:lvl w:ilvl="1" w:tentative="1">
+      <w:start w:val="1"/>
+      <w:numFmt w:val="bullet"/>
+      <w:lvlText w:val="o"/>
+      <w:lvlJc w:val="left"/>
+      <w:pPr>
+        <w:tabs>
+          <w:tab w:val="num" w:pos="1440"/>
+        </w:tabs>
+        <w:ind w:left="1440" w:hanging="360"/>
+      </w:pPr>
+      <w:rPr>
+        <w:rFonts w:ascii="Courier New" w:hAnsi="Courier New" w:hint="default"/>
+        <w:sz w:val="20"/>
+      </w:rPr>
+    </w:lvl>
+    <w:lvl w:ilvl="2" w:tentative="1">
+      <w:start w:val="1"/>
+      <w:numFmt w:val="bullet"/>
+      <w:lvlText w:val=""/>
+      <w:lvlJc w:val="left"/>
+      <w:pPr>
+        <w:tabs>
+          <w:tab w:val="num" w:pos="2160"/>
+        </w:tabs>
+        <w:ind w:left="2160" w:hanging="360"/>
+      </w:pPr>
+      <w:rPr>
+        <w:rFonts w:ascii="Wingdings" w:hAnsi="Wingdings" w:hint="default"/>
+        <w:sz w:val="20"/>
+      </w:rPr>
+    </w:lvl>
+    <w:lvl w:ilvl="3" w:tentative="1">
+      <w:start w:val="1"/>
+      <w:numFmt w:val="bullet"/>
+      <w:lvlText w:val=""/>
+      <w:lvlJc w:val="left"/>
+      <w:pPr>
+        <w:tabs>
+          <w:tab w:val="num" w:pos="2880"/>
+        </w:tabs>
+        <w:ind w:left="2880" w:hanging="360"/>
+      </w:pPr>
+      <w:rPr>
+        <w:rFonts w:ascii="Wingdings" w:hAnsi="Wingdings" w:hint="default"/>
+        <w:sz w:val="20"/>
+      </w:rPr>
+    </w:lvl>
+    <w:lvl w:ilvl="4" w:tentative="1">
+      <w:start w:val="1"/>
+      <w:numFmt w:val="bullet"/>
+      <w:lvlText w:val=""/>
+      <w:lvlJc w:val="left"/>
+      <w:pPr>
+        <w:tabs>
+          <w:tab w:val="num" w:pos="3600"/>
+        </w:tabs>
+        <w:ind w:left="3600" w:hanging="360"/>
+      </w:pPr>
+      <w:rPr>
+        <w:rFonts w:ascii="Wingdings" w:hAnsi="Wingdings" w:hint="default"/>
+        <w:sz w:val="20"/>
+      </w:rPr>
+    </w:lvl>
+    <w:lvl w:ilvl="5" w:tentative="1">
+      <w:start w:val="1"/>
+      <w:numFmt w:val="bullet"/>
+      <w:lvlText w:val=""/>
+      <w:lvlJc w:val="left"/>
+      <w:pPr>
+        <w:tabs>
+          <w:tab w:val="num" w:pos="4320"/>
+        </w:tabs>
+        <w:ind w:left="4320" w:hanging="360"/>
+      </w:pPr>
+      <w:rPr>
+        <w:rFonts w:ascii="Wingdings" w:hAnsi="Wingdings" w:hint="default"/>
+        <w:sz w:val="20"/>
+      </w:rPr>
+    </w:lvl>
+    <w:lvl w:ilvl="6" w:tentative="1">
+      <w:start w:val="1"/>
+      <w:numFmt w:val="bullet"/>
+      <w:lvlText w:val=""/>
+      <w:lvlJc w:val="left"/>
+      <w:pPr>
+        <w:tabs>
+          <w:tab w:val="num" w:pos="5040"/>
+        </w:tabs>
+        <w:ind w:left="5040" w:hanging="360"/>
+      </w:pPr>
+      <w:rPr>
+        <w:rFonts w:ascii="Wingdings" w:hAnsi="Wingdings" w:hint="default"/>
+        <w:sz w:val="20"/>
+      </w:rPr>
+    </w:lvl>
+    <w:lvl w:ilvl="7" w:tentative="1">
+      <w:start w:val="1"/>
+      <w:numFmt w:val="bullet"/>
+      <w:lvlText w:val=""/>
+      <w:lvlJc w:val="left"/>
+      <w:pPr>
+        <w:tabs>
+          <w:tab w:val="num" w:pos="5760"/>
+        </w:tabs>
+        <w:ind w:left="5760" w:hanging="360"/>
+      </w:pPr>
+      <w:rPr>
+        <w:rFonts w:ascii="Wingdings" w:hAnsi="Wingdings" w:hint="default"/>
+        <w:sz w:val="20"/>
+      </w:rPr>
+    </w:lvl>
+    <w:lvl w:ilvl="8" w:tentative="1">
+      <w:start w:val="1"/>
+      <w:numFmt w:val="bullet"/>
+      <w:lvlText w:val=""/>
+      <w:lvlJc w:val="left"/>
+      <w:pPr>
+        <w:tabs>
+          <w:tab w:val="num" w:pos="6480"/>
+        </w:tabs>
+        <w:ind w:left="6480" w:hanging="360"/>
+      </w:pPr>
+      <w:rPr>
+        <w:rFonts w:ascii="Wingdings" w:hAnsi="Wingdings" w:hint="default"/>
+        <w:sz w:val="20"/>
+      </w:rPr>
+    </w:lvl>
+  </w:abstractNum>
+  <w:num w:numId="1">
+    <w:abstractNumId w:val="0"/>
+  </w:num>
+</w:numbering>
 </file>
 
 <file path=word/styles.xml><?xml version="1.0" encoding="utf-8"?>
@@ -2816,6 +4730,45 @@
     <w:name w:val="Normal"/>
     <w:qFormat/>
   </w:style>
+  <w:style w:type="paragraph" w:styleId="Heading1">
+    <w:name w:val="heading 1"/>
+    <w:basedOn w:val="Normal"/>
+    <w:link w:val="Heading1Char"/>
+    <w:uiPriority w:val="9"/>
+    <w:qFormat/>
+    <w:rsid w:val="009D64B6"/>
+    <w:pPr>
+      <w:spacing w:before="100" w:beforeAutospacing="1" w:after="100" w:afterAutospacing="1" w:line="240" w:lineRule="auto"/>
+      <w:outlineLvl w:val="0"/>
+    </w:pPr>
+    <w:rPr>
+      <w:rFonts w:ascii="Times New Roman" w:eastAsia="Times New Roman" w:hAnsi="Times New Roman" w:cs="Times New Roman"/>
+      <w:b/>
+      <w:bCs/>
+      <w:kern w:val="36"/>
+      <w:sz w:val="48"/>
+      <w:szCs w:val="48"/>
+    </w:rPr>
+  </w:style>
+  <w:style w:type="paragraph" w:styleId="Heading2">
+    <w:name w:val="heading 2"/>
+    <w:basedOn w:val="Normal"/>
+    <w:link w:val="Heading2Char"/>
+    <w:uiPriority w:val="9"/>
+    <w:qFormat/>
+    <w:rsid w:val="009D64B6"/>
+    <w:pPr>
+      <w:spacing w:before="100" w:beforeAutospacing="1" w:after="100" w:afterAutospacing="1" w:line="240" w:lineRule="auto"/>
+      <w:outlineLvl w:val="1"/>
+    </w:pPr>
+    <w:rPr>
+      <w:rFonts w:ascii="Times New Roman" w:eastAsia="Times New Roman" w:hAnsi="Times New Roman" w:cs="Times New Roman"/>
+      <w:b/>
+      <w:bCs/>
+      <w:sz w:val="36"/>
+      <w:szCs w:val="36"/>
+    </w:rPr>
+  </w:style>
   <w:style w:type="character" w:default="1" w:styleId="DefaultParagraphFont">
     <w:name w:val="Default Paragraph Font"/>
     <w:uiPriority w:val="1"/>
@@ -2872,6 +4825,175 @@
       <w:color w:val="0563C1" w:themeColor="hyperlink"/>
       <w:u w:val="single"/>
     </w:rPr>
+  </w:style>
+  <w:style w:type="character" w:customStyle="1" w:styleId="Heading1Char">
+    <w:name w:val="Heading 1 Char"/>
+    <w:basedOn w:val="DefaultParagraphFont"/>
+    <w:link w:val="Heading1"/>
+    <w:uiPriority w:val="9"/>
+    <w:rsid w:val="009D64B6"/>
+    <w:rPr>
+      <w:rFonts w:ascii="Times New Roman" w:eastAsia="Times New Roman" w:hAnsi="Times New Roman" w:cs="Times New Roman"/>
+      <w:b/>
+      <w:bCs/>
+      <w:kern w:val="36"/>
+      <w:sz w:val="48"/>
+      <w:szCs w:val="48"/>
+    </w:rPr>
+  </w:style>
+  <w:style w:type="character" w:customStyle="1" w:styleId="Heading2Char">
+    <w:name w:val="Heading 2 Char"/>
+    <w:basedOn w:val="DefaultParagraphFont"/>
+    <w:link w:val="Heading2"/>
+    <w:uiPriority w:val="9"/>
+    <w:rsid w:val="009D64B6"/>
+    <w:rPr>
+      <w:rFonts w:ascii="Times New Roman" w:eastAsia="Times New Roman" w:hAnsi="Times New Roman" w:cs="Times New Roman"/>
+      <w:b/>
+      <w:bCs/>
+      <w:sz w:val="36"/>
+      <w:szCs w:val="36"/>
+    </w:rPr>
+  </w:style>
+  <w:style w:type="paragraph" w:styleId="z-TopofForm">
+    <w:name w:val="HTML Top of Form"/>
+    <w:basedOn w:val="Normal"/>
+    <w:next w:val="Normal"/>
+    <w:link w:val="z-TopofFormChar"/>
+    <w:hidden/>
+    <w:uiPriority w:val="99"/>
+    <w:semiHidden/>
+    <w:unhideWhenUsed/>
+    <w:rsid w:val="009D64B6"/>
+    <w:pPr>
+      <w:pBdr>
+        <w:bottom w:val="single" w:sz="6" w:space="1" w:color="auto"/>
+      </w:pBdr>
+      <w:spacing w:after="0" w:line="240" w:lineRule="auto"/>
+      <w:jc w:val="center"/>
+    </w:pPr>
+    <w:rPr>
+      <w:rFonts w:ascii="Arial" w:eastAsia="Times New Roman" w:hAnsi="Arial" w:cs="Arial"/>
+      <w:vanish/>
+      <w:sz w:val="16"/>
+      <w:szCs w:val="16"/>
+    </w:rPr>
+  </w:style>
+  <w:style w:type="character" w:customStyle="1" w:styleId="z-TopofFormChar">
+    <w:name w:val="z-Top of Form Char"/>
+    <w:basedOn w:val="DefaultParagraphFont"/>
+    <w:link w:val="z-TopofForm"/>
+    <w:uiPriority w:val="99"/>
+    <w:semiHidden/>
+    <w:rsid w:val="009D64B6"/>
+    <w:rPr>
+      <w:rFonts w:ascii="Arial" w:eastAsia="Times New Roman" w:hAnsi="Arial" w:cs="Arial"/>
+      <w:vanish/>
+      <w:sz w:val="16"/>
+      <w:szCs w:val="16"/>
+    </w:rPr>
+  </w:style>
+  <w:style w:type="paragraph" w:styleId="z-BottomofForm">
+    <w:name w:val="HTML Bottom of Form"/>
+    <w:basedOn w:val="Normal"/>
+    <w:next w:val="Normal"/>
+    <w:link w:val="z-BottomofFormChar"/>
+    <w:hidden/>
+    <w:uiPriority w:val="99"/>
+    <w:semiHidden/>
+    <w:unhideWhenUsed/>
+    <w:rsid w:val="009D64B6"/>
+    <w:pPr>
+      <w:pBdr>
+        <w:top w:val="single" w:sz="6" w:space="1" w:color="auto"/>
+      </w:pBdr>
+      <w:spacing w:after="0" w:line="240" w:lineRule="auto"/>
+      <w:jc w:val="center"/>
+    </w:pPr>
+    <w:rPr>
+      <w:rFonts w:ascii="Arial" w:eastAsia="Times New Roman" w:hAnsi="Arial" w:cs="Arial"/>
+      <w:vanish/>
+      <w:sz w:val="16"/>
+      <w:szCs w:val="16"/>
+    </w:rPr>
+  </w:style>
+  <w:style w:type="character" w:customStyle="1" w:styleId="z-BottomofFormChar">
+    <w:name w:val="z-Bottom of Form Char"/>
+    <w:basedOn w:val="DefaultParagraphFont"/>
+    <w:link w:val="z-BottomofForm"/>
+    <w:uiPriority w:val="99"/>
+    <w:semiHidden/>
+    <w:rsid w:val="009D64B6"/>
+    <w:rPr>
+      <w:rFonts w:ascii="Arial" w:eastAsia="Times New Roman" w:hAnsi="Arial" w:cs="Arial"/>
+      <w:vanish/>
+      <w:sz w:val="16"/>
+      <w:szCs w:val="16"/>
+    </w:rPr>
+  </w:style>
+  <w:style w:type="paragraph" w:styleId="HTMLPreformatted">
+    <w:name w:val="HTML Preformatted"/>
+    <w:basedOn w:val="Normal"/>
+    <w:link w:val="HTMLPreformattedChar"/>
+    <w:uiPriority w:val="99"/>
+    <w:unhideWhenUsed/>
+    <w:rsid w:val="009D64B6"/>
+    <w:pPr>
+      <w:tabs>
+        <w:tab w:val="left" w:pos="916"/>
+        <w:tab w:val="left" w:pos="1832"/>
+        <w:tab w:val="left" w:pos="2748"/>
+        <w:tab w:val="left" w:pos="3664"/>
+        <w:tab w:val="left" w:pos="4580"/>
+        <w:tab w:val="left" w:pos="5496"/>
+        <w:tab w:val="left" w:pos="6412"/>
+        <w:tab w:val="left" w:pos="7328"/>
+        <w:tab w:val="left" w:pos="8244"/>
+        <w:tab w:val="left" w:pos="9160"/>
+        <w:tab w:val="left" w:pos="10076"/>
+        <w:tab w:val="left" w:pos="10992"/>
+        <w:tab w:val="left" w:pos="11908"/>
+        <w:tab w:val="left" w:pos="12824"/>
+        <w:tab w:val="left" w:pos="13740"/>
+        <w:tab w:val="left" w:pos="14656"/>
+      </w:tabs>
+      <w:spacing w:after="0" w:line="240" w:lineRule="auto"/>
+    </w:pPr>
+    <w:rPr>
+      <w:rFonts w:ascii="Courier New" w:eastAsia="Times New Roman" w:hAnsi="Courier New" w:cs="Courier New"/>
+      <w:sz w:val="20"/>
+      <w:szCs w:val="20"/>
+    </w:rPr>
+  </w:style>
+  <w:style w:type="character" w:customStyle="1" w:styleId="HTMLPreformattedChar">
+    <w:name w:val="HTML Preformatted Char"/>
+    <w:basedOn w:val="DefaultParagraphFont"/>
+    <w:link w:val="HTMLPreformatted"/>
+    <w:uiPriority w:val="99"/>
+    <w:rsid w:val="009D64B6"/>
+    <w:rPr>
+      <w:rFonts w:ascii="Courier New" w:eastAsia="Times New Roman" w:hAnsi="Courier New" w:cs="Courier New"/>
+      <w:sz w:val="20"/>
+      <w:szCs w:val="20"/>
+    </w:rPr>
+  </w:style>
+  <w:style w:type="character" w:styleId="HTMLCode">
+    <w:name w:val="HTML Code"/>
+    <w:basedOn w:val="DefaultParagraphFont"/>
+    <w:uiPriority w:val="99"/>
+    <w:semiHidden/>
+    <w:unhideWhenUsed/>
+    <w:rsid w:val="009D64B6"/>
+    <w:rPr>
+      <w:rFonts w:ascii="Courier New" w:eastAsia="Times New Roman" w:hAnsi="Courier New" w:cs="Courier New"/>
+      <w:sz w:val="20"/>
+      <w:szCs w:val="20"/>
+    </w:rPr>
+  </w:style>
+  <w:style w:type="character" w:customStyle="1" w:styleId="token">
+    <w:name w:val="token"/>
+    <w:basedOn w:val="DefaultParagraphFont"/>
+    <w:rsid w:val="009D64B6"/>
   </w:style>
 </w:styles>
 </file>

</xml_diff>

<commit_message>
Add in Swimming and Venue booking availibility request
</commit_message>
<xml_diff>
--- a/Design/Singapore Sports Hub API (Non-official)_v1.docx
+++ b/Design/Singapore Sports Hub API (Non-official)_v1.docx
@@ -623,9 +623,11 @@
             <w:tcW w:w="1681" w:type="dxa"/>
           </w:tcPr>
           <w:p>
+            <w:proofErr w:type="spellStart"/>
             <w:r>
               <w:t>startTime</w:t>
             </w:r>
+            <w:proofErr w:type="spellEnd"/>
           </w:p>
         </w:tc>
         <w:tc>
@@ -671,9 +673,11 @@
             <w:tcW w:w="1681" w:type="dxa"/>
           </w:tcPr>
           <w:p>
+            <w:proofErr w:type="spellStart"/>
             <w:r>
               <w:t>endTime</w:t>
             </w:r>
+            <w:proofErr w:type="spellEnd"/>
           </w:p>
         </w:tc>
         <w:tc>
@@ -762,7 +766,15 @@
               <w:t>/</w:t>
             </w:r>
             <w:r>
-              <w:t>"venuetours"</w:t>
+              <w:t>"</w:t>
+            </w:r>
+            <w:proofErr w:type="spellStart"/>
+            <w:r>
+              <w:t>venuetours</w:t>
+            </w:r>
+            <w:proofErr w:type="spellEnd"/>
+            <w:r>
+              <w:t>"</w:t>
             </w:r>
           </w:p>
         </w:tc>
@@ -821,9 +833,11 @@
             <w:tcW w:w="1681" w:type="dxa"/>
           </w:tcPr>
           <w:p>
+            <w:proofErr w:type="spellStart"/>
             <w:r>
               <w:t>laneAmount</w:t>
             </w:r>
+            <w:proofErr w:type="spellEnd"/>
           </w:p>
         </w:tc>
         <w:tc>
@@ -917,9 +931,11 @@
             <w:tcW w:w="1681" w:type="dxa"/>
           </w:tcPr>
           <w:p>
+            <w:proofErr w:type="spellStart"/>
             <w:r>
               <w:t>touristPrice</w:t>
             </w:r>
+            <w:proofErr w:type="spellEnd"/>
           </w:p>
         </w:tc>
         <w:tc>
@@ -1085,7 +1101,21 @@
               <w:rPr>
                 <w:rFonts w:ascii="Courier New" w:hAnsi="Courier New" w:cs="Courier New"/>
               </w:rPr>
-              <w:t xml:space="preserve">"offpeak": </w:t>
+              <w:t>"</w:t>
+            </w:r>
+            <w:proofErr w:type="spellStart"/>
+            <w:r>
+              <w:rPr>
+                <w:rFonts w:ascii="Courier New" w:hAnsi="Courier New" w:cs="Courier New"/>
+              </w:rPr>
+              <w:t>offpeak</w:t>
+            </w:r>
+            <w:proofErr w:type="spellEnd"/>
+            <w:r>
+              <w:rPr>
+                <w:rFonts w:ascii="Courier New" w:hAnsi="Courier New" w:cs="Courier New"/>
+              </w:rPr>
+              <w:t xml:space="preserve">": </w:t>
             </w:r>
             <w:r>
               <w:rPr>
@@ -1161,9 +1191,11 @@
             <w:tcW w:w="1681" w:type="dxa"/>
           </w:tcPr>
           <w:p>
+            <w:proofErr w:type="spellStart"/>
             <w:r>
               <w:t>offpeak</w:t>
             </w:r>
+            <w:proofErr w:type="spellEnd"/>
           </w:p>
         </w:tc>
         <w:tc>
@@ -1326,7 +1358,21 @@
               <w:rPr>
                 <w:rFonts w:ascii="Courier New" w:hAnsi="Courier New" w:cs="Courier New"/>
               </w:rPr>
-              <w:t>"offpeak": "23.50"</w:t>
+              <w:t>"</w:t>
+            </w:r>
+            <w:proofErr w:type="spellStart"/>
+            <w:r>
+              <w:rPr>
+                <w:rFonts w:ascii="Courier New" w:hAnsi="Courier New" w:cs="Courier New"/>
+              </w:rPr>
+              <w:t>offpeak</w:t>
+            </w:r>
+            <w:proofErr w:type="spellEnd"/>
+            <w:r>
+              <w:rPr>
+                <w:rFonts w:ascii="Courier New" w:hAnsi="Courier New" w:cs="Courier New"/>
+              </w:rPr>
+              <w:t>": "23.50"</w:t>
             </w:r>
           </w:p>
           <w:p>
@@ -1458,27 +1504,35 @@
             <w:r>
               <w:t xml:space="preserve">Not applicable for </w:t>
             </w:r>
+            <w:proofErr w:type="spellStart"/>
             <w:r>
               <w:t>beachvolleyball</w:t>
             </w:r>
+            <w:proofErr w:type="spellEnd"/>
             <w:r>
               <w:t xml:space="preserve">, </w:t>
             </w:r>
+            <w:proofErr w:type="spellStart"/>
             <w:r>
               <w:t>watersports</w:t>
             </w:r>
+            <w:proofErr w:type="spellEnd"/>
             <w:r>
               <w:t xml:space="preserve">, </w:t>
             </w:r>
+            <w:proofErr w:type="spellStart"/>
             <w:r>
               <w:t>tabletennis</w:t>
             </w:r>
+            <w:proofErr w:type="spellEnd"/>
             <w:r>
               <w:t xml:space="preserve">, </w:t>
             </w:r>
+            <w:proofErr w:type="spellStart"/>
             <w:r>
               <w:t>venuetours</w:t>
             </w:r>
+            <w:proofErr w:type="spellEnd"/>
             <w:r>
               <w:t xml:space="preserve"> template</w:t>
             </w:r>
@@ -1530,27 +1584,35 @@
             <w:r>
               <w:t xml:space="preserve">Not applicable for </w:t>
             </w:r>
+            <w:proofErr w:type="spellStart"/>
             <w:r>
               <w:t>beachvolleyball</w:t>
             </w:r>
+            <w:proofErr w:type="spellEnd"/>
             <w:r>
               <w:t xml:space="preserve">, </w:t>
             </w:r>
+            <w:proofErr w:type="spellStart"/>
             <w:r>
               <w:t>watersports</w:t>
             </w:r>
+            <w:proofErr w:type="spellEnd"/>
             <w:r>
               <w:t xml:space="preserve">, </w:t>
             </w:r>
+            <w:proofErr w:type="spellStart"/>
             <w:r>
               <w:t>tabletennis</w:t>
             </w:r>
+            <w:proofErr w:type="spellEnd"/>
             <w:r>
               <w:t xml:space="preserve">, </w:t>
             </w:r>
+            <w:proofErr w:type="spellStart"/>
             <w:r>
               <w:t>venuetours</w:t>
             </w:r>
+            <w:proofErr w:type="spellEnd"/>
             <w:r>
               <w:t xml:space="preserve"> template</w:t>
             </w:r>
@@ -1569,9 +1631,11 @@
             <w:tcW w:w="1681" w:type="dxa"/>
           </w:tcPr>
           <w:p>
+            <w:proofErr w:type="spellStart"/>
             <w:r>
               <w:t>tandc</w:t>
             </w:r>
+            <w:proofErr w:type="spellEnd"/>
           </w:p>
         </w:tc>
         <w:tc>
@@ -1602,27 +1666,35 @@
             <w:r>
               <w:t xml:space="preserve">Not applicable for </w:t>
             </w:r>
+            <w:proofErr w:type="spellStart"/>
             <w:r>
               <w:t>beachvolleyball</w:t>
             </w:r>
+            <w:proofErr w:type="spellEnd"/>
             <w:r>
               <w:t xml:space="preserve">, </w:t>
             </w:r>
+            <w:proofErr w:type="spellStart"/>
             <w:r>
               <w:t>watersports</w:t>
             </w:r>
+            <w:proofErr w:type="spellEnd"/>
             <w:r>
               <w:t xml:space="preserve">, </w:t>
             </w:r>
+            <w:proofErr w:type="spellStart"/>
             <w:r>
               <w:t>tabletennis</w:t>
             </w:r>
+            <w:proofErr w:type="spellEnd"/>
             <w:r>
               <w:t xml:space="preserve">, </w:t>
             </w:r>
+            <w:proofErr w:type="spellStart"/>
             <w:r>
               <w:t>venuetours</w:t>
             </w:r>
+            <w:proofErr w:type="spellEnd"/>
             <w:r>
               <w:t xml:space="preserve"> template</w:t>
             </w:r>
@@ -1641,9 +1713,11 @@
             <w:tcW w:w="1681" w:type="dxa"/>
           </w:tcPr>
           <w:p>
+            <w:proofErr w:type="spellStart"/>
             <w:r>
               <w:t>description_text</w:t>
             </w:r>
+            <w:proofErr w:type="spellEnd"/>
           </w:p>
         </w:tc>
         <w:tc>
@@ -1678,7 +1752,36 @@
           </w:tcPr>
           <w:p>
             <w:r>
-              <w:t>"Competition Pool:  A booking of 1 lane in the competition pool (3.0m deep) has been added to your basket. You can share the lane with a maximum of 3 friends.&lt;br /&gt;&lt;br /&gt; Any activity carried out by a patron at the venue which is deemed by SportsHub to be commercial, a business activity or enterprise is prohibited, including private coaching for financial gain. "</w:t>
+              <w:t xml:space="preserve">"Competition Pool:  A booking of 1 lane in the competition pool (3.0m deep) has been added to your basket. You can share the lane with a maximum of 3 </w:t>
+            </w:r>
+            <w:proofErr w:type="gramStart"/>
+            <w:r>
+              <w:t>friends.&lt;</w:t>
+            </w:r>
+            <w:proofErr w:type="spellStart"/>
+            <w:proofErr w:type="gramEnd"/>
+            <w:r>
+              <w:t>br</w:t>
+            </w:r>
+            <w:proofErr w:type="spellEnd"/>
+            <w:r>
+              <w:t xml:space="preserve"> /&gt;&lt;</w:t>
+            </w:r>
+            <w:proofErr w:type="spellStart"/>
+            <w:r>
+              <w:t>br</w:t>
+            </w:r>
+            <w:proofErr w:type="spellEnd"/>
+            <w:r>
+              <w:t xml:space="preserve"> /&gt; Any activity carried out by a patron at the venue which is deemed by </w:t>
+            </w:r>
+            <w:proofErr w:type="spellStart"/>
+            <w:r>
+              <w:t>SportsHub</w:t>
+            </w:r>
+            <w:proofErr w:type="spellEnd"/>
+            <w:r>
+              <w:t xml:space="preserve"> to be commercial, a business activity or enterprise is prohibited, including private coaching for financial gain. "</w:t>
             </w:r>
           </w:p>
         </w:tc>
@@ -1742,9 +1845,11 @@
             <w:tcW w:w="1681" w:type="dxa"/>
           </w:tcPr>
           <w:p>
+            <w:proofErr w:type="spellStart"/>
             <w:r>
               <w:t>opening_times</w:t>
             </w:r>
+            <w:proofErr w:type="spellEnd"/>
           </w:p>
         </w:tc>
         <w:tc>
@@ -1779,7 +1884,23 @@
           </w:tcPr>
           <w:p>
             <w:r>
-              <w:t>&lt;u&gt;Public Booking Slots&lt;/u&gt;&lt;br /&gt;10.00am - 2.00pm&lt;br /&gt;8.00pm - 10.00pm</w:t>
+              <w:t>&lt;u&gt;Public Booking Slots&lt;/u&gt;&lt;</w:t>
+            </w:r>
+            <w:proofErr w:type="spellStart"/>
+            <w:r>
+              <w:t>br</w:t>
+            </w:r>
+            <w:proofErr w:type="spellEnd"/>
+            <w:r>
+              <w:t xml:space="preserve"> /&gt;10.00am - 2.00pm&lt;</w:t>
+            </w:r>
+            <w:proofErr w:type="spellStart"/>
+            <w:r>
+              <w:t>br</w:t>
+            </w:r>
+            <w:proofErr w:type="spellEnd"/>
+            <w:r>
+              <w:t xml:space="preserve"> /&gt;8.00pm - 10.00pm</w:t>
             </w:r>
           </w:p>
         </w:tc>
@@ -1822,12 +1943,28 @@
           </w:p>
           <w:p>
             <w:r>
-              <w:t xml:space="preserve">    "startTime": "7",</w:t>
-            </w:r>
-          </w:p>
-          <w:p>
-            <w:r>
-              <w:t xml:space="preserve">    "endTime": "21",</w:t>
+              <w:t xml:space="preserve">    "</w:t>
+            </w:r>
+            <w:proofErr w:type="spellStart"/>
+            <w:r>
+              <w:t>startTime</w:t>
+            </w:r>
+            <w:proofErr w:type="spellEnd"/>
+            <w:r>
+              <w:t>": "7",</w:t>
+            </w:r>
+          </w:p>
+          <w:p>
+            <w:r>
+              <w:t xml:space="preserve">    "</w:t>
+            </w:r>
+            <w:proofErr w:type="spellStart"/>
+            <w:r>
+              <w:t>endTime</w:t>
+            </w:r>
+            <w:proofErr w:type="spellEnd"/>
+            <w:r>
+              <w:t>": "21",</w:t>
             </w:r>
           </w:p>
           <w:p>
@@ -1842,7 +1979,15 @@
           </w:p>
           <w:p>
             <w:r>
-              <w:t xml:space="preserve">    "laneAmount": "20",</w:t>
+              <w:t xml:space="preserve">    "</w:t>
+            </w:r>
+            <w:proofErr w:type="spellStart"/>
+            <w:r>
+              <w:t>laneAmount</w:t>
+            </w:r>
+            <w:proofErr w:type="spellEnd"/>
+            <w:r>
+              <w:t>": "20",</w:t>
             </w:r>
           </w:p>
           <w:p>
@@ -1852,7 +1997,15 @@
           </w:p>
           <w:p>
             <w:r>
-              <w:t xml:space="preserve">    "touristPrice": "26.00",</w:t>
+              <w:t xml:space="preserve">    "</w:t>
+            </w:r>
+            <w:proofErr w:type="spellStart"/>
+            <w:r>
+              <w:t>touristPrice</w:t>
+            </w:r>
+            <w:proofErr w:type="spellEnd"/>
+            <w:r>
+              <w:t>": "26.00",</w:t>
             </w:r>
           </w:p>
           <w:p>
@@ -1873,7 +2026,15 @@
           </w:p>
           <w:p>
             <w:r>
-              <w:t xml:space="preserve">        "offpeak": "18.00"</w:t>
+              <w:t xml:space="preserve">        "</w:t>
+            </w:r>
+            <w:proofErr w:type="spellStart"/>
+            <w:r>
+              <w:t>offpeak</w:t>
+            </w:r>
+            <w:proofErr w:type="spellEnd"/>
+            <w:r>
+              <w:t>": "18.00"</w:t>
             </w:r>
           </w:p>
           <w:p>
@@ -1903,7 +2064,15 @@
           </w:p>
           <w:p>
             <w:r>
-              <w:t xml:space="preserve">        "offpeak": "23.50"</w:t>
+              <w:t xml:space="preserve">        "</w:t>
+            </w:r>
+            <w:proofErr w:type="spellStart"/>
+            <w:r>
+              <w:t>offpeak</w:t>
+            </w:r>
+            <w:proofErr w:type="spellEnd"/>
+            <w:r>
+              <w:t>": "23.50"</w:t>
             </w:r>
           </w:p>
           <w:p>
@@ -1933,12 +2102,57 @@
           </w:p>
           <w:p>
             <w:r>
-              <w:t xml:space="preserve">    "tandc": "",</w:t>
-            </w:r>
-          </w:p>
-          <w:p>
-            <w:r>
-              <w:t xml:space="preserve">    "description_text": "Competition Pool:  A booking of 1 lane in the competition pool (3.0m deep) has been added to your basket. You can share the lane with a maximum of 3 friends.&lt;br /&gt;&lt;br /&gt;Note: Patrons must be 16 years or older to book a lane and swim in the competition pool. Patrons must produce proof of identification to gain admission. Any activity carried out by a patron at the venue which is deemed by SportsHub to be commercial, a business activity or enterprise is prohibited, including private coaching for financial gain. ",</w:t>
+              <w:t xml:space="preserve">    "</w:t>
+            </w:r>
+            <w:proofErr w:type="spellStart"/>
+            <w:r>
+              <w:t>tandc</w:t>
+            </w:r>
+            <w:proofErr w:type="spellEnd"/>
+            <w:r>
+              <w:t>": "",</w:t>
+            </w:r>
+          </w:p>
+          <w:p>
+            <w:r>
+              <w:t xml:space="preserve">    "</w:t>
+            </w:r>
+            <w:proofErr w:type="spellStart"/>
+            <w:r>
+              <w:t>description_text</w:t>
+            </w:r>
+            <w:proofErr w:type="spellEnd"/>
+            <w:r>
+              <w:t xml:space="preserve">": "Competition Pool:  A booking of 1 lane in the competition pool (3.0m deep) has been added to your basket. You can share the lane with a maximum of 3 </w:t>
+            </w:r>
+            <w:proofErr w:type="gramStart"/>
+            <w:r>
+              <w:t>friends.&lt;</w:t>
+            </w:r>
+            <w:proofErr w:type="spellStart"/>
+            <w:proofErr w:type="gramEnd"/>
+            <w:r>
+              <w:t>br</w:t>
+            </w:r>
+            <w:proofErr w:type="spellEnd"/>
+            <w:r>
+              <w:t xml:space="preserve"> /&gt;&lt;</w:t>
+            </w:r>
+            <w:proofErr w:type="spellStart"/>
+            <w:r>
+              <w:t>br</w:t>
+            </w:r>
+            <w:proofErr w:type="spellEnd"/>
+            <w:r>
+              <w:t xml:space="preserve"> /&gt;Note: Patrons must be 16 years or older to book a lane and swim in the competition pool. Patrons must produce proof of identification to gain admission. Any activity carried out by a patron at the venue which is deemed by </w:t>
+            </w:r>
+            <w:proofErr w:type="spellStart"/>
+            <w:r>
+              <w:t>SportsHub</w:t>
+            </w:r>
+            <w:proofErr w:type="spellEnd"/>
+            <w:r>
+              <w:t xml:space="preserve"> to be commercial, a business activity or enterprise is prohibited, including private coaching for financial gain. ",</w:t>
             </w:r>
           </w:p>
           <w:p>
@@ -1948,7 +2162,31 @@
           </w:p>
           <w:p>
             <w:r>
-              <w:t xml:space="preserve">    "opening_times": "&lt;u&gt;Public Booking Slots&lt;/u&gt;&lt;br /&gt;10.00am - 2.00pm&lt;br /&gt;8.00pm - 10.00pm"</w:t>
+              <w:t xml:space="preserve">    "</w:t>
+            </w:r>
+            <w:proofErr w:type="spellStart"/>
+            <w:r>
+              <w:t>opening_times</w:t>
+            </w:r>
+            <w:proofErr w:type="spellEnd"/>
+            <w:r>
+              <w:t>": "&lt;u&gt;Public Booking Slots&lt;/u&gt;&lt;</w:t>
+            </w:r>
+            <w:proofErr w:type="spellStart"/>
+            <w:r>
+              <w:t>br</w:t>
+            </w:r>
+            <w:proofErr w:type="spellEnd"/>
+            <w:r>
+              <w:t xml:space="preserve"> /&gt;10.00am - 2.00pm&lt;</w:t>
+            </w:r>
+            <w:proofErr w:type="spellStart"/>
+            <w:r>
+              <w:t>br</w:t>
+            </w:r>
+            <w:proofErr w:type="spellEnd"/>
+            <w:r>
+              <w:t xml:space="preserve"> /&gt;8.00pm - 10.00pm"</w:t>
             </w:r>
           </w:p>
           <w:p>
@@ -1973,12 +2211,28 @@
           </w:p>
           <w:p>
             <w:r>
-              <w:t xml:space="preserve">    "startTime": "6",</w:t>
-            </w:r>
-          </w:p>
-          <w:p>
-            <w:r>
-              <w:t xml:space="preserve">    "endTime": "21",</w:t>
+              <w:t xml:space="preserve">    "</w:t>
+            </w:r>
+            <w:proofErr w:type="spellStart"/>
+            <w:r>
+              <w:t>startTime</w:t>
+            </w:r>
+            <w:proofErr w:type="spellEnd"/>
+            <w:r>
+              <w:t>": "6",</w:t>
+            </w:r>
+          </w:p>
+          <w:p>
+            <w:r>
+              <w:t xml:space="preserve">    "</w:t>
+            </w:r>
+            <w:proofErr w:type="spellStart"/>
+            <w:r>
+              <w:t>endTime</w:t>
+            </w:r>
+            <w:proofErr w:type="spellEnd"/>
+            <w:r>
+              <w:t>": "21",</w:t>
             </w:r>
           </w:p>
           <w:p>
@@ -1998,7 +2252,15 @@
           </w:p>
           <w:p>
             <w:r>
-              <w:t xml:space="preserve">    "touristPrice": "52.00",</w:t>
+              <w:t xml:space="preserve">    "</w:t>
+            </w:r>
+            <w:proofErr w:type="spellStart"/>
+            <w:r>
+              <w:t>touristPrice</w:t>
+            </w:r>
+            <w:proofErr w:type="spellEnd"/>
+            <w:r>
+              <w:t>": "52.00",</w:t>
             </w:r>
           </w:p>
           <w:p>
@@ -2019,7 +2281,15 @@
           </w:p>
           <w:p>
             <w:r>
-              <w:t xml:space="preserve">        "offpeak": "30.00"</w:t>
+              <w:t xml:space="preserve">        "</w:t>
+            </w:r>
+            <w:proofErr w:type="spellStart"/>
+            <w:r>
+              <w:t>offpeak</w:t>
+            </w:r>
+            <w:proofErr w:type="spellEnd"/>
+            <w:r>
+              <w:t>": "30.00"</w:t>
             </w:r>
           </w:p>
           <w:p>
@@ -2049,7 +2319,15 @@
           </w:p>
           <w:p>
             <w:r>
-              <w:t xml:space="preserve">        "offpeak": "39.00"</w:t>
+              <w:t xml:space="preserve">        "</w:t>
+            </w:r>
+            <w:proofErr w:type="spellStart"/>
+            <w:r>
+              <w:t>offpeak</w:t>
+            </w:r>
+            <w:proofErr w:type="spellEnd"/>
+            <w:r>
+              <w:t>": "39.00"</w:t>
             </w:r>
           </w:p>
           <w:p>
@@ -2084,12 +2362,28 @@
           </w:p>
           <w:p>
             <w:r>
-              <w:t xml:space="preserve">    "tandc": "",</w:t>
-            </w:r>
-          </w:p>
-          <w:p>
-            <w:r>
-              <w:t xml:space="preserve">    "description_text": "Located in the OCBC Arena on level 1 are 3 full sized Basketball Courts in a fully air-conditioned, indoor setting. Play a 5 on 5 game or practice skills drills on our courts. Public toilets and changing rooms also conveniently located on level 1.",</w:t>
+              <w:t xml:space="preserve">    "</w:t>
+            </w:r>
+            <w:proofErr w:type="spellStart"/>
+            <w:r>
+              <w:t>tandc</w:t>
+            </w:r>
+            <w:proofErr w:type="spellEnd"/>
+            <w:r>
+              <w:t>": "",</w:t>
+            </w:r>
+          </w:p>
+          <w:p>
+            <w:r>
+              <w:t xml:space="preserve">    "</w:t>
+            </w:r>
+            <w:proofErr w:type="spellStart"/>
+            <w:r>
+              <w:t>description_text</w:t>
+            </w:r>
+            <w:proofErr w:type="spellEnd"/>
+            <w:r>
+              <w:t>": "Located in the OCBC Arena on level 1 are 3 full sized Basketball Courts in a fully air-conditioned, indoor setting. Play a 5 on 5 game or practice skills drills on our courts. Public toilets and changing rooms also conveniently located on level 1.",</w:t>
             </w:r>
           </w:p>
           <w:p>
@@ -2099,7 +2393,31 @@
           </w:p>
           <w:p>
             <w:r>
-              <w:t xml:space="preserve">    "opening_times": "&lt;u&gt;Public Booking Slots&lt;/u&gt;&lt;br /&gt;10.00am - 2.00pm&lt;br /&gt;8.00pm - 10.00pm"</w:t>
+              <w:t xml:space="preserve">    "</w:t>
+            </w:r>
+            <w:proofErr w:type="spellStart"/>
+            <w:r>
+              <w:t>opening_times</w:t>
+            </w:r>
+            <w:proofErr w:type="spellEnd"/>
+            <w:r>
+              <w:t>": "&lt;u&gt;Public Booking Slots&lt;/u&gt;&lt;</w:t>
+            </w:r>
+            <w:proofErr w:type="spellStart"/>
+            <w:r>
+              <w:t>br</w:t>
+            </w:r>
+            <w:proofErr w:type="spellEnd"/>
+            <w:r>
+              <w:t xml:space="preserve"> /&gt;10.00am - 2.00pm&lt;</w:t>
+            </w:r>
+            <w:proofErr w:type="spellStart"/>
+            <w:r>
+              <w:t>br</w:t>
+            </w:r>
+            <w:proofErr w:type="spellEnd"/>
+            <w:r>
+              <w:t xml:space="preserve"> /&gt;8.00pm - 10.00pm"</w:t>
             </w:r>
           </w:p>
           <w:p>
@@ -2253,9 +2571,11 @@
             <w:tcW w:w="1684" w:type="dxa"/>
           </w:tcPr>
           <w:p>
+            <w:proofErr w:type="spellStart"/>
             <w:r>
               <w:t>sportId</w:t>
             </w:r>
+            <w:proofErr w:type="spellEnd"/>
           </w:p>
         </w:tc>
         <w:tc>
@@ -2355,9 +2675,11 @@
             <w:tcW w:w="1684" w:type="dxa"/>
           </w:tcPr>
           <w:p>
+            <w:proofErr w:type="spellStart"/>
             <w:r>
               <w:t>touristPrice</w:t>
             </w:r>
+            <w:proofErr w:type="spellEnd"/>
           </w:p>
         </w:tc>
         <w:tc>
@@ -2406,10 +2728,12 @@
             <w:tcW w:w="1684" w:type="dxa"/>
           </w:tcPr>
           <w:p>
+            <w:proofErr w:type="spellStart"/>
             <w:r>
               <w:lastRenderedPageBreak/>
               <w:t>buttontype</w:t>
             </w:r>
+            <w:proofErr w:type="spellEnd"/>
           </w:p>
         </w:tc>
         <w:tc>
@@ -2458,9 +2782,11 @@
             <w:tcW w:w="1684" w:type="dxa"/>
           </w:tcPr>
           <w:p>
+            <w:proofErr w:type="spellStart"/>
             <w:r>
               <w:t>courts_avail</w:t>
             </w:r>
+            <w:proofErr w:type="spellEnd"/>
           </w:p>
         </w:tc>
         <w:tc>
@@ -2588,8 +2914,16 @@
               <w:rPr>
                 <w:rStyle w:val="token"/>
               </w:rPr>
-              <w:t>"start":,</w:t>
-            </w:r>
+              <w:t>"start</w:t>
+            </w:r>
+            <w:proofErr w:type="gramStart"/>
+            <w:r>
+              <w:rPr>
+                <w:rStyle w:val="token"/>
+              </w:rPr>
+              <w:t>":,</w:t>
+            </w:r>
+            <w:proofErr w:type="gramEnd"/>
           </w:p>
           <w:p>
             <w:pPr>
@@ -2608,8 +2942,24 @@
               <w:rPr>
                 <w:rStyle w:val="token"/>
               </w:rPr>
-              <w:t>"sportId":,</w:t>
-            </w:r>
+              <w:t>"</w:t>
+            </w:r>
+            <w:proofErr w:type="spellStart"/>
+            <w:r>
+              <w:rPr>
+                <w:rStyle w:val="token"/>
+              </w:rPr>
+              <w:t>sportId</w:t>
+            </w:r>
+            <w:proofErr w:type="spellEnd"/>
+            <w:proofErr w:type="gramStart"/>
+            <w:r>
+              <w:rPr>
+                <w:rStyle w:val="token"/>
+              </w:rPr>
+              <w:t>":,</w:t>
+            </w:r>
+            <w:proofErr w:type="gramEnd"/>
           </w:p>
           <w:p>
             <w:pPr>
@@ -2628,8 +2978,16 @@
               <w:rPr>
                 <w:rStyle w:val="token"/>
               </w:rPr>
-              <w:t>"price":,</w:t>
-            </w:r>
+              <w:t>"price</w:t>
+            </w:r>
+            <w:proofErr w:type="gramStart"/>
+            <w:r>
+              <w:rPr>
+                <w:rStyle w:val="token"/>
+              </w:rPr>
+              <w:t>":,</w:t>
+            </w:r>
+            <w:proofErr w:type="gramEnd"/>
           </w:p>
           <w:p>
             <w:pPr>
@@ -2648,8 +3006,24 @@
               <w:rPr>
                 <w:rStyle w:val="token"/>
               </w:rPr>
-              <w:t>"touristPrice":,</w:t>
-            </w:r>
+              <w:t>"</w:t>
+            </w:r>
+            <w:proofErr w:type="spellStart"/>
+            <w:r>
+              <w:rPr>
+                <w:rStyle w:val="token"/>
+              </w:rPr>
+              <w:t>touristPrice</w:t>
+            </w:r>
+            <w:proofErr w:type="spellEnd"/>
+            <w:proofErr w:type="gramStart"/>
+            <w:r>
+              <w:rPr>
+                <w:rStyle w:val="token"/>
+              </w:rPr>
+              <w:t>":,</w:t>
+            </w:r>
+            <w:proofErr w:type="gramEnd"/>
           </w:p>
           <w:p>
             <w:pPr>
@@ -2668,8 +3042,24 @@
               <w:rPr>
                 <w:rStyle w:val="token"/>
               </w:rPr>
-              <w:t>"buttontype":,</w:t>
-            </w:r>
+              <w:t>"</w:t>
+            </w:r>
+            <w:proofErr w:type="spellStart"/>
+            <w:r>
+              <w:rPr>
+                <w:rStyle w:val="token"/>
+              </w:rPr>
+              <w:t>buttontype</w:t>
+            </w:r>
+            <w:proofErr w:type="spellEnd"/>
+            <w:proofErr w:type="gramStart"/>
+            <w:r>
+              <w:rPr>
+                <w:rStyle w:val="token"/>
+              </w:rPr>
+              <w:t>":,</w:t>
+            </w:r>
+            <w:proofErr w:type="gramEnd"/>
           </w:p>
           <w:p>
             <w:pPr>
@@ -2688,7 +3078,21 @@
               <w:rPr>
                 <w:rStyle w:val="token"/>
               </w:rPr>
-              <w:t>"courts_avail":</w:t>
+              <w:t>"</w:t>
+            </w:r>
+            <w:proofErr w:type="spellStart"/>
+            <w:r>
+              <w:rPr>
+                <w:rStyle w:val="token"/>
+              </w:rPr>
+              <w:t>courts_avail</w:t>
+            </w:r>
+            <w:proofErr w:type="spellEnd"/>
+            <w:r>
+              <w:rPr>
+                <w:rStyle w:val="token"/>
+              </w:rPr>
+              <w:t>":</w:t>
             </w:r>
             <w:r>
               <w:rPr>
@@ -2792,7 +3196,21 @@
               <w:rPr>
                 <w:rStyle w:val="token"/>
               </w:rPr>
-              <w:t>"sportId":</w:t>
+              <w:t>"</w:t>
+            </w:r>
+            <w:proofErr w:type="spellStart"/>
+            <w:r>
+              <w:rPr>
+                <w:rStyle w:val="token"/>
+              </w:rPr>
+              <w:t>sportId</w:t>
+            </w:r>
+            <w:proofErr w:type="spellEnd"/>
+            <w:r>
+              <w:rPr>
+                <w:rStyle w:val="token"/>
+              </w:rPr>
+              <w:t>":</w:t>
             </w:r>
             <w:r>
               <w:rPr>
@@ -2856,7 +3274,21 @@
               <w:rPr>
                 <w:rStyle w:val="token"/>
               </w:rPr>
-              <w:t>"touristPrice":</w:t>
+              <w:t>"</w:t>
+            </w:r>
+            <w:proofErr w:type="spellStart"/>
+            <w:r>
+              <w:rPr>
+                <w:rStyle w:val="token"/>
+              </w:rPr>
+              <w:t>touristPrice</w:t>
+            </w:r>
+            <w:proofErr w:type="spellEnd"/>
+            <w:r>
+              <w:rPr>
+                <w:rStyle w:val="token"/>
+              </w:rPr>
+              <w:t>":</w:t>
             </w:r>
             <w:r>
               <w:rPr>
@@ -2888,7 +3320,21 @@
               <w:rPr>
                 <w:rStyle w:val="token"/>
               </w:rPr>
-              <w:t>"buttontype":</w:t>
+              <w:t>"</w:t>
+            </w:r>
+            <w:proofErr w:type="spellStart"/>
+            <w:r>
+              <w:rPr>
+                <w:rStyle w:val="token"/>
+              </w:rPr>
+              <w:t>buttontype</w:t>
+            </w:r>
+            <w:proofErr w:type="spellEnd"/>
+            <w:r>
+              <w:rPr>
+                <w:rStyle w:val="token"/>
+              </w:rPr>
+              <w:t>":</w:t>
             </w:r>
             <w:r>
               <w:rPr>
@@ -2920,7 +3366,21 @@
               <w:rPr>
                 <w:rStyle w:val="token"/>
               </w:rPr>
-              <w:t>"courts_avail":</w:t>
+              <w:t>"</w:t>
+            </w:r>
+            <w:proofErr w:type="spellStart"/>
+            <w:r>
+              <w:rPr>
+                <w:rStyle w:val="token"/>
+              </w:rPr>
+              <w:t>courts_avail</w:t>
+            </w:r>
+            <w:proofErr w:type="spellEnd"/>
+            <w:r>
+              <w:rPr>
+                <w:rStyle w:val="token"/>
+              </w:rPr>
+              <w:t>":</w:t>
             </w:r>
             <w:r>
               <w:rPr>
@@ -3024,7 +3484,21 @@
               <w:rPr>
                 <w:rStyle w:val="token"/>
               </w:rPr>
-              <w:t>"sportId":</w:t>
+              <w:t>"</w:t>
+            </w:r>
+            <w:proofErr w:type="spellStart"/>
+            <w:r>
+              <w:rPr>
+                <w:rStyle w:val="token"/>
+              </w:rPr>
+              <w:t>sportId</w:t>
+            </w:r>
+            <w:proofErr w:type="spellEnd"/>
+            <w:r>
+              <w:rPr>
+                <w:rStyle w:val="token"/>
+              </w:rPr>
+              <w:t>":</w:t>
             </w:r>
             <w:r>
               <w:rPr>
@@ -3088,7 +3562,21 @@
               <w:rPr>
                 <w:rStyle w:val="token"/>
               </w:rPr>
-              <w:t>"touristPrice":</w:t>
+              <w:t>"</w:t>
+            </w:r>
+            <w:proofErr w:type="spellStart"/>
+            <w:r>
+              <w:rPr>
+                <w:rStyle w:val="token"/>
+              </w:rPr>
+              <w:t>touristPrice</w:t>
+            </w:r>
+            <w:proofErr w:type="spellEnd"/>
+            <w:r>
+              <w:rPr>
+                <w:rStyle w:val="token"/>
+              </w:rPr>
+              <w:t>":</w:t>
             </w:r>
             <w:r>
               <w:rPr>
@@ -3120,7 +3608,21 @@
               <w:rPr>
                 <w:rStyle w:val="token"/>
               </w:rPr>
-              <w:t>"buttontype":</w:t>
+              <w:t>"</w:t>
+            </w:r>
+            <w:proofErr w:type="spellStart"/>
+            <w:r>
+              <w:rPr>
+                <w:rStyle w:val="token"/>
+              </w:rPr>
+              <w:t>buttontype</w:t>
+            </w:r>
+            <w:proofErr w:type="spellEnd"/>
+            <w:r>
+              <w:rPr>
+                <w:rStyle w:val="token"/>
+              </w:rPr>
+              <w:t>":</w:t>
             </w:r>
             <w:r>
               <w:rPr>
@@ -3152,7 +3654,21 @@
               <w:rPr>
                 <w:rStyle w:val="token"/>
               </w:rPr>
-              <w:t>"courts_avail":</w:t>
+              <w:t>"</w:t>
+            </w:r>
+            <w:proofErr w:type="spellStart"/>
+            <w:r>
+              <w:rPr>
+                <w:rStyle w:val="token"/>
+              </w:rPr>
+              <w:t>courts_avail</w:t>
+            </w:r>
+            <w:proofErr w:type="spellEnd"/>
+            <w:r>
+              <w:rPr>
+                <w:rStyle w:val="token"/>
+              </w:rPr>
+              <w:t>":</w:t>
             </w:r>
             <w:r>
               <w:rPr>
@@ -3256,7 +3772,21 @@
               <w:rPr>
                 <w:rStyle w:val="token"/>
               </w:rPr>
-              <w:t>"sportId":</w:t>
+              <w:t>"</w:t>
+            </w:r>
+            <w:proofErr w:type="spellStart"/>
+            <w:r>
+              <w:rPr>
+                <w:rStyle w:val="token"/>
+              </w:rPr>
+              <w:t>sportId</w:t>
+            </w:r>
+            <w:proofErr w:type="spellEnd"/>
+            <w:r>
+              <w:rPr>
+                <w:rStyle w:val="token"/>
+              </w:rPr>
+              <w:t>":</w:t>
             </w:r>
             <w:r>
               <w:rPr>
@@ -3320,7 +3850,21 @@
               <w:rPr>
                 <w:rStyle w:val="token"/>
               </w:rPr>
-              <w:t>"touristPrice":</w:t>
+              <w:t>"</w:t>
+            </w:r>
+            <w:proofErr w:type="spellStart"/>
+            <w:r>
+              <w:rPr>
+                <w:rStyle w:val="token"/>
+              </w:rPr>
+              <w:t>touristPrice</w:t>
+            </w:r>
+            <w:proofErr w:type="spellEnd"/>
+            <w:r>
+              <w:rPr>
+                <w:rStyle w:val="token"/>
+              </w:rPr>
+              <w:t>":</w:t>
             </w:r>
             <w:r>
               <w:rPr>
@@ -3352,7 +3896,21 @@
               <w:rPr>
                 <w:rStyle w:val="token"/>
               </w:rPr>
-              <w:t>"buttontype":</w:t>
+              <w:t>"</w:t>
+            </w:r>
+            <w:proofErr w:type="spellStart"/>
+            <w:r>
+              <w:rPr>
+                <w:rStyle w:val="token"/>
+              </w:rPr>
+              <w:t>buttontype</w:t>
+            </w:r>
+            <w:proofErr w:type="spellEnd"/>
+            <w:r>
+              <w:rPr>
+                <w:rStyle w:val="token"/>
+              </w:rPr>
+              <w:t>":</w:t>
             </w:r>
             <w:r>
               <w:rPr>
@@ -3385,7 +3943,21 @@
               <w:rPr>
                 <w:rStyle w:val="token"/>
               </w:rPr>
-              <w:t>"courts_avail":</w:t>
+              <w:t>"</w:t>
+            </w:r>
+            <w:proofErr w:type="spellStart"/>
+            <w:r>
+              <w:rPr>
+                <w:rStyle w:val="token"/>
+              </w:rPr>
+              <w:t>courts_avail</w:t>
+            </w:r>
+            <w:proofErr w:type="spellEnd"/>
+            <w:r>
+              <w:rPr>
+                <w:rStyle w:val="token"/>
+              </w:rPr>
+              <w:t>":</w:t>
             </w:r>
             <w:r>
               <w:rPr>
@@ -3445,11 +4017,333 @@
         </w:r>
       </w:hyperlink>
     </w:p>
+    <w:tbl>
+      <w:tblPr>
+        <w:tblStyle w:val="TableGrid"/>
+        <w:tblW w:w="13957" w:type="dxa"/>
+        <w:tblLook w:val="04A0" w:firstRow="1" w:lastRow="0" w:firstColumn="1" w:lastColumn="0" w:noHBand="0" w:noVBand="1"/>
+      </w:tblPr>
+      <w:tblGrid>
+        <w:gridCol w:w="1684"/>
+        <w:gridCol w:w="867"/>
+        <w:gridCol w:w="1168"/>
+        <w:gridCol w:w="5357"/>
+        <w:gridCol w:w="4881"/>
+      </w:tblGrid>
+      <w:tr>
+        <w:tc>
+          <w:tcPr>
+            <w:tcW w:w="1684" w:type="dxa"/>
+          </w:tcPr>
+          <w:p>
+            <w:r>
+              <w:t>Name of element</w:t>
+            </w:r>
+          </w:p>
+        </w:tc>
+        <w:tc>
+          <w:tcPr>
+            <w:tcW w:w="867" w:type="dxa"/>
+          </w:tcPr>
+          <w:p>
+            <w:r>
+              <w:t>Type</w:t>
+            </w:r>
+          </w:p>
+        </w:tc>
+        <w:tc>
+          <w:tcPr>
+            <w:tcW w:w="1168" w:type="dxa"/>
+          </w:tcPr>
+          <w:p>
+            <w:r>
+              <w:t>Parent</w:t>
+            </w:r>
+          </w:p>
+        </w:tc>
+        <w:tc>
+          <w:tcPr>
+            <w:tcW w:w="5357" w:type="dxa"/>
+          </w:tcPr>
+          <w:p>
+            <w:r>
+              <w:t>Description</w:t>
+            </w:r>
+          </w:p>
+        </w:tc>
+        <w:tc>
+          <w:tcPr>
+            <w:tcW w:w="4881" w:type="dxa"/>
+          </w:tcPr>
+          <w:p>
+            <w:r>
+              <w:t>Example</w:t>
+            </w:r>
+          </w:p>
+        </w:tc>
+      </w:tr>
+      <w:tr>
+        <w:tc>
+          <w:tcPr>
+            <w:tcW w:w="1684" w:type="dxa"/>
+          </w:tcPr>
+          <w:p>
+            <w:r>
+              <w:t>start</w:t>
+            </w:r>
+          </w:p>
+        </w:tc>
+        <w:tc>
+          <w:tcPr>
+            <w:tcW w:w="867" w:type="dxa"/>
+          </w:tcPr>
+          <w:p>
+            <w:r>
+              <w:t>String</w:t>
+            </w:r>
+          </w:p>
+        </w:tc>
+        <w:tc>
+          <w:tcPr>
+            <w:tcW w:w="1168" w:type="dxa"/>
+          </w:tcPr>
+          <w:p>
+            <w:r>
+              <w:t>-</w:t>
+            </w:r>
+          </w:p>
+        </w:tc>
+        <w:tc>
+          <w:tcPr>
+            <w:tcW w:w="5357" w:type="dxa"/>
+          </w:tcPr>
+          <w:p/>
+        </w:tc>
+        <w:tc>
+          <w:tcPr>
+            <w:tcW w:w="4881" w:type="dxa"/>
+          </w:tcPr>
+          <w:p>
+            <w:r>
+              <w:rPr>
+                <w:rStyle w:val="token"/>
+              </w:rPr>
+              <w:t>"2016-12-03 15:00:00"</w:t>
+            </w:r>
+          </w:p>
+        </w:tc>
+      </w:tr>
+      <w:tr>
+        <w:tc>
+          <w:tcPr>
+            <w:tcW w:w="1684" w:type="dxa"/>
+          </w:tcPr>
+          <w:p>
+            <w:proofErr w:type="spellStart"/>
+            <w:r>
+              <w:t>lanes_ava</w:t>
+            </w:r>
+            <w:proofErr w:type="spellEnd"/>
+          </w:p>
+        </w:tc>
+        <w:tc>
+          <w:tcPr>
+            <w:tcW w:w="867" w:type="dxa"/>
+          </w:tcPr>
+          <w:p/>
+        </w:tc>
+        <w:tc>
+          <w:tcPr>
+            <w:tcW w:w="1168" w:type="dxa"/>
+          </w:tcPr>
+          <w:p/>
+        </w:tc>
+        <w:tc>
+          <w:tcPr>
+            <w:tcW w:w="5357" w:type="dxa"/>
+          </w:tcPr>
+          <w:p/>
+        </w:tc>
+        <w:tc>
+          <w:tcPr>
+            <w:tcW w:w="4881" w:type="dxa"/>
+          </w:tcPr>
+          <w:p>
+            <w:pPr>
+              <w:rPr>
+                <w:rStyle w:val="token"/>
+              </w:rPr>
+            </w:pPr>
+            <w:r>
+              <w:rPr>
+                <w:rStyle w:val="token"/>
+              </w:rPr>
+              <w:t>“2”</w:t>
+            </w:r>
+          </w:p>
+        </w:tc>
+      </w:tr>
+      <w:tr>
+        <w:tc>
+          <w:tcPr>
+            <w:tcW w:w="1684" w:type="dxa"/>
+          </w:tcPr>
+          <w:p>
+            <w:proofErr w:type="spellStart"/>
+            <w:r>
+              <w:t>total_lanes</w:t>
+            </w:r>
+            <w:proofErr w:type="spellEnd"/>
+          </w:p>
+        </w:tc>
+        <w:tc>
+          <w:tcPr>
+            <w:tcW w:w="867" w:type="dxa"/>
+          </w:tcPr>
+          <w:p>
+            <w:r>
+              <w:t>String</w:t>
+            </w:r>
+          </w:p>
+        </w:tc>
+        <w:tc>
+          <w:tcPr>
+            <w:tcW w:w="1168" w:type="dxa"/>
+          </w:tcPr>
+          <w:p>
+            <w:r>
+              <w:t>-</w:t>
+            </w:r>
+          </w:p>
+        </w:tc>
+        <w:tc>
+          <w:tcPr>
+            <w:tcW w:w="5357" w:type="dxa"/>
+          </w:tcPr>
+          <w:p/>
+        </w:tc>
+        <w:tc>
+          <w:tcPr>
+            <w:tcW w:w="4881" w:type="dxa"/>
+          </w:tcPr>
+          <w:p>
+            <w:r>
+              <w:rPr>
+                <w:rStyle w:val="token"/>
+              </w:rPr>
+              <w:t>"10"</w:t>
+            </w:r>
+          </w:p>
+        </w:tc>
+      </w:tr>
+      <w:tr>
+        <w:tc>
+          <w:tcPr>
+            <w:tcW w:w="1684" w:type="dxa"/>
+          </w:tcPr>
+          <w:p>
+            <w:proofErr w:type="spellStart"/>
+            <w:r>
+              <w:t>touristPrice</w:t>
+            </w:r>
+            <w:proofErr w:type="spellEnd"/>
+          </w:p>
+        </w:tc>
+        <w:tc>
+          <w:tcPr>
+            <w:tcW w:w="867" w:type="dxa"/>
+          </w:tcPr>
+          <w:p>
+            <w:r>
+              <w:t>String</w:t>
+            </w:r>
+          </w:p>
+        </w:tc>
+        <w:tc>
+          <w:tcPr>
+            <w:tcW w:w="1168" w:type="dxa"/>
+          </w:tcPr>
+          <w:p>
+            <w:r>
+              <w:t>-</w:t>
+            </w:r>
+          </w:p>
+        </w:tc>
+        <w:tc>
+          <w:tcPr>
+            <w:tcW w:w="5357" w:type="dxa"/>
+          </w:tcPr>
+          <w:p/>
+        </w:tc>
+        <w:tc>
+          <w:tcPr>
+            <w:tcW w:w="4881" w:type="dxa"/>
+          </w:tcPr>
+          <w:p>
+            <w:r>
+              <w:rPr>
+                <w:rStyle w:val="token"/>
+              </w:rPr>
+              <w:t>"0.00"</w:t>
+            </w:r>
+          </w:p>
+        </w:tc>
+      </w:tr>
+      <w:tr>
+        <w:tc>
+          <w:tcPr>
+            <w:tcW w:w="1684" w:type="dxa"/>
+          </w:tcPr>
+          <w:p>
+            <w:proofErr w:type="spellStart"/>
+            <w:r>
+              <w:t>buttontype</w:t>
+            </w:r>
+            <w:proofErr w:type="spellEnd"/>
+          </w:p>
+        </w:tc>
+        <w:tc>
+          <w:tcPr>
+            <w:tcW w:w="867" w:type="dxa"/>
+          </w:tcPr>
+          <w:p>
+            <w:r>
+              <w:t>String</w:t>
+            </w:r>
+          </w:p>
+        </w:tc>
+        <w:tc>
+          <w:tcPr>
+            <w:tcW w:w="1168" w:type="dxa"/>
+          </w:tcPr>
+          <w:p>
+            <w:r>
+              <w:t>-</w:t>
+            </w:r>
+          </w:p>
+        </w:tc>
+        <w:tc>
+          <w:tcPr>
+            <w:tcW w:w="5357" w:type="dxa"/>
+          </w:tcPr>
+          <w:p/>
+        </w:tc>
+        <w:tc>
+          <w:tcPr>
+            <w:tcW w:w="4881" w:type="dxa"/>
+          </w:tcPr>
+          <w:p>
+            <w:r>
+              <w:rPr>
+                <w:rStyle w:val="token"/>
+              </w:rPr>
+              <w:t>"Peak"</w:t>
+            </w:r>
+          </w:p>
+        </w:tc>
+      </w:tr>
+    </w:tbl>
     <w:p/>
-    <w:p>
-      <w:bookmarkStart w:id="0" w:name="_GoBack"/>
-      <w:bookmarkEnd w:id="0"/>
-    </w:p>
     <w:tbl>
       <w:tblPr>
         <w:tblStyle w:val="TableGrid"/>
@@ -3601,7 +4495,25 @@
                 <w:sz w:val="20"/>
                 <w:szCs w:val="20"/>
               </w:rPr>
-              <w:t xml:space="preserve">    "lanes_ava": 2,</w:t>
+              <w:t xml:space="preserve">    "</w:t>
+            </w:r>
+            <w:proofErr w:type="spellStart"/>
+            <w:r>
+              <w:rPr>
+                <w:rFonts w:ascii="Courier New" w:eastAsia="Times New Roman" w:hAnsi="Courier New" w:cs="Courier New"/>
+                <w:sz w:val="20"/>
+                <w:szCs w:val="20"/>
+              </w:rPr>
+              <w:t>lanes_ava</w:t>
+            </w:r>
+            <w:proofErr w:type="spellEnd"/>
+            <w:r>
+              <w:rPr>
+                <w:rFonts w:ascii="Courier New" w:eastAsia="Times New Roman" w:hAnsi="Courier New" w:cs="Courier New"/>
+                <w:sz w:val="20"/>
+                <w:szCs w:val="20"/>
+              </w:rPr>
+              <w:t>": 2,</w:t>
             </w:r>
           </w:p>
           <w:p>
@@ -3636,7 +4548,25 @@
                 <w:sz w:val="20"/>
                 <w:szCs w:val="20"/>
               </w:rPr>
-              <w:t xml:space="preserve">    "poolId": "2",</w:t>
+              <w:t xml:space="preserve">    "</w:t>
+            </w:r>
+            <w:proofErr w:type="spellStart"/>
+            <w:r>
+              <w:rPr>
+                <w:rFonts w:ascii="Courier New" w:eastAsia="Times New Roman" w:hAnsi="Courier New" w:cs="Courier New"/>
+                <w:sz w:val="20"/>
+                <w:szCs w:val="20"/>
+              </w:rPr>
+              <w:t>poolId</w:t>
+            </w:r>
+            <w:proofErr w:type="spellEnd"/>
+            <w:r>
+              <w:rPr>
+                <w:rFonts w:ascii="Courier New" w:eastAsia="Times New Roman" w:hAnsi="Courier New" w:cs="Courier New"/>
+                <w:sz w:val="20"/>
+                <w:szCs w:val="20"/>
+              </w:rPr>
+              <w:t>": "2",</w:t>
             </w:r>
           </w:p>
           <w:p>
@@ -3671,7 +4601,25 @@
                 <w:sz w:val="20"/>
                 <w:szCs w:val="20"/>
               </w:rPr>
-              <w:t xml:space="preserve">    "total_lanes": "9",</w:t>
+              <w:t xml:space="preserve">    "</w:t>
+            </w:r>
+            <w:proofErr w:type="spellStart"/>
+            <w:r>
+              <w:rPr>
+                <w:rFonts w:ascii="Courier New" w:eastAsia="Times New Roman" w:hAnsi="Courier New" w:cs="Courier New"/>
+                <w:sz w:val="20"/>
+                <w:szCs w:val="20"/>
+              </w:rPr>
+              <w:t>total_lanes</w:t>
+            </w:r>
+            <w:proofErr w:type="spellEnd"/>
+            <w:r>
+              <w:rPr>
+                <w:rFonts w:ascii="Courier New" w:eastAsia="Times New Roman" w:hAnsi="Courier New" w:cs="Courier New"/>
+                <w:sz w:val="20"/>
+                <w:szCs w:val="20"/>
+              </w:rPr>
+              <w:t>": "9",</w:t>
             </w:r>
           </w:p>
           <w:p>
@@ -3706,7 +4654,25 @@
                 <w:sz w:val="20"/>
                 <w:szCs w:val="20"/>
               </w:rPr>
-              <w:t xml:space="preserve">    "buttontype": "Peak",</w:t>
+              <w:t xml:space="preserve">    "</w:t>
+            </w:r>
+            <w:proofErr w:type="spellStart"/>
+            <w:r>
+              <w:rPr>
+                <w:rFonts w:ascii="Courier New" w:eastAsia="Times New Roman" w:hAnsi="Courier New" w:cs="Courier New"/>
+                <w:sz w:val="20"/>
+                <w:szCs w:val="20"/>
+              </w:rPr>
+              <w:t>buttontype</w:t>
+            </w:r>
+            <w:proofErr w:type="spellEnd"/>
+            <w:r>
+              <w:rPr>
+                <w:rFonts w:ascii="Courier New" w:eastAsia="Times New Roman" w:hAnsi="Courier New" w:cs="Courier New"/>
+                <w:sz w:val="20"/>
+                <w:szCs w:val="20"/>
+              </w:rPr>
+              <w:t>": "Peak",</w:t>
             </w:r>
           </w:p>
           <w:p>
@@ -3776,7 +4742,25 @@
                 <w:sz w:val="20"/>
                 <w:szCs w:val="20"/>
               </w:rPr>
-              <w:t xml:space="preserve">    "touristPrice": "26.00"</w:t>
+              <w:t xml:space="preserve">    "</w:t>
+            </w:r>
+            <w:proofErr w:type="spellStart"/>
+            <w:r>
+              <w:rPr>
+                <w:rFonts w:ascii="Courier New" w:eastAsia="Times New Roman" w:hAnsi="Courier New" w:cs="Courier New"/>
+                <w:sz w:val="20"/>
+                <w:szCs w:val="20"/>
+              </w:rPr>
+              <w:t>touristPrice</w:t>
+            </w:r>
+            <w:proofErr w:type="spellEnd"/>
+            <w:r>
+              <w:rPr>
+                <w:rFonts w:ascii="Courier New" w:eastAsia="Times New Roman" w:hAnsi="Courier New" w:cs="Courier New"/>
+                <w:sz w:val="20"/>
+                <w:szCs w:val="20"/>
+              </w:rPr>
+              <w:t>": "26.00"</w:t>
             </w:r>
           </w:p>
           <w:p>
@@ -3916,7 +4900,25 @@
                 <w:sz w:val="20"/>
                 <w:szCs w:val="20"/>
               </w:rPr>
-              <w:t xml:space="preserve">    "lanes_ava": 3,</w:t>
+              <w:t xml:space="preserve">    "</w:t>
+            </w:r>
+            <w:proofErr w:type="spellStart"/>
+            <w:r>
+              <w:rPr>
+                <w:rFonts w:ascii="Courier New" w:eastAsia="Times New Roman" w:hAnsi="Courier New" w:cs="Courier New"/>
+                <w:sz w:val="20"/>
+                <w:szCs w:val="20"/>
+              </w:rPr>
+              <w:t>lanes_ava</w:t>
+            </w:r>
+            <w:proofErr w:type="spellEnd"/>
+            <w:r>
+              <w:rPr>
+                <w:rFonts w:ascii="Courier New" w:eastAsia="Times New Roman" w:hAnsi="Courier New" w:cs="Courier New"/>
+                <w:sz w:val="20"/>
+                <w:szCs w:val="20"/>
+              </w:rPr>
+              <w:t>": 3,</w:t>
             </w:r>
           </w:p>
           <w:p>
@@ -3951,7 +4953,25 @@
                 <w:sz w:val="20"/>
                 <w:szCs w:val="20"/>
               </w:rPr>
-              <w:t xml:space="preserve">    "poolId": "1",</w:t>
+              <w:t xml:space="preserve">    "</w:t>
+            </w:r>
+            <w:proofErr w:type="spellStart"/>
+            <w:r>
+              <w:rPr>
+                <w:rFonts w:ascii="Courier New" w:eastAsia="Times New Roman" w:hAnsi="Courier New" w:cs="Courier New"/>
+                <w:sz w:val="20"/>
+                <w:szCs w:val="20"/>
+              </w:rPr>
+              <w:t>poolId</w:t>
+            </w:r>
+            <w:proofErr w:type="spellEnd"/>
+            <w:r>
+              <w:rPr>
+                <w:rFonts w:ascii="Courier New" w:eastAsia="Times New Roman" w:hAnsi="Courier New" w:cs="Courier New"/>
+                <w:sz w:val="20"/>
+                <w:szCs w:val="20"/>
+              </w:rPr>
+              <w:t>": "1",</w:t>
             </w:r>
           </w:p>
           <w:p>
@@ -3986,7 +5006,25 @@
                 <w:sz w:val="20"/>
                 <w:szCs w:val="20"/>
               </w:rPr>
-              <w:t xml:space="preserve">    "total_lanes": "9",</w:t>
+              <w:t xml:space="preserve">    "</w:t>
+            </w:r>
+            <w:proofErr w:type="spellStart"/>
+            <w:r>
+              <w:rPr>
+                <w:rFonts w:ascii="Courier New" w:eastAsia="Times New Roman" w:hAnsi="Courier New" w:cs="Courier New"/>
+                <w:sz w:val="20"/>
+                <w:szCs w:val="20"/>
+              </w:rPr>
+              <w:t>total_lanes</w:t>
+            </w:r>
+            <w:proofErr w:type="spellEnd"/>
+            <w:r>
+              <w:rPr>
+                <w:rFonts w:ascii="Courier New" w:eastAsia="Times New Roman" w:hAnsi="Courier New" w:cs="Courier New"/>
+                <w:sz w:val="20"/>
+                <w:szCs w:val="20"/>
+              </w:rPr>
+              <w:t>": "9",</w:t>
             </w:r>
           </w:p>
           <w:p>
@@ -4021,7 +5059,25 @@
                 <w:sz w:val="20"/>
                 <w:szCs w:val="20"/>
               </w:rPr>
-              <w:t xml:space="preserve">    "buttontype": "Peak",</w:t>
+              <w:t xml:space="preserve">    "</w:t>
+            </w:r>
+            <w:proofErr w:type="spellStart"/>
+            <w:r>
+              <w:rPr>
+                <w:rFonts w:ascii="Courier New" w:eastAsia="Times New Roman" w:hAnsi="Courier New" w:cs="Courier New"/>
+                <w:sz w:val="20"/>
+                <w:szCs w:val="20"/>
+              </w:rPr>
+              <w:t>buttontype</w:t>
+            </w:r>
+            <w:proofErr w:type="spellEnd"/>
+            <w:r>
+              <w:rPr>
+                <w:rFonts w:ascii="Courier New" w:eastAsia="Times New Roman" w:hAnsi="Courier New" w:cs="Courier New"/>
+                <w:sz w:val="20"/>
+                <w:szCs w:val="20"/>
+              </w:rPr>
+              <w:t>": "Peak",</w:t>
             </w:r>
           </w:p>
           <w:p>
@@ -4091,7 +5147,25 @@
                 <w:sz w:val="20"/>
                 <w:szCs w:val="20"/>
               </w:rPr>
-              <w:t xml:space="preserve">    "touristPrice": "26.00"</w:t>
+              <w:t xml:space="preserve">    "</w:t>
+            </w:r>
+            <w:proofErr w:type="spellStart"/>
+            <w:r>
+              <w:rPr>
+                <w:rFonts w:ascii="Courier New" w:eastAsia="Times New Roman" w:hAnsi="Courier New" w:cs="Courier New"/>
+                <w:sz w:val="20"/>
+                <w:szCs w:val="20"/>
+              </w:rPr>
+              <w:t>touristPrice</w:t>
+            </w:r>
+            <w:proofErr w:type="spellEnd"/>
+            <w:r>
+              <w:rPr>
+                <w:rFonts w:ascii="Courier New" w:eastAsia="Times New Roman" w:hAnsi="Courier New" w:cs="Courier New"/>
+                <w:sz w:val="20"/>
+                <w:szCs w:val="20"/>
+              </w:rPr>
+              <w:t>": "26.00"</w:t>
             </w:r>
           </w:p>
           <w:p>
@@ -4165,6 +5239,819 @@
             </w:r>
           </w:p>
           <w:p/>
+        </w:tc>
+      </w:tr>
+    </w:tbl>
+    <w:p>
+      <w:hyperlink r:id="rId10" w:history="1">
+        <w:r>
+          <w:rPr>
+            <w:rStyle w:val="Hyperlink"/>
+          </w:rPr>
+          <w:t>https://bookings.sportshub.com.sg/json/tourTypes.php?d=116116144945817</w:t>
+        </w:r>
+      </w:hyperlink>
+    </w:p>
+    <w:tbl>
+      <w:tblPr>
+        <w:tblStyle w:val="TableGrid"/>
+        <w:tblW w:w="13957" w:type="dxa"/>
+        <w:tblLook w:val="04A0" w:firstRow="1" w:lastRow="0" w:firstColumn="1" w:lastColumn="0" w:noHBand="0" w:noVBand="1"/>
+      </w:tblPr>
+      <w:tblGrid>
+        <w:gridCol w:w="2017"/>
+        <w:gridCol w:w="862"/>
+        <w:gridCol w:w="1154"/>
+        <w:gridCol w:w="5196"/>
+        <w:gridCol w:w="4728"/>
+      </w:tblGrid>
+      <w:tr>
+        <w:tc>
+          <w:tcPr>
+            <w:tcW w:w="2017" w:type="dxa"/>
+          </w:tcPr>
+          <w:p>
+            <w:r>
+              <w:t>Name of element</w:t>
+            </w:r>
+          </w:p>
+        </w:tc>
+        <w:tc>
+          <w:tcPr>
+            <w:tcW w:w="862" w:type="dxa"/>
+          </w:tcPr>
+          <w:p>
+            <w:r>
+              <w:t>Type</w:t>
+            </w:r>
+          </w:p>
+        </w:tc>
+        <w:tc>
+          <w:tcPr>
+            <w:tcW w:w="1154" w:type="dxa"/>
+          </w:tcPr>
+          <w:p>
+            <w:r>
+              <w:t>Parent</w:t>
+            </w:r>
+          </w:p>
+        </w:tc>
+        <w:tc>
+          <w:tcPr>
+            <w:tcW w:w="5196" w:type="dxa"/>
+          </w:tcPr>
+          <w:p>
+            <w:r>
+              <w:t>Description</w:t>
+            </w:r>
+          </w:p>
+        </w:tc>
+        <w:tc>
+          <w:tcPr>
+            <w:tcW w:w="4728" w:type="dxa"/>
+          </w:tcPr>
+          <w:p>
+            <w:r>
+              <w:t>Example</w:t>
+            </w:r>
+          </w:p>
+        </w:tc>
+      </w:tr>
+      <w:tr>
+        <w:tc>
+          <w:tcPr>
+            <w:tcW w:w="2017" w:type="dxa"/>
+          </w:tcPr>
+          <w:p>
+            <w:proofErr w:type="spellStart"/>
+            <w:r>
+              <w:rPr>
+                <w:rFonts w:ascii="Courier New" w:eastAsia="Times New Roman" w:hAnsi="Courier New" w:cs="Courier New"/>
+                <w:sz w:val="20"/>
+                <w:szCs w:val="20"/>
+              </w:rPr>
+              <w:t>event_type_code</w:t>
+            </w:r>
+            <w:proofErr w:type="spellEnd"/>
+          </w:p>
+        </w:tc>
+        <w:tc>
+          <w:tcPr>
+            <w:tcW w:w="862" w:type="dxa"/>
+          </w:tcPr>
+          <w:p>
+            <w:r>
+              <w:t>String</w:t>
+            </w:r>
+          </w:p>
+        </w:tc>
+        <w:tc>
+          <w:tcPr>
+            <w:tcW w:w="1154" w:type="dxa"/>
+          </w:tcPr>
+          <w:p>
+            <w:r>
+              <w:t>-</w:t>
+            </w:r>
+          </w:p>
+        </w:tc>
+        <w:tc>
+          <w:tcPr>
+            <w:tcW w:w="5196" w:type="dxa"/>
+          </w:tcPr>
+          <w:p/>
+        </w:tc>
+        <w:tc>
+          <w:tcPr>
+            <w:tcW w:w="4728" w:type="dxa"/>
+          </w:tcPr>
+          <w:p>
+            <w:r>
+              <w:rPr>
+                <w:rStyle w:val="token"/>
+              </w:rPr>
+              <w:t>"0"</w:t>
+            </w:r>
+          </w:p>
+        </w:tc>
+      </w:tr>
+      <w:tr>
+        <w:tc>
+          <w:tcPr>
+            <w:tcW w:w="2017" w:type="dxa"/>
+          </w:tcPr>
+          <w:p>
+            <w:proofErr w:type="spellStart"/>
+            <w:r>
+              <w:rPr>
+                <w:rFonts w:ascii="Courier New" w:eastAsia="Times New Roman" w:hAnsi="Courier New" w:cs="Courier New"/>
+                <w:sz w:val="20"/>
+                <w:szCs w:val="20"/>
+              </w:rPr>
+              <w:t>event_type_name</w:t>
+            </w:r>
+            <w:proofErr w:type="spellEnd"/>
+          </w:p>
+        </w:tc>
+        <w:tc>
+          <w:tcPr>
+            <w:tcW w:w="862" w:type="dxa"/>
+          </w:tcPr>
+          <w:p>
+            <w:r>
+              <w:t>String</w:t>
+            </w:r>
+          </w:p>
+        </w:tc>
+        <w:tc>
+          <w:tcPr>
+            <w:tcW w:w="1154" w:type="dxa"/>
+          </w:tcPr>
+          <w:p>
+            <w:r>
+              <w:t>-</w:t>
+            </w:r>
+          </w:p>
+        </w:tc>
+        <w:tc>
+          <w:tcPr>
+            <w:tcW w:w="5196" w:type="dxa"/>
+          </w:tcPr>
+          <w:p/>
+        </w:tc>
+        <w:tc>
+          <w:tcPr>
+            <w:tcW w:w="4728" w:type="dxa"/>
+          </w:tcPr>
+          <w:p>
+            <w:pPr>
+              <w:rPr>
+                <w:rStyle w:val="token"/>
+              </w:rPr>
+            </w:pPr>
+            <w:r>
+              <w:rPr>
+                <w:rFonts w:ascii="Courier New" w:eastAsia="Times New Roman" w:hAnsi="Courier New" w:cs="Courier New"/>
+                <w:sz w:val="20"/>
+                <w:szCs w:val="20"/>
+              </w:rPr>
+              <w:t>"All Tours"</w:t>
+            </w:r>
+          </w:p>
+        </w:tc>
+      </w:tr>
+    </w:tbl>
+    <w:p>
+      <w:bookmarkStart w:id="0" w:name="_GoBack"/>
+      <w:bookmarkEnd w:id="0"/>
+    </w:p>
+    <w:tbl>
+      <w:tblPr>
+        <w:tblStyle w:val="TableGrid"/>
+        <w:tblW w:w="0" w:type="auto"/>
+        <w:tblLook w:val="04A0" w:firstRow="1" w:lastRow="0" w:firstColumn="1" w:lastColumn="0" w:noHBand="0" w:noVBand="1"/>
+      </w:tblPr>
+      <w:tblGrid>
+        <w:gridCol w:w="13948"/>
+      </w:tblGrid>
+      <w:tr>
+        <w:tc>
+          <w:tcPr>
+            <w:tcW w:w="13948" w:type="dxa"/>
+          </w:tcPr>
+          <w:p>
+            <w:pPr>
+              <w:tabs>
+                <w:tab w:val="left" w:pos="916"/>
+                <w:tab w:val="left" w:pos="1832"/>
+                <w:tab w:val="left" w:pos="2748"/>
+                <w:tab w:val="left" w:pos="3664"/>
+                <w:tab w:val="left" w:pos="4580"/>
+                <w:tab w:val="left" w:pos="5496"/>
+                <w:tab w:val="left" w:pos="6412"/>
+                <w:tab w:val="left" w:pos="7328"/>
+                <w:tab w:val="left" w:pos="8244"/>
+                <w:tab w:val="left" w:pos="9160"/>
+                <w:tab w:val="left" w:pos="10076"/>
+                <w:tab w:val="left" w:pos="10992"/>
+                <w:tab w:val="left" w:pos="11908"/>
+                <w:tab w:val="left" w:pos="12824"/>
+                <w:tab w:val="left" w:pos="13740"/>
+                <w:tab w:val="left" w:pos="14656"/>
+              </w:tabs>
+              <w:rPr>
+                <w:rFonts w:ascii="Courier New" w:eastAsia="Times New Roman" w:hAnsi="Courier New" w:cs="Courier New"/>
+                <w:sz w:val="20"/>
+                <w:szCs w:val="20"/>
+              </w:rPr>
+            </w:pPr>
+            <w:r>
+              <w:rPr>
+                <w:rFonts w:ascii="Courier New" w:eastAsia="Times New Roman" w:hAnsi="Courier New" w:cs="Courier New"/>
+                <w:sz w:val="20"/>
+                <w:szCs w:val="20"/>
+              </w:rPr>
+              <w:t>[</w:t>
+            </w:r>
+          </w:p>
+          <w:p>
+            <w:pPr>
+              <w:tabs>
+                <w:tab w:val="left" w:pos="916"/>
+                <w:tab w:val="left" w:pos="1832"/>
+                <w:tab w:val="left" w:pos="2748"/>
+                <w:tab w:val="left" w:pos="3664"/>
+                <w:tab w:val="left" w:pos="4580"/>
+                <w:tab w:val="left" w:pos="5496"/>
+                <w:tab w:val="left" w:pos="6412"/>
+                <w:tab w:val="left" w:pos="7328"/>
+                <w:tab w:val="left" w:pos="8244"/>
+                <w:tab w:val="left" w:pos="9160"/>
+                <w:tab w:val="left" w:pos="10076"/>
+                <w:tab w:val="left" w:pos="10992"/>
+                <w:tab w:val="left" w:pos="11908"/>
+                <w:tab w:val="left" w:pos="12824"/>
+                <w:tab w:val="left" w:pos="13740"/>
+                <w:tab w:val="left" w:pos="14656"/>
+              </w:tabs>
+              <w:rPr>
+                <w:rFonts w:ascii="Courier New" w:eastAsia="Times New Roman" w:hAnsi="Courier New" w:cs="Courier New"/>
+                <w:sz w:val="20"/>
+                <w:szCs w:val="20"/>
+              </w:rPr>
+            </w:pPr>
+            <w:r>
+              <w:rPr>
+                <w:rFonts w:ascii="Courier New" w:eastAsia="Times New Roman" w:hAnsi="Courier New" w:cs="Courier New"/>
+                <w:sz w:val="20"/>
+                <w:szCs w:val="20"/>
+              </w:rPr>
+              <w:t xml:space="preserve">  {</w:t>
+            </w:r>
+          </w:p>
+          <w:p>
+            <w:pPr>
+              <w:tabs>
+                <w:tab w:val="left" w:pos="916"/>
+                <w:tab w:val="left" w:pos="1832"/>
+                <w:tab w:val="left" w:pos="2748"/>
+                <w:tab w:val="left" w:pos="3664"/>
+                <w:tab w:val="left" w:pos="4580"/>
+                <w:tab w:val="left" w:pos="5496"/>
+                <w:tab w:val="left" w:pos="6412"/>
+                <w:tab w:val="left" w:pos="7328"/>
+                <w:tab w:val="left" w:pos="8244"/>
+                <w:tab w:val="left" w:pos="9160"/>
+                <w:tab w:val="left" w:pos="10076"/>
+                <w:tab w:val="left" w:pos="10992"/>
+                <w:tab w:val="left" w:pos="11908"/>
+                <w:tab w:val="left" w:pos="12824"/>
+                <w:tab w:val="left" w:pos="13740"/>
+                <w:tab w:val="left" w:pos="14656"/>
+              </w:tabs>
+              <w:rPr>
+                <w:rFonts w:ascii="Courier New" w:eastAsia="Times New Roman" w:hAnsi="Courier New" w:cs="Courier New"/>
+                <w:sz w:val="20"/>
+                <w:szCs w:val="20"/>
+              </w:rPr>
+            </w:pPr>
+            <w:r>
+              <w:rPr>
+                <w:rFonts w:ascii="Courier New" w:eastAsia="Times New Roman" w:hAnsi="Courier New" w:cs="Courier New"/>
+                <w:sz w:val="20"/>
+                <w:szCs w:val="20"/>
+              </w:rPr>
+              <w:t xml:space="preserve">    "</w:t>
+            </w:r>
+            <w:proofErr w:type="spellStart"/>
+            <w:r>
+              <w:rPr>
+                <w:rFonts w:ascii="Courier New" w:eastAsia="Times New Roman" w:hAnsi="Courier New" w:cs="Courier New"/>
+                <w:sz w:val="20"/>
+                <w:szCs w:val="20"/>
+              </w:rPr>
+              <w:t>event_type_code</w:t>
+            </w:r>
+            <w:proofErr w:type="spellEnd"/>
+            <w:r>
+              <w:rPr>
+                <w:rFonts w:ascii="Courier New" w:eastAsia="Times New Roman" w:hAnsi="Courier New" w:cs="Courier New"/>
+                <w:sz w:val="20"/>
+                <w:szCs w:val="20"/>
+              </w:rPr>
+              <w:t>": "0",</w:t>
+            </w:r>
+          </w:p>
+          <w:p>
+            <w:pPr>
+              <w:tabs>
+                <w:tab w:val="left" w:pos="916"/>
+                <w:tab w:val="left" w:pos="1832"/>
+                <w:tab w:val="left" w:pos="2748"/>
+                <w:tab w:val="left" w:pos="3664"/>
+                <w:tab w:val="left" w:pos="4580"/>
+                <w:tab w:val="left" w:pos="5496"/>
+                <w:tab w:val="left" w:pos="6412"/>
+                <w:tab w:val="left" w:pos="7328"/>
+                <w:tab w:val="left" w:pos="8244"/>
+                <w:tab w:val="left" w:pos="9160"/>
+                <w:tab w:val="left" w:pos="10076"/>
+                <w:tab w:val="left" w:pos="10992"/>
+                <w:tab w:val="left" w:pos="11908"/>
+                <w:tab w:val="left" w:pos="12824"/>
+                <w:tab w:val="left" w:pos="13740"/>
+                <w:tab w:val="left" w:pos="14656"/>
+              </w:tabs>
+              <w:rPr>
+                <w:rFonts w:ascii="Courier New" w:eastAsia="Times New Roman" w:hAnsi="Courier New" w:cs="Courier New"/>
+                <w:sz w:val="20"/>
+                <w:szCs w:val="20"/>
+              </w:rPr>
+            </w:pPr>
+            <w:r>
+              <w:rPr>
+                <w:rFonts w:ascii="Courier New" w:eastAsia="Times New Roman" w:hAnsi="Courier New" w:cs="Courier New"/>
+                <w:sz w:val="20"/>
+                <w:szCs w:val="20"/>
+              </w:rPr>
+              <w:t xml:space="preserve">    "</w:t>
+            </w:r>
+            <w:proofErr w:type="spellStart"/>
+            <w:r>
+              <w:rPr>
+                <w:rFonts w:ascii="Courier New" w:eastAsia="Times New Roman" w:hAnsi="Courier New" w:cs="Courier New"/>
+                <w:sz w:val="20"/>
+                <w:szCs w:val="20"/>
+              </w:rPr>
+              <w:t>event_type_name</w:t>
+            </w:r>
+            <w:proofErr w:type="spellEnd"/>
+            <w:r>
+              <w:rPr>
+                <w:rFonts w:ascii="Courier New" w:eastAsia="Times New Roman" w:hAnsi="Courier New" w:cs="Courier New"/>
+                <w:sz w:val="20"/>
+                <w:szCs w:val="20"/>
+              </w:rPr>
+              <w:t>": "All Tours"</w:t>
+            </w:r>
+          </w:p>
+          <w:p>
+            <w:pPr>
+              <w:tabs>
+                <w:tab w:val="left" w:pos="916"/>
+                <w:tab w:val="left" w:pos="1832"/>
+                <w:tab w:val="left" w:pos="2748"/>
+                <w:tab w:val="left" w:pos="3664"/>
+                <w:tab w:val="left" w:pos="4580"/>
+                <w:tab w:val="left" w:pos="5496"/>
+                <w:tab w:val="left" w:pos="6412"/>
+                <w:tab w:val="left" w:pos="7328"/>
+                <w:tab w:val="left" w:pos="8244"/>
+                <w:tab w:val="left" w:pos="9160"/>
+                <w:tab w:val="left" w:pos="10076"/>
+                <w:tab w:val="left" w:pos="10992"/>
+                <w:tab w:val="left" w:pos="11908"/>
+                <w:tab w:val="left" w:pos="12824"/>
+                <w:tab w:val="left" w:pos="13740"/>
+                <w:tab w:val="left" w:pos="14656"/>
+              </w:tabs>
+              <w:rPr>
+                <w:rFonts w:ascii="Courier New" w:eastAsia="Times New Roman" w:hAnsi="Courier New" w:cs="Courier New"/>
+                <w:sz w:val="20"/>
+                <w:szCs w:val="20"/>
+              </w:rPr>
+            </w:pPr>
+            <w:r>
+              <w:rPr>
+                <w:rFonts w:ascii="Courier New" w:eastAsia="Times New Roman" w:hAnsi="Courier New" w:cs="Courier New"/>
+                <w:sz w:val="20"/>
+                <w:szCs w:val="20"/>
+              </w:rPr>
+              <w:t xml:space="preserve">  },</w:t>
+            </w:r>
+          </w:p>
+          <w:p>
+            <w:pPr>
+              <w:tabs>
+                <w:tab w:val="left" w:pos="916"/>
+                <w:tab w:val="left" w:pos="1832"/>
+                <w:tab w:val="left" w:pos="2748"/>
+                <w:tab w:val="left" w:pos="3664"/>
+                <w:tab w:val="left" w:pos="4580"/>
+                <w:tab w:val="left" w:pos="5496"/>
+                <w:tab w:val="left" w:pos="6412"/>
+                <w:tab w:val="left" w:pos="7328"/>
+                <w:tab w:val="left" w:pos="8244"/>
+                <w:tab w:val="left" w:pos="9160"/>
+                <w:tab w:val="left" w:pos="10076"/>
+                <w:tab w:val="left" w:pos="10992"/>
+                <w:tab w:val="left" w:pos="11908"/>
+                <w:tab w:val="left" w:pos="12824"/>
+                <w:tab w:val="left" w:pos="13740"/>
+                <w:tab w:val="left" w:pos="14656"/>
+              </w:tabs>
+              <w:rPr>
+                <w:rFonts w:ascii="Courier New" w:eastAsia="Times New Roman" w:hAnsi="Courier New" w:cs="Courier New"/>
+                <w:sz w:val="20"/>
+                <w:szCs w:val="20"/>
+              </w:rPr>
+            </w:pPr>
+            <w:r>
+              <w:rPr>
+                <w:rFonts w:ascii="Courier New" w:eastAsia="Times New Roman" w:hAnsi="Courier New" w:cs="Courier New"/>
+                <w:sz w:val="20"/>
+                <w:szCs w:val="20"/>
+              </w:rPr>
+              <w:t xml:space="preserve">  {</w:t>
+            </w:r>
+          </w:p>
+          <w:p>
+            <w:pPr>
+              <w:tabs>
+                <w:tab w:val="left" w:pos="916"/>
+                <w:tab w:val="left" w:pos="1832"/>
+                <w:tab w:val="left" w:pos="2748"/>
+                <w:tab w:val="left" w:pos="3664"/>
+                <w:tab w:val="left" w:pos="4580"/>
+                <w:tab w:val="left" w:pos="5496"/>
+                <w:tab w:val="left" w:pos="6412"/>
+                <w:tab w:val="left" w:pos="7328"/>
+                <w:tab w:val="left" w:pos="8244"/>
+                <w:tab w:val="left" w:pos="9160"/>
+                <w:tab w:val="left" w:pos="10076"/>
+                <w:tab w:val="left" w:pos="10992"/>
+                <w:tab w:val="left" w:pos="11908"/>
+                <w:tab w:val="left" w:pos="12824"/>
+                <w:tab w:val="left" w:pos="13740"/>
+                <w:tab w:val="left" w:pos="14656"/>
+              </w:tabs>
+              <w:rPr>
+                <w:rFonts w:ascii="Courier New" w:eastAsia="Times New Roman" w:hAnsi="Courier New" w:cs="Courier New"/>
+                <w:sz w:val="20"/>
+                <w:szCs w:val="20"/>
+              </w:rPr>
+            </w:pPr>
+            <w:r>
+              <w:rPr>
+                <w:rFonts w:ascii="Courier New" w:eastAsia="Times New Roman" w:hAnsi="Courier New" w:cs="Courier New"/>
+                <w:sz w:val="20"/>
+                <w:szCs w:val="20"/>
+              </w:rPr>
+              <w:t xml:space="preserve">    "</w:t>
+            </w:r>
+            <w:proofErr w:type="spellStart"/>
+            <w:r>
+              <w:rPr>
+                <w:rFonts w:ascii="Courier New" w:eastAsia="Times New Roman" w:hAnsi="Courier New" w:cs="Courier New"/>
+                <w:sz w:val="20"/>
+                <w:szCs w:val="20"/>
+              </w:rPr>
+              <w:t>event_type_code</w:t>
+            </w:r>
+            <w:proofErr w:type="spellEnd"/>
+            <w:r>
+              <w:rPr>
+                <w:rFonts w:ascii="Courier New" w:eastAsia="Times New Roman" w:hAnsi="Courier New" w:cs="Courier New"/>
+                <w:sz w:val="20"/>
+                <w:szCs w:val="20"/>
+              </w:rPr>
+              <w:t>": "9",</w:t>
+            </w:r>
+          </w:p>
+          <w:p>
+            <w:pPr>
+              <w:tabs>
+                <w:tab w:val="left" w:pos="916"/>
+                <w:tab w:val="left" w:pos="1832"/>
+                <w:tab w:val="left" w:pos="2748"/>
+                <w:tab w:val="left" w:pos="3664"/>
+                <w:tab w:val="left" w:pos="4580"/>
+                <w:tab w:val="left" w:pos="5496"/>
+                <w:tab w:val="left" w:pos="6412"/>
+                <w:tab w:val="left" w:pos="7328"/>
+                <w:tab w:val="left" w:pos="8244"/>
+                <w:tab w:val="left" w:pos="9160"/>
+                <w:tab w:val="left" w:pos="10076"/>
+                <w:tab w:val="left" w:pos="10992"/>
+                <w:tab w:val="left" w:pos="11908"/>
+                <w:tab w:val="left" w:pos="12824"/>
+                <w:tab w:val="left" w:pos="13740"/>
+                <w:tab w:val="left" w:pos="14656"/>
+              </w:tabs>
+              <w:rPr>
+                <w:rFonts w:ascii="Courier New" w:eastAsia="Times New Roman" w:hAnsi="Courier New" w:cs="Courier New"/>
+                <w:sz w:val="20"/>
+                <w:szCs w:val="20"/>
+              </w:rPr>
+            </w:pPr>
+            <w:r>
+              <w:rPr>
+                <w:rFonts w:ascii="Courier New" w:eastAsia="Times New Roman" w:hAnsi="Courier New" w:cs="Courier New"/>
+                <w:sz w:val="20"/>
+                <w:szCs w:val="20"/>
+              </w:rPr>
+              <w:t xml:space="preserve">    "</w:t>
+            </w:r>
+            <w:proofErr w:type="spellStart"/>
+            <w:r>
+              <w:rPr>
+                <w:rFonts w:ascii="Courier New" w:eastAsia="Times New Roman" w:hAnsi="Courier New" w:cs="Courier New"/>
+                <w:sz w:val="20"/>
+                <w:szCs w:val="20"/>
+              </w:rPr>
+              <w:t>event_type_name</w:t>
+            </w:r>
+            <w:proofErr w:type="spellEnd"/>
+            <w:r>
+              <w:rPr>
+                <w:rFonts w:ascii="Courier New" w:eastAsia="Times New Roman" w:hAnsi="Courier New" w:cs="Courier New"/>
+                <w:sz w:val="20"/>
+                <w:szCs w:val="20"/>
+              </w:rPr>
+              <w:t>": "Another tour"</w:t>
+            </w:r>
+          </w:p>
+          <w:p>
+            <w:pPr>
+              <w:tabs>
+                <w:tab w:val="left" w:pos="916"/>
+                <w:tab w:val="left" w:pos="1832"/>
+                <w:tab w:val="left" w:pos="2748"/>
+                <w:tab w:val="left" w:pos="3664"/>
+                <w:tab w:val="left" w:pos="4580"/>
+                <w:tab w:val="left" w:pos="5496"/>
+                <w:tab w:val="left" w:pos="6412"/>
+                <w:tab w:val="left" w:pos="7328"/>
+                <w:tab w:val="left" w:pos="8244"/>
+                <w:tab w:val="left" w:pos="9160"/>
+                <w:tab w:val="left" w:pos="10076"/>
+                <w:tab w:val="left" w:pos="10992"/>
+                <w:tab w:val="left" w:pos="11908"/>
+                <w:tab w:val="left" w:pos="12824"/>
+                <w:tab w:val="left" w:pos="13740"/>
+                <w:tab w:val="left" w:pos="14656"/>
+              </w:tabs>
+              <w:rPr>
+                <w:rFonts w:ascii="Courier New" w:eastAsia="Times New Roman" w:hAnsi="Courier New" w:cs="Courier New"/>
+                <w:sz w:val="20"/>
+                <w:szCs w:val="20"/>
+              </w:rPr>
+            </w:pPr>
+            <w:r>
+              <w:rPr>
+                <w:rFonts w:ascii="Courier New" w:eastAsia="Times New Roman" w:hAnsi="Courier New" w:cs="Courier New"/>
+                <w:sz w:val="20"/>
+                <w:szCs w:val="20"/>
+              </w:rPr>
+              <w:t xml:space="preserve">  },</w:t>
+            </w:r>
+          </w:p>
+          <w:p>
+            <w:pPr>
+              <w:tabs>
+                <w:tab w:val="left" w:pos="916"/>
+                <w:tab w:val="left" w:pos="1832"/>
+                <w:tab w:val="left" w:pos="2748"/>
+                <w:tab w:val="left" w:pos="3664"/>
+                <w:tab w:val="left" w:pos="4580"/>
+                <w:tab w:val="left" w:pos="5496"/>
+                <w:tab w:val="left" w:pos="6412"/>
+                <w:tab w:val="left" w:pos="7328"/>
+                <w:tab w:val="left" w:pos="8244"/>
+                <w:tab w:val="left" w:pos="9160"/>
+                <w:tab w:val="left" w:pos="10076"/>
+                <w:tab w:val="left" w:pos="10992"/>
+                <w:tab w:val="left" w:pos="11908"/>
+                <w:tab w:val="left" w:pos="12824"/>
+                <w:tab w:val="left" w:pos="13740"/>
+                <w:tab w:val="left" w:pos="14656"/>
+              </w:tabs>
+              <w:rPr>
+                <w:rFonts w:ascii="Courier New" w:eastAsia="Times New Roman" w:hAnsi="Courier New" w:cs="Courier New"/>
+                <w:sz w:val="20"/>
+                <w:szCs w:val="20"/>
+              </w:rPr>
+            </w:pPr>
+            <w:r>
+              <w:rPr>
+                <w:rFonts w:ascii="Courier New" w:eastAsia="Times New Roman" w:hAnsi="Courier New" w:cs="Courier New"/>
+                <w:sz w:val="20"/>
+                <w:szCs w:val="20"/>
+              </w:rPr>
+              <w:t xml:space="preserve">  {</w:t>
+            </w:r>
+          </w:p>
+          <w:p>
+            <w:pPr>
+              <w:tabs>
+                <w:tab w:val="left" w:pos="916"/>
+                <w:tab w:val="left" w:pos="1832"/>
+                <w:tab w:val="left" w:pos="2748"/>
+                <w:tab w:val="left" w:pos="3664"/>
+                <w:tab w:val="left" w:pos="4580"/>
+                <w:tab w:val="left" w:pos="5496"/>
+                <w:tab w:val="left" w:pos="6412"/>
+                <w:tab w:val="left" w:pos="7328"/>
+                <w:tab w:val="left" w:pos="8244"/>
+                <w:tab w:val="left" w:pos="9160"/>
+                <w:tab w:val="left" w:pos="10076"/>
+                <w:tab w:val="left" w:pos="10992"/>
+                <w:tab w:val="left" w:pos="11908"/>
+                <w:tab w:val="left" w:pos="12824"/>
+                <w:tab w:val="left" w:pos="13740"/>
+                <w:tab w:val="left" w:pos="14656"/>
+              </w:tabs>
+              <w:rPr>
+                <w:rFonts w:ascii="Courier New" w:eastAsia="Times New Roman" w:hAnsi="Courier New" w:cs="Courier New"/>
+                <w:sz w:val="20"/>
+                <w:szCs w:val="20"/>
+              </w:rPr>
+            </w:pPr>
+            <w:r>
+              <w:rPr>
+                <w:rFonts w:ascii="Courier New" w:eastAsia="Times New Roman" w:hAnsi="Courier New" w:cs="Courier New"/>
+                <w:sz w:val="20"/>
+                <w:szCs w:val="20"/>
+              </w:rPr>
+              <w:t xml:space="preserve">    "</w:t>
+            </w:r>
+            <w:proofErr w:type="spellStart"/>
+            <w:r>
+              <w:rPr>
+                <w:rFonts w:ascii="Courier New" w:eastAsia="Times New Roman" w:hAnsi="Courier New" w:cs="Courier New"/>
+                <w:sz w:val="20"/>
+                <w:szCs w:val="20"/>
+              </w:rPr>
+              <w:t>event_type_code</w:t>
+            </w:r>
+            <w:proofErr w:type="spellEnd"/>
+            <w:r>
+              <w:rPr>
+                <w:rFonts w:ascii="Courier New" w:eastAsia="Times New Roman" w:hAnsi="Courier New" w:cs="Courier New"/>
+                <w:sz w:val="20"/>
+                <w:szCs w:val="20"/>
+              </w:rPr>
+              <w:t>": "7",</w:t>
+            </w:r>
+          </w:p>
+          <w:p>
+            <w:pPr>
+              <w:tabs>
+                <w:tab w:val="left" w:pos="916"/>
+                <w:tab w:val="left" w:pos="1832"/>
+                <w:tab w:val="left" w:pos="2748"/>
+                <w:tab w:val="left" w:pos="3664"/>
+                <w:tab w:val="left" w:pos="4580"/>
+                <w:tab w:val="left" w:pos="5496"/>
+                <w:tab w:val="left" w:pos="6412"/>
+                <w:tab w:val="left" w:pos="7328"/>
+                <w:tab w:val="left" w:pos="8244"/>
+                <w:tab w:val="left" w:pos="9160"/>
+                <w:tab w:val="left" w:pos="10076"/>
+                <w:tab w:val="left" w:pos="10992"/>
+                <w:tab w:val="left" w:pos="11908"/>
+                <w:tab w:val="left" w:pos="12824"/>
+                <w:tab w:val="left" w:pos="13740"/>
+                <w:tab w:val="left" w:pos="14656"/>
+              </w:tabs>
+              <w:rPr>
+                <w:rFonts w:ascii="Courier New" w:eastAsia="Times New Roman" w:hAnsi="Courier New" w:cs="Courier New"/>
+                <w:sz w:val="20"/>
+                <w:szCs w:val="20"/>
+              </w:rPr>
+            </w:pPr>
+            <w:r>
+              <w:rPr>
+                <w:rFonts w:ascii="Courier New" w:eastAsia="Times New Roman" w:hAnsi="Courier New" w:cs="Courier New"/>
+                <w:sz w:val="20"/>
+                <w:szCs w:val="20"/>
+              </w:rPr>
+              <w:t xml:space="preserve">    "</w:t>
+            </w:r>
+            <w:proofErr w:type="spellStart"/>
+            <w:r>
+              <w:rPr>
+                <w:rFonts w:ascii="Courier New" w:eastAsia="Times New Roman" w:hAnsi="Courier New" w:cs="Courier New"/>
+                <w:sz w:val="20"/>
+                <w:szCs w:val="20"/>
+              </w:rPr>
+              <w:t>event_type_name</w:t>
+            </w:r>
+            <w:proofErr w:type="spellEnd"/>
+            <w:r>
+              <w:rPr>
+                <w:rFonts w:ascii="Courier New" w:eastAsia="Times New Roman" w:hAnsi="Courier New" w:cs="Courier New"/>
+                <w:sz w:val="20"/>
+                <w:szCs w:val="20"/>
+              </w:rPr>
+              <w:t>": "Nation Stadium Tour"</w:t>
+            </w:r>
+          </w:p>
+          <w:p>
+            <w:pPr>
+              <w:tabs>
+                <w:tab w:val="left" w:pos="916"/>
+                <w:tab w:val="left" w:pos="1832"/>
+                <w:tab w:val="left" w:pos="2748"/>
+                <w:tab w:val="left" w:pos="3664"/>
+                <w:tab w:val="left" w:pos="4580"/>
+                <w:tab w:val="left" w:pos="5496"/>
+                <w:tab w:val="left" w:pos="6412"/>
+                <w:tab w:val="left" w:pos="7328"/>
+                <w:tab w:val="left" w:pos="8244"/>
+                <w:tab w:val="left" w:pos="9160"/>
+                <w:tab w:val="left" w:pos="10076"/>
+                <w:tab w:val="left" w:pos="10992"/>
+                <w:tab w:val="left" w:pos="11908"/>
+                <w:tab w:val="left" w:pos="12824"/>
+                <w:tab w:val="left" w:pos="13740"/>
+                <w:tab w:val="left" w:pos="14656"/>
+              </w:tabs>
+              <w:rPr>
+                <w:rFonts w:ascii="Courier New" w:eastAsia="Times New Roman" w:hAnsi="Courier New" w:cs="Courier New"/>
+                <w:sz w:val="20"/>
+                <w:szCs w:val="20"/>
+              </w:rPr>
+            </w:pPr>
+            <w:r>
+              <w:rPr>
+                <w:rFonts w:ascii="Courier New" w:eastAsia="Times New Roman" w:hAnsi="Courier New" w:cs="Courier New"/>
+                <w:sz w:val="20"/>
+                <w:szCs w:val="20"/>
+              </w:rPr>
+              <w:t xml:space="preserve">  }</w:t>
+            </w:r>
+          </w:p>
+          <w:p>
+            <w:pPr>
+              <w:tabs>
+                <w:tab w:val="left" w:pos="916"/>
+                <w:tab w:val="left" w:pos="1832"/>
+                <w:tab w:val="left" w:pos="2748"/>
+                <w:tab w:val="left" w:pos="3664"/>
+                <w:tab w:val="left" w:pos="4580"/>
+                <w:tab w:val="left" w:pos="5496"/>
+                <w:tab w:val="left" w:pos="6412"/>
+                <w:tab w:val="left" w:pos="7328"/>
+                <w:tab w:val="left" w:pos="8244"/>
+                <w:tab w:val="left" w:pos="9160"/>
+                <w:tab w:val="left" w:pos="10076"/>
+                <w:tab w:val="left" w:pos="10992"/>
+                <w:tab w:val="left" w:pos="11908"/>
+                <w:tab w:val="left" w:pos="12824"/>
+                <w:tab w:val="left" w:pos="13740"/>
+                <w:tab w:val="left" w:pos="14656"/>
+              </w:tabs>
+            </w:pPr>
+            <w:r>
+              <w:rPr>
+                <w:rFonts w:ascii="Courier New" w:eastAsia="Times New Roman" w:hAnsi="Courier New" w:cs="Courier New"/>
+                <w:sz w:val="20"/>
+                <w:szCs w:val="20"/>
+              </w:rPr>
+              <w:t>]</w:t>
+            </w:r>
+          </w:p>
         </w:tc>
       </w:tr>
     </w:tbl>
@@ -4729,6 +6616,7 @@
   <w:style w:type="paragraph" w:default="1" w:styleId="Normal">
     <w:name w:val="Normal"/>
     <w:qFormat/>
+    <w:rsid w:val="00030742"/>
   </w:style>
   <w:style w:type="paragraph" w:styleId="Heading1">
     <w:name w:val="heading 1"/>

</xml_diff>